<commit_message>
Add more info to documentation
</commit_message>
<xml_diff>
--- a/design/documentation/Титулна страница.docx
+++ b/design/documentation/Титулна страница.docx
@@ -106,8 +106,8 @@
         <w:t xml:space="preserve">        </w:t>
       </w:r>
       <w:r>
-        <w:object w:dxaOrig="2146" w:dyaOrig="1579">
-          <v:rect xmlns:o="urn:schemas-microsoft-com:office:office" xmlns:v="urn:schemas-microsoft-com:vml" id="rectole0000000000" style="width:107.300000pt;height:78.950000pt" o:preferrelative="t" o:ole="">
+        <w:object w:dxaOrig="2186" w:dyaOrig="1619">
+          <v:rect xmlns:o="urn:schemas-microsoft-com:office:office" xmlns:v="urn:schemas-microsoft-com:vml" id="rectole0000000000" style="width:109.300000pt;height:80.950000pt" o:preferrelative="t" o:ole="">
             <o:lock v:ext="edit"/>
             <v:imagedata xmlns:r="http://schemas.openxmlformats.org/officeDocument/2006/relationships" r:id="docRId1" o:title=""/>
           </v:rect>
@@ -271,905 +271,6 @@
     </w:p>
     <w:p>
       <w:pPr>
-        <w:spacing w:before="0" w:after="0" w:line="240"/>
-        <w:ind w:right="0" w:left="0" w:firstLine="0"/>
-        <w:jc w:val="right"/>
-        <w:rPr>
-          <w:rFonts w:ascii="Times New Roman" w:hAnsi="Times New Roman" w:cs="Times New Roman" w:eastAsia="Times New Roman"/>
-          <w:color w:val="auto"/>
-          <w:spacing w:val="0"/>
-          <w:position w:val="0"/>
-          <w:sz w:val="24"/>
-          <w:shd w:fill="auto" w:val="clear"/>
-        </w:rPr>
-      </w:pPr>
-      <w:r>
-        <w:rPr>
-          <w:rFonts w:ascii="Times New Roman" w:hAnsi="Times New Roman" w:cs="Times New Roman" w:eastAsia="Times New Roman"/>
-          <w:color w:val="auto"/>
-          <w:spacing w:val="0"/>
-          <w:position w:val="0"/>
-          <w:sz w:val="24"/>
-          <w:shd w:fill="auto" w:val="clear"/>
-        </w:rPr>
-        <w:t xml:space="preserve">e-mail: </w:t>
-      </w:r>
-      <w:hyperlink xmlns:r="http://schemas.openxmlformats.org/officeDocument/2006/relationships" r:id="docRId2">
-        <w:r>
-          <w:rPr>
-            <w:rFonts w:ascii="Times New Roman" w:hAnsi="Times New Roman" w:cs="Times New Roman" w:eastAsia="Times New Roman"/>
-            <w:b/>
-            <w:color w:val="0000FF"/>
-            <w:spacing w:val="0"/>
-            <w:position w:val="0"/>
-            <w:sz w:val="24"/>
-            <w:u w:val="single"/>
-            <w:shd w:fill="auto" w:val="clear"/>
-          </w:rPr>
-          <w:t xml:space="preserve">pmg.d</w:t>
-        </w:r>
-        <w:r>
-          <w:rPr>
-            <w:rFonts w:ascii="Times New Roman" w:hAnsi="Times New Roman" w:cs="Times New Roman" w:eastAsia="Times New Roman"/>
-            <w:b/>
-            <w:color w:val="0000FF"/>
-            <w:spacing w:val="0"/>
-            <w:position w:val="0"/>
-            <w:sz w:val="24"/>
-            <w:u w:val="single"/>
-            <w:shd w:fill="auto" w:val="clear"/>
-          </w:rPr>
-          <w:t xml:space="preserve"> HYPERLINK "mailto:pmg.direktor@"</w:t>
-        </w:r>
-        <w:r>
-          <w:rPr>
-            <w:rFonts w:ascii="Times New Roman" w:hAnsi="Times New Roman" w:cs="Times New Roman" w:eastAsia="Times New Roman"/>
-            <w:b/>
-            <w:color w:val="0000FF"/>
-            <w:spacing w:val="0"/>
-            <w:position w:val="0"/>
-            <w:sz w:val="24"/>
-            <w:u w:val="single"/>
-            <w:shd w:fill="auto" w:val="clear"/>
-          </w:rPr>
-          <w:t xml:space="preserve"> HYPERLINK "mailto:pmg.direktor@"</w:t>
-        </w:r>
-        <w:r>
-          <w:rPr>
-            <w:rFonts w:ascii="Times New Roman" w:hAnsi="Times New Roman" w:cs="Times New Roman" w:eastAsia="Times New Roman"/>
-            <w:b/>
-            <w:color w:val="0000FF"/>
-            <w:spacing w:val="0"/>
-            <w:position w:val="0"/>
-            <w:sz w:val="24"/>
-            <w:u w:val="single"/>
-            <w:shd w:fill="auto" w:val="clear"/>
-          </w:rPr>
-          <w:t xml:space="preserve"> HYPERLINK "mailto:pmg.direktor@"</w:t>
-        </w:r>
-        <w:r>
-          <w:rPr>
-            <w:rFonts w:ascii="Times New Roman" w:hAnsi="Times New Roman" w:cs="Times New Roman" w:eastAsia="Times New Roman"/>
-            <w:b/>
-            <w:color w:val="0000FF"/>
-            <w:spacing w:val="0"/>
-            <w:position w:val="0"/>
-            <w:sz w:val="24"/>
-            <w:u w:val="single"/>
-            <w:shd w:fill="auto" w:val="clear"/>
-          </w:rPr>
-          <w:t xml:space="preserve"> HYPERLINK "mailto:pmg.direktor@"</w:t>
-        </w:r>
-        <w:r>
-          <w:rPr>
-            <w:rFonts w:ascii="Times New Roman" w:hAnsi="Times New Roman" w:cs="Times New Roman" w:eastAsia="Times New Roman"/>
-            <w:b/>
-            <w:color w:val="0000FF"/>
-            <w:spacing w:val="0"/>
-            <w:position w:val="0"/>
-            <w:sz w:val="24"/>
-            <w:u w:val="single"/>
-            <w:shd w:fill="auto" w:val="clear"/>
-          </w:rPr>
-          <w:t xml:space="preserve"> HYPERLINK "mailto:pmg.direktor@"</w:t>
-        </w:r>
-        <w:r>
-          <w:rPr>
-            <w:rFonts w:ascii="Times New Roman" w:hAnsi="Times New Roman" w:cs="Times New Roman" w:eastAsia="Times New Roman"/>
-            <w:b/>
-            <w:color w:val="0000FF"/>
-            <w:spacing w:val="0"/>
-            <w:position w:val="0"/>
-            <w:sz w:val="24"/>
-            <w:u w:val="single"/>
-            <w:shd w:fill="auto" w:val="clear"/>
-          </w:rPr>
-          <w:t xml:space="preserve"> HYPERLINK "mailto:pmg.direktor@"</w:t>
-        </w:r>
-        <w:r>
-          <w:rPr>
-            <w:rFonts w:ascii="Times New Roman" w:hAnsi="Times New Roman" w:cs="Times New Roman" w:eastAsia="Times New Roman"/>
-            <w:b/>
-            <w:color w:val="0000FF"/>
-            <w:spacing w:val="0"/>
-            <w:position w:val="0"/>
-            <w:sz w:val="24"/>
-            <w:u w:val="single"/>
-            <w:shd w:fill="auto" w:val="clear"/>
-          </w:rPr>
-          <w:t xml:space="preserve"> HYPERLINK "mailto:pmg.direktor@"</w:t>
-        </w:r>
-        <w:r>
-          <w:rPr>
-            <w:rFonts w:ascii="Times New Roman" w:hAnsi="Times New Roman" w:cs="Times New Roman" w:eastAsia="Times New Roman"/>
-            <w:b/>
-            <w:color w:val="0000FF"/>
-            <w:spacing w:val="0"/>
-            <w:position w:val="0"/>
-            <w:sz w:val="24"/>
-            <w:u w:val="single"/>
-            <w:shd w:fill="auto" w:val="clear"/>
-          </w:rPr>
-          <w:t xml:space="preserve"> HYPERLINK "mailto:pmg.direktor@"</w:t>
-        </w:r>
-        <w:r>
-          <w:rPr>
-            <w:rFonts w:ascii="Times New Roman" w:hAnsi="Times New Roman" w:cs="Times New Roman" w:eastAsia="Times New Roman"/>
-            <w:b/>
-            <w:color w:val="0000FF"/>
-            <w:spacing w:val="0"/>
-            <w:position w:val="0"/>
-            <w:sz w:val="24"/>
-            <w:u w:val="single"/>
-            <w:shd w:fill="auto" w:val="clear"/>
-          </w:rPr>
-          <w:t xml:space="preserve"> HYPERLINK "mailto:pmg.direktor@"</w:t>
-        </w:r>
-        <w:r>
-          <w:rPr>
-            <w:rFonts w:ascii="Times New Roman" w:hAnsi="Times New Roman" w:cs="Times New Roman" w:eastAsia="Times New Roman"/>
-            <w:b/>
-            <w:color w:val="0000FF"/>
-            <w:spacing w:val="0"/>
-            <w:position w:val="0"/>
-            <w:sz w:val="24"/>
-            <w:u w:val="single"/>
-            <w:shd w:fill="auto" w:val="clear"/>
-          </w:rPr>
-          <w:t xml:space="preserve"> HYPERLINK "mailto:pmg.direktor@"</w:t>
-        </w:r>
-        <w:r>
-          <w:rPr>
-            <w:rFonts w:ascii="Times New Roman" w:hAnsi="Times New Roman" w:cs="Times New Roman" w:eastAsia="Times New Roman"/>
-            <w:b/>
-            <w:color w:val="0000FF"/>
-            <w:spacing w:val="0"/>
-            <w:position w:val="0"/>
-            <w:sz w:val="24"/>
-            <w:u w:val="single"/>
-            <w:shd w:fill="auto" w:val="clear"/>
-          </w:rPr>
-          <w:t xml:space="preserve"> HYPERLINK "mailto:pmg.direktor@"</w:t>
-        </w:r>
-        <w:r>
-          <w:rPr>
-            <w:rFonts w:ascii="Times New Roman" w:hAnsi="Times New Roman" w:cs="Times New Roman" w:eastAsia="Times New Roman"/>
-            <w:b/>
-            <w:color w:val="0000FF"/>
-            <w:spacing w:val="0"/>
-            <w:position w:val="0"/>
-            <w:sz w:val="24"/>
-            <w:u w:val="single"/>
-            <w:shd w:fill="auto" w:val="clear"/>
-          </w:rPr>
-          <w:t xml:space="preserve"> HYPERLINK "mailto:pmg.direktor@"</w:t>
-        </w:r>
-        <w:r>
-          <w:rPr>
-            <w:rFonts w:ascii="Times New Roman" w:hAnsi="Times New Roman" w:cs="Times New Roman" w:eastAsia="Times New Roman"/>
-            <w:b/>
-            <w:color w:val="0000FF"/>
-            <w:spacing w:val="0"/>
-            <w:position w:val="0"/>
-            <w:sz w:val="24"/>
-            <w:u w:val="single"/>
-            <w:shd w:fill="auto" w:val="clear"/>
-          </w:rPr>
-          <w:t xml:space="preserve"> HYPERLINK "mailto:pmg.direktor@"</w:t>
-        </w:r>
-        <w:r>
-          <w:rPr>
-            <w:rFonts w:ascii="Times New Roman" w:hAnsi="Times New Roman" w:cs="Times New Roman" w:eastAsia="Times New Roman"/>
-            <w:b/>
-            <w:color w:val="0000FF"/>
-            <w:spacing w:val="0"/>
-            <w:position w:val="0"/>
-            <w:sz w:val="24"/>
-            <w:u w:val="single"/>
-            <w:shd w:fill="auto" w:val="clear"/>
-          </w:rPr>
-          <w:t xml:space="preserve"> HYPERLINK "mailto:pmg.direktor@"</w:t>
-        </w:r>
-        <w:r>
-          <w:rPr>
-            <w:rFonts w:ascii="Times New Roman" w:hAnsi="Times New Roman" w:cs="Times New Roman" w:eastAsia="Times New Roman"/>
-            <w:b/>
-            <w:color w:val="0000FF"/>
-            <w:spacing w:val="0"/>
-            <w:position w:val="0"/>
-            <w:sz w:val="24"/>
-            <w:u w:val="single"/>
-            <w:shd w:fill="auto" w:val="clear"/>
-          </w:rPr>
-          <w:t xml:space="preserve"> HYPERLINK "mailto:pmg.direktor@"</w:t>
-        </w:r>
-        <w:r>
-          <w:rPr>
-            <w:rFonts w:ascii="Times New Roman" w:hAnsi="Times New Roman" w:cs="Times New Roman" w:eastAsia="Times New Roman"/>
-            <w:b/>
-            <w:color w:val="0000FF"/>
-            <w:spacing w:val="0"/>
-            <w:position w:val="0"/>
-            <w:sz w:val="24"/>
-            <w:u w:val="single"/>
-            <w:shd w:fill="auto" w:val="clear"/>
-          </w:rPr>
-          <w:t xml:space="preserve">irektor</w:t>
-        </w:r>
-        <w:r>
-          <w:rPr>
-            <w:rFonts w:ascii="Times New Roman" w:hAnsi="Times New Roman" w:cs="Times New Roman" w:eastAsia="Times New Roman"/>
-            <w:b/>
-            <w:color w:val="0000FF"/>
-            <w:spacing w:val="0"/>
-            <w:position w:val="0"/>
-            <w:sz w:val="24"/>
-            <w:u w:val="single"/>
-            <w:shd w:fill="auto" w:val="clear"/>
-          </w:rPr>
-          <w:t xml:space="preserve"> HYPERLINK "mailto:pmg.direktor@"</w:t>
-        </w:r>
-        <w:r>
-          <w:rPr>
-            <w:rFonts w:ascii="Times New Roman" w:hAnsi="Times New Roman" w:cs="Times New Roman" w:eastAsia="Times New Roman"/>
-            <w:b/>
-            <w:color w:val="0000FF"/>
-            <w:spacing w:val="0"/>
-            <w:position w:val="0"/>
-            <w:sz w:val="24"/>
-            <w:u w:val="single"/>
-            <w:shd w:fill="auto" w:val="clear"/>
-          </w:rPr>
-          <w:t xml:space="preserve"> HYPERLINK "mailto:pmg.direktor@"</w:t>
-        </w:r>
-        <w:r>
-          <w:rPr>
-            <w:rFonts w:ascii="Times New Roman" w:hAnsi="Times New Roman" w:cs="Times New Roman" w:eastAsia="Times New Roman"/>
-            <w:b/>
-            <w:color w:val="0000FF"/>
-            <w:spacing w:val="0"/>
-            <w:position w:val="0"/>
-            <w:sz w:val="24"/>
-            <w:u w:val="single"/>
-            <w:shd w:fill="auto" w:val="clear"/>
-          </w:rPr>
-          <w:t xml:space="preserve"> HYPERLINK "mailto:pmg.direktor@"</w:t>
-        </w:r>
-        <w:r>
-          <w:rPr>
-            <w:rFonts w:ascii="Times New Roman" w:hAnsi="Times New Roman" w:cs="Times New Roman" w:eastAsia="Times New Roman"/>
-            <w:b/>
-            <w:color w:val="0000FF"/>
-            <w:spacing w:val="0"/>
-            <w:position w:val="0"/>
-            <w:sz w:val="24"/>
-            <w:u w:val="single"/>
-            <w:shd w:fill="auto" w:val="clear"/>
-          </w:rPr>
-          <w:t xml:space="preserve"> HYPERLINK "mailto:pmg.direktor@"</w:t>
-        </w:r>
-        <w:r>
-          <w:rPr>
-            <w:rFonts w:ascii="Times New Roman" w:hAnsi="Times New Roman" w:cs="Times New Roman" w:eastAsia="Times New Roman"/>
-            <w:b/>
-            <w:color w:val="0000FF"/>
-            <w:spacing w:val="0"/>
-            <w:position w:val="0"/>
-            <w:sz w:val="24"/>
-            <w:u w:val="single"/>
-            <w:shd w:fill="auto" w:val="clear"/>
-          </w:rPr>
-          <w:t xml:space="preserve"> HYPERLINK "mailto:pmg.direktor@"</w:t>
-        </w:r>
-        <w:r>
-          <w:rPr>
-            <w:rFonts w:ascii="Times New Roman" w:hAnsi="Times New Roman" w:cs="Times New Roman" w:eastAsia="Times New Roman"/>
-            <w:b/>
-            <w:color w:val="0000FF"/>
-            <w:spacing w:val="0"/>
-            <w:position w:val="0"/>
-            <w:sz w:val="24"/>
-            <w:u w:val="single"/>
-            <w:shd w:fill="auto" w:val="clear"/>
-          </w:rPr>
-          <w:t xml:space="preserve"> HYPERLINK "mailto:pmg.direktor@"</w:t>
-        </w:r>
-        <w:r>
-          <w:rPr>
-            <w:rFonts w:ascii="Times New Roman" w:hAnsi="Times New Roman" w:cs="Times New Roman" w:eastAsia="Times New Roman"/>
-            <w:b/>
-            <w:color w:val="0000FF"/>
-            <w:spacing w:val="0"/>
-            <w:position w:val="0"/>
-            <w:sz w:val="24"/>
-            <w:u w:val="single"/>
-            <w:shd w:fill="auto" w:val="clear"/>
-          </w:rPr>
-          <w:t xml:space="preserve"> HYPERLINK "mailto:pmg.direktor@"</w:t>
-        </w:r>
-        <w:r>
-          <w:rPr>
-            <w:rFonts w:ascii="Times New Roman" w:hAnsi="Times New Roman" w:cs="Times New Roman" w:eastAsia="Times New Roman"/>
-            <w:b/>
-            <w:color w:val="0000FF"/>
-            <w:spacing w:val="0"/>
-            <w:position w:val="0"/>
-            <w:sz w:val="24"/>
-            <w:u w:val="single"/>
-            <w:shd w:fill="auto" w:val="clear"/>
-          </w:rPr>
-          <w:t xml:space="preserve"> HYPERLINK "mailto:pmg.direktor@"</w:t>
-        </w:r>
-        <w:r>
-          <w:rPr>
-            <w:rFonts w:ascii="Times New Roman" w:hAnsi="Times New Roman" w:cs="Times New Roman" w:eastAsia="Times New Roman"/>
-            <w:b/>
-            <w:color w:val="0000FF"/>
-            <w:spacing w:val="0"/>
-            <w:position w:val="0"/>
-            <w:sz w:val="24"/>
-            <w:u w:val="single"/>
-            <w:shd w:fill="auto" w:val="clear"/>
-          </w:rPr>
-          <w:t xml:space="preserve"> HYPERLINK "mailto:pmg.direktor@"</w:t>
-        </w:r>
-        <w:r>
-          <w:rPr>
-            <w:rFonts w:ascii="Times New Roman" w:hAnsi="Times New Roman" w:cs="Times New Roman" w:eastAsia="Times New Roman"/>
-            <w:b/>
-            <w:color w:val="0000FF"/>
-            <w:spacing w:val="0"/>
-            <w:position w:val="0"/>
-            <w:sz w:val="24"/>
-            <w:u w:val="single"/>
-            <w:shd w:fill="auto" w:val="clear"/>
-          </w:rPr>
-          <w:t xml:space="preserve"> HYPERLINK "mailto:pmg.direktor@"</w:t>
-        </w:r>
-        <w:r>
-          <w:rPr>
-            <w:rFonts w:ascii="Times New Roman" w:hAnsi="Times New Roman" w:cs="Times New Roman" w:eastAsia="Times New Roman"/>
-            <w:b/>
-            <w:color w:val="0000FF"/>
-            <w:spacing w:val="0"/>
-            <w:position w:val="0"/>
-            <w:sz w:val="24"/>
-            <w:u w:val="single"/>
-            <w:shd w:fill="auto" w:val="clear"/>
-          </w:rPr>
-          <w:t xml:space="preserve"> HYPERLINK "mailto:pmg.direktor@"</w:t>
-        </w:r>
-        <w:r>
-          <w:rPr>
-            <w:rFonts w:ascii="Times New Roman" w:hAnsi="Times New Roman" w:cs="Times New Roman" w:eastAsia="Times New Roman"/>
-            <w:b/>
-            <w:color w:val="0000FF"/>
-            <w:spacing w:val="0"/>
-            <w:position w:val="0"/>
-            <w:sz w:val="24"/>
-            <w:u w:val="single"/>
-            <w:shd w:fill="auto" w:val="clear"/>
-          </w:rPr>
-          <w:t xml:space="preserve"> HYPERLINK "mailto:pmg.direktor@"</w:t>
-        </w:r>
-        <w:r>
-          <w:rPr>
-            <w:rFonts w:ascii="Times New Roman" w:hAnsi="Times New Roman" w:cs="Times New Roman" w:eastAsia="Times New Roman"/>
-            <w:b/>
-            <w:color w:val="0000FF"/>
-            <w:spacing w:val="0"/>
-            <w:position w:val="0"/>
-            <w:sz w:val="24"/>
-            <w:u w:val="single"/>
-            <w:shd w:fill="auto" w:val="clear"/>
-          </w:rPr>
-          <w:t xml:space="preserve"> HYPERLINK "mailto:pmg.direktor@"</w:t>
-        </w:r>
-        <w:r>
-          <w:rPr>
-            <w:rFonts w:ascii="Times New Roman" w:hAnsi="Times New Roman" w:cs="Times New Roman" w:eastAsia="Times New Roman"/>
-            <w:b/>
-            <w:color w:val="0000FF"/>
-            <w:spacing w:val="0"/>
-            <w:position w:val="0"/>
-            <w:sz w:val="24"/>
-            <w:u w:val="single"/>
-            <w:shd w:fill="auto" w:val="clear"/>
-          </w:rPr>
-          <w:t xml:space="preserve"> HYPERLINK "mailto:pmg.direktor@"</w:t>
-        </w:r>
-        <w:r>
-          <w:rPr>
-            <w:rFonts w:ascii="Times New Roman" w:hAnsi="Times New Roman" w:cs="Times New Roman" w:eastAsia="Times New Roman"/>
-            <w:b/>
-            <w:color w:val="0000FF"/>
-            <w:spacing w:val="0"/>
-            <w:position w:val="0"/>
-            <w:sz w:val="24"/>
-            <w:u w:val="single"/>
-            <w:shd w:fill="auto" w:val="clear"/>
-          </w:rPr>
-          <w:t xml:space="preserve"> HYPERLINK "mailto:pmg.direktor@"</w:t>
-        </w:r>
-        <w:r>
-          <w:rPr>
-            <w:rFonts w:ascii="Times New Roman" w:hAnsi="Times New Roman" w:cs="Times New Roman" w:eastAsia="Times New Roman"/>
-            <w:b/>
-            <w:color w:val="0000FF"/>
-            <w:spacing w:val="0"/>
-            <w:position w:val="0"/>
-            <w:sz w:val="24"/>
-            <w:u w:val="single"/>
-            <w:shd w:fill="auto" w:val="clear"/>
-          </w:rPr>
-          <w:t xml:space="preserve">@</w:t>
-        </w:r>
-      </w:hyperlink>
-      <w:r>
-        <w:rPr>
-          <w:rFonts w:ascii="Times New Roman" w:hAnsi="Times New Roman" w:cs="Times New Roman" w:eastAsia="Times New Roman"/>
-          <w:color w:val="auto"/>
-          <w:spacing w:val="0"/>
-          <w:position w:val="0"/>
-          <w:sz w:val="24"/>
-          <w:shd w:fill="auto" w:val="clear"/>
-        </w:rPr>
-        <w:t xml:space="preserve">pmggd.bg,  web site: </w:t>
-      </w:r>
-      <w:hyperlink xmlns:r="http://schemas.openxmlformats.org/officeDocument/2006/relationships" r:id="docRId3">
-        <w:r>
-          <w:rPr>
-            <w:rFonts w:ascii="Times New Roman" w:hAnsi="Times New Roman" w:cs="Times New Roman" w:eastAsia="Times New Roman"/>
-            <w:b/>
-            <w:color w:val="7C7CBE"/>
-            <w:spacing w:val="0"/>
-            <w:position w:val="0"/>
-            <w:sz w:val="24"/>
-            <w:u w:val="single"/>
-            <w:shd w:fill="auto" w:val="clear"/>
-          </w:rPr>
-          <w:t xml:space="preserve">http://www.pmg-gd-</w:t>
-        </w:r>
-        <w:r>
-          <w:rPr>
-            <w:rFonts w:ascii="Times New Roman" w:hAnsi="Times New Roman" w:cs="Times New Roman" w:eastAsia="Times New Roman"/>
-            <w:b/>
-            <w:color w:val="7C7CBE"/>
-            <w:spacing w:val="0"/>
-            <w:position w:val="0"/>
-            <w:sz w:val="24"/>
-            <w:u w:val="single"/>
-            <w:shd w:fill="auto" w:val="clear"/>
-          </w:rPr>
-          <w:t xml:space="preserve"> HYPERLINK "http://www.pmg-gd-bg.com/"</w:t>
-        </w:r>
-        <w:r>
-          <w:rPr>
-            <w:rFonts w:ascii="Times New Roman" w:hAnsi="Times New Roman" w:cs="Times New Roman" w:eastAsia="Times New Roman"/>
-            <w:b/>
-            <w:color w:val="7C7CBE"/>
-            <w:spacing w:val="0"/>
-            <w:position w:val="0"/>
-            <w:sz w:val="24"/>
-            <w:u w:val="single"/>
-            <w:shd w:fill="auto" w:val="clear"/>
-          </w:rPr>
-          <w:t xml:space="preserve"> HYPERLINK "http://www.pmg-gd-bg.com/"</w:t>
-        </w:r>
-        <w:r>
-          <w:rPr>
-            <w:rFonts w:ascii="Times New Roman" w:hAnsi="Times New Roman" w:cs="Times New Roman" w:eastAsia="Times New Roman"/>
-            <w:b/>
-            <w:color w:val="7C7CBE"/>
-            <w:spacing w:val="0"/>
-            <w:position w:val="0"/>
-            <w:sz w:val="24"/>
-            <w:u w:val="single"/>
-            <w:shd w:fill="auto" w:val="clear"/>
-          </w:rPr>
-          <w:t xml:space="preserve"> HYPERLINK "http://www.pmg-gd-bg.com/"</w:t>
-        </w:r>
-        <w:r>
-          <w:rPr>
-            <w:rFonts w:ascii="Times New Roman" w:hAnsi="Times New Roman" w:cs="Times New Roman" w:eastAsia="Times New Roman"/>
-            <w:b/>
-            <w:color w:val="7C7CBE"/>
-            <w:spacing w:val="0"/>
-            <w:position w:val="0"/>
-            <w:sz w:val="24"/>
-            <w:u w:val="single"/>
-            <w:shd w:fill="auto" w:val="clear"/>
-          </w:rPr>
-          <w:t xml:space="preserve"> HYPERLINK "http://www.pmg-gd-bg.com/"</w:t>
-        </w:r>
-        <w:r>
-          <w:rPr>
-            <w:rFonts w:ascii="Times New Roman" w:hAnsi="Times New Roman" w:cs="Times New Roman" w:eastAsia="Times New Roman"/>
-            <w:b/>
-            <w:color w:val="7C7CBE"/>
-            <w:spacing w:val="0"/>
-            <w:position w:val="0"/>
-            <w:sz w:val="24"/>
-            <w:u w:val="single"/>
-            <w:shd w:fill="auto" w:val="clear"/>
-          </w:rPr>
-          <w:t xml:space="preserve"> HYPERLINK "http://www.pmg-gd-bg.com/"</w:t>
-        </w:r>
-        <w:r>
-          <w:rPr>
-            <w:rFonts w:ascii="Times New Roman" w:hAnsi="Times New Roman" w:cs="Times New Roman" w:eastAsia="Times New Roman"/>
-            <w:b/>
-            <w:color w:val="7C7CBE"/>
-            <w:spacing w:val="0"/>
-            <w:position w:val="0"/>
-            <w:sz w:val="24"/>
-            <w:u w:val="single"/>
-            <w:shd w:fill="auto" w:val="clear"/>
-          </w:rPr>
-          <w:t xml:space="preserve"> HYPERLINK "http://www.pmg-gd-bg.com/"</w:t>
-        </w:r>
-        <w:r>
-          <w:rPr>
-            <w:rFonts w:ascii="Times New Roman" w:hAnsi="Times New Roman" w:cs="Times New Roman" w:eastAsia="Times New Roman"/>
-            <w:b/>
-            <w:color w:val="7C7CBE"/>
-            <w:spacing w:val="0"/>
-            <w:position w:val="0"/>
-            <w:sz w:val="24"/>
-            <w:u w:val="single"/>
-            <w:shd w:fill="auto" w:val="clear"/>
-          </w:rPr>
-          <w:t xml:space="preserve"> HYPERLINK "http://www.pmg-gd-bg.com/"</w:t>
-        </w:r>
-        <w:r>
-          <w:rPr>
-            <w:rFonts w:ascii="Times New Roman" w:hAnsi="Times New Roman" w:cs="Times New Roman" w:eastAsia="Times New Roman"/>
-            <w:b/>
-            <w:color w:val="7C7CBE"/>
-            <w:spacing w:val="0"/>
-            <w:position w:val="0"/>
-            <w:sz w:val="24"/>
-            <w:u w:val="single"/>
-            <w:shd w:fill="auto" w:val="clear"/>
-          </w:rPr>
-          <w:t xml:space="preserve"> HYPERLINK "http://www.pmg-gd-bg.com/"</w:t>
-        </w:r>
-        <w:r>
-          <w:rPr>
-            <w:rFonts w:ascii="Times New Roman" w:hAnsi="Times New Roman" w:cs="Times New Roman" w:eastAsia="Times New Roman"/>
-            <w:b/>
-            <w:color w:val="7C7CBE"/>
-            <w:spacing w:val="0"/>
-            <w:position w:val="0"/>
-            <w:sz w:val="24"/>
-            <w:u w:val="single"/>
-            <w:shd w:fill="auto" w:val="clear"/>
-          </w:rPr>
-          <w:t xml:space="preserve"> HYPERLINK "http://www.pmg-gd-bg.com/"</w:t>
-        </w:r>
-        <w:r>
-          <w:rPr>
-            <w:rFonts w:ascii="Times New Roman" w:hAnsi="Times New Roman" w:cs="Times New Roman" w:eastAsia="Times New Roman"/>
-            <w:b/>
-            <w:color w:val="7C7CBE"/>
-            <w:spacing w:val="0"/>
-            <w:position w:val="0"/>
-            <w:sz w:val="24"/>
-            <w:u w:val="single"/>
-            <w:shd w:fill="auto" w:val="clear"/>
-          </w:rPr>
-          <w:t xml:space="preserve"> HYPERLINK "http://www.pmg-gd-bg.com/"</w:t>
-        </w:r>
-        <w:r>
-          <w:rPr>
-            <w:rFonts w:ascii="Times New Roman" w:hAnsi="Times New Roman" w:cs="Times New Roman" w:eastAsia="Times New Roman"/>
-            <w:b/>
-            <w:color w:val="7C7CBE"/>
-            <w:spacing w:val="0"/>
-            <w:position w:val="0"/>
-            <w:sz w:val="24"/>
-            <w:u w:val="single"/>
-            <w:shd w:fill="auto" w:val="clear"/>
-          </w:rPr>
-          <w:t xml:space="preserve"> HYPERLINK "http://www.pmg-gd-bg.com/"</w:t>
-        </w:r>
-        <w:r>
-          <w:rPr>
-            <w:rFonts w:ascii="Times New Roman" w:hAnsi="Times New Roman" w:cs="Times New Roman" w:eastAsia="Times New Roman"/>
-            <w:b/>
-            <w:color w:val="7C7CBE"/>
-            <w:spacing w:val="0"/>
-            <w:position w:val="0"/>
-            <w:sz w:val="24"/>
-            <w:u w:val="single"/>
-            <w:shd w:fill="auto" w:val="clear"/>
-          </w:rPr>
-          <w:t xml:space="preserve"> HYPERLINK "http://www.pmg-gd-bg.com/"</w:t>
-        </w:r>
-        <w:r>
-          <w:rPr>
-            <w:rFonts w:ascii="Times New Roman" w:hAnsi="Times New Roman" w:cs="Times New Roman" w:eastAsia="Times New Roman"/>
-            <w:b/>
-            <w:color w:val="7C7CBE"/>
-            <w:spacing w:val="0"/>
-            <w:position w:val="0"/>
-            <w:sz w:val="24"/>
-            <w:u w:val="single"/>
-            <w:shd w:fill="auto" w:val="clear"/>
-          </w:rPr>
-          <w:t xml:space="preserve"> HYPERLINK "http://www.pmg-gd-bg.com/"</w:t>
-        </w:r>
-        <w:r>
-          <w:rPr>
-            <w:rFonts w:ascii="Times New Roman" w:hAnsi="Times New Roman" w:cs="Times New Roman" w:eastAsia="Times New Roman"/>
-            <w:b/>
-            <w:color w:val="7C7CBE"/>
-            <w:spacing w:val="0"/>
-            <w:position w:val="0"/>
-            <w:sz w:val="24"/>
-            <w:u w:val="single"/>
-            <w:shd w:fill="auto" w:val="clear"/>
-          </w:rPr>
-          <w:t xml:space="preserve"> HYPERLINK "http://www.pmg-gd-bg.com/"</w:t>
-        </w:r>
-        <w:r>
-          <w:rPr>
-            <w:rFonts w:ascii="Times New Roman" w:hAnsi="Times New Roman" w:cs="Times New Roman" w:eastAsia="Times New Roman"/>
-            <w:b/>
-            <w:color w:val="7C7CBE"/>
-            <w:spacing w:val="0"/>
-            <w:position w:val="0"/>
-            <w:sz w:val="24"/>
-            <w:u w:val="single"/>
-            <w:shd w:fill="auto" w:val="clear"/>
-          </w:rPr>
-          <w:t xml:space="preserve"> HYPERLINK "http://www.pmg-gd-bg.com/"</w:t>
-        </w:r>
-        <w:r>
-          <w:rPr>
-            <w:rFonts w:ascii="Times New Roman" w:hAnsi="Times New Roman" w:cs="Times New Roman" w:eastAsia="Times New Roman"/>
-            <w:b/>
-            <w:color w:val="7C7CBE"/>
-            <w:spacing w:val="0"/>
-            <w:position w:val="0"/>
-            <w:sz w:val="24"/>
-            <w:u w:val="single"/>
-            <w:shd w:fill="auto" w:val="clear"/>
-          </w:rPr>
-          <w:t xml:space="preserve">bg.</w:t>
-        </w:r>
-        <w:r>
-          <w:rPr>
-            <w:rFonts w:ascii="Times New Roman" w:hAnsi="Times New Roman" w:cs="Times New Roman" w:eastAsia="Times New Roman"/>
-            <w:b/>
-            <w:color w:val="7C7CBE"/>
-            <w:spacing w:val="0"/>
-            <w:position w:val="0"/>
-            <w:sz w:val="24"/>
-            <w:u w:val="single"/>
-            <w:shd w:fill="auto" w:val="clear"/>
-          </w:rPr>
-          <w:t xml:space="preserve"> HYPERLINK "http://www.pmg-gd-bg.com/"</w:t>
-        </w:r>
-        <w:r>
-          <w:rPr>
-            <w:rFonts w:ascii="Times New Roman" w:hAnsi="Times New Roman" w:cs="Times New Roman" w:eastAsia="Times New Roman"/>
-            <w:b/>
-            <w:color w:val="7C7CBE"/>
-            <w:spacing w:val="0"/>
-            <w:position w:val="0"/>
-            <w:sz w:val="24"/>
-            <w:u w:val="single"/>
-            <w:shd w:fill="auto" w:val="clear"/>
-          </w:rPr>
-          <w:t xml:space="preserve"> HYPERLINK "http://www.pmg-gd-bg.com/"</w:t>
-        </w:r>
-        <w:r>
-          <w:rPr>
-            <w:rFonts w:ascii="Times New Roman" w:hAnsi="Times New Roman" w:cs="Times New Roman" w:eastAsia="Times New Roman"/>
-            <w:b/>
-            <w:color w:val="7C7CBE"/>
-            <w:spacing w:val="0"/>
-            <w:position w:val="0"/>
-            <w:sz w:val="24"/>
-            <w:u w:val="single"/>
-            <w:shd w:fill="auto" w:val="clear"/>
-          </w:rPr>
-          <w:t xml:space="preserve"> HYPERLINK "http://www.pmg-gd-bg.com/"</w:t>
-        </w:r>
-        <w:r>
-          <w:rPr>
-            <w:rFonts w:ascii="Times New Roman" w:hAnsi="Times New Roman" w:cs="Times New Roman" w:eastAsia="Times New Roman"/>
-            <w:b/>
-            <w:color w:val="7C7CBE"/>
-            <w:spacing w:val="0"/>
-            <w:position w:val="0"/>
-            <w:sz w:val="24"/>
-            <w:u w:val="single"/>
-            <w:shd w:fill="auto" w:val="clear"/>
-          </w:rPr>
-          <w:t xml:space="preserve"> HYPERLINK "http://www.pmg-gd-bg.com/"</w:t>
-        </w:r>
-        <w:r>
-          <w:rPr>
-            <w:rFonts w:ascii="Times New Roman" w:hAnsi="Times New Roman" w:cs="Times New Roman" w:eastAsia="Times New Roman"/>
-            <w:b/>
-            <w:color w:val="7C7CBE"/>
-            <w:spacing w:val="0"/>
-            <w:position w:val="0"/>
-            <w:sz w:val="24"/>
-            <w:u w:val="single"/>
-            <w:shd w:fill="auto" w:val="clear"/>
-          </w:rPr>
-          <w:t xml:space="preserve"> HYPERLINK "http://www.pmg-gd-bg.com/"</w:t>
-        </w:r>
-        <w:r>
-          <w:rPr>
-            <w:rFonts w:ascii="Times New Roman" w:hAnsi="Times New Roman" w:cs="Times New Roman" w:eastAsia="Times New Roman"/>
-            <w:b/>
-            <w:color w:val="7C7CBE"/>
-            <w:spacing w:val="0"/>
-            <w:position w:val="0"/>
-            <w:sz w:val="24"/>
-            <w:u w:val="single"/>
-            <w:shd w:fill="auto" w:val="clear"/>
-          </w:rPr>
-          <w:t xml:space="preserve"> HYPERLINK "http://www.pmg-gd-bg.com/"</w:t>
-        </w:r>
-        <w:r>
-          <w:rPr>
-            <w:rFonts w:ascii="Times New Roman" w:hAnsi="Times New Roman" w:cs="Times New Roman" w:eastAsia="Times New Roman"/>
-            <w:b/>
-            <w:color w:val="7C7CBE"/>
-            <w:spacing w:val="0"/>
-            <w:position w:val="0"/>
-            <w:sz w:val="24"/>
-            <w:u w:val="single"/>
-            <w:shd w:fill="auto" w:val="clear"/>
-          </w:rPr>
-          <w:t xml:space="preserve"> HYPERLINK "http://www.pmg-gd-bg.com/"</w:t>
-        </w:r>
-        <w:r>
-          <w:rPr>
-            <w:rFonts w:ascii="Times New Roman" w:hAnsi="Times New Roman" w:cs="Times New Roman" w:eastAsia="Times New Roman"/>
-            <w:b/>
-            <w:color w:val="7C7CBE"/>
-            <w:spacing w:val="0"/>
-            <w:position w:val="0"/>
-            <w:sz w:val="24"/>
-            <w:u w:val="single"/>
-            <w:shd w:fill="auto" w:val="clear"/>
-          </w:rPr>
-          <w:t xml:space="preserve"> HYPERLINK "http://www.pmg-gd-bg.com/"</w:t>
-        </w:r>
-        <w:r>
-          <w:rPr>
-            <w:rFonts w:ascii="Times New Roman" w:hAnsi="Times New Roman" w:cs="Times New Roman" w:eastAsia="Times New Roman"/>
-            <w:b/>
-            <w:color w:val="7C7CBE"/>
-            <w:spacing w:val="0"/>
-            <w:position w:val="0"/>
-            <w:sz w:val="24"/>
-            <w:u w:val="single"/>
-            <w:shd w:fill="auto" w:val="clear"/>
-          </w:rPr>
-          <w:t xml:space="preserve"> HYPERLINK "http://www.pmg-gd-bg.com/"</w:t>
-        </w:r>
-        <w:r>
-          <w:rPr>
-            <w:rFonts w:ascii="Times New Roman" w:hAnsi="Times New Roman" w:cs="Times New Roman" w:eastAsia="Times New Roman"/>
-            <w:b/>
-            <w:color w:val="7C7CBE"/>
-            <w:spacing w:val="0"/>
-            <w:position w:val="0"/>
-            <w:sz w:val="24"/>
-            <w:u w:val="single"/>
-            <w:shd w:fill="auto" w:val="clear"/>
-          </w:rPr>
-          <w:t xml:space="preserve"> HYPERLINK "http://www.pmg-gd-bg.com/"</w:t>
-        </w:r>
-        <w:r>
-          <w:rPr>
-            <w:rFonts w:ascii="Times New Roman" w:hAnsi="Times New Roman" w:cs="Times New Roman" w:eastAsia="Times New Roman"/>
-            <w:b/>
-            <w:color w:val="7C7CBE"/>
-            <w:spacing w:val="0"/>
-            <w:position w:val="0"/>
-            <w:sz w:val="24"/>
-            <w:u w:val="single"/>
-            <w:shd w:fill="auto" w:val="clear"/>
-          </w:rPr>
-          <w:t xml:space="preserve"> HYPERLINK "http://www.pmg-gd-bg.com/"</w:t>
-        </w:r>
-        <w:r>
-          <w:rPr>
-            <w:rFonts w:ascii="Times New Roman" w:hAnsi="Times New Roman" w:cs="Times New Roman" w:eastAsia="Times New Roman"/>
-            <w:b/>
-            <w:color w:val="7C7CBE"/>
-            <w:spacing w:val="0"/>
-            <w:position w:val="0"/>
-            <w:sz w:val="24"/>
-            <w:u w:val="single"/>
-            <w:shd w:fill="auto" w:val="clear"/>
-          </w:rPr>
-          <w:t xml:space="preserve"> HYPERLINK "http://www.pmg-gd-bg.com/"</w:t>
-        </w:r>
-        <w:r>
-          <w:rPr>
-            <w:rFonts w:ascii="Times New Roman" w:hAnsi="Times New Roman" w:cs="Times New Roman" w:eastAsia="Times New Roman"/>
-            <w:b/>
-            <w:color w:val="7C7CBE"/>
-            <w:spacing w:val="0"/>
-            <w:position w:val="0"/>
-            <w:sz w:val="24"/>
-            <w:u w:val="single"/>
-            <w:shd w:fill="auto" w:val="clear"/>
-          </w:rPr>
-          <w:t xml:space="preserve"> HYPERLINK "http://www.pmg-gd-bg.com/"</w:t>
-        </w:r>
-        <w:r>
-          <w:rPr>
-            <w:rFonts w:ascii="Times New Roman" w:hAnsi="Times New Roman" w:cs="Times New Roman" w:eastAsia="Times New Roman"/>
-            <w:b/>
-            <w:color w:val="7C7CBE"/>
-            <w:spacing w:val="0"/>
-            <w:position w:val="0"/>
-            <w:sz w:val="24"/>
-            <w:u w:val="single"/>
-            <w:shd w:fill="auto" w:val="clear"/>
-          </w:rPr>
-          <w:t xml:space="preserve"> HYPERLINK "http://www.pmg-gd-bg.com/"</w:t>
-        </w:r>
-        <w:r>
-          <w:rPr>
-            <w:rFonts w:ascii="Times New Roman" w:hAnsi="Times New Roman" w:cs="Times New Roman" w:eastAsia="Times New Roman"/>
-            <w:b/>
-            <w:color w:val="7C7CBE"/>
-            <w:spacing w:val="0"/>
-            <w:position w:val="0"/>
-            <w:sz w:val="24"/>
-            <w:u w:val="single"/>
-            <w:shd w:fill="auto" w:val="clear"/>
-          </w:rPr>
-          <w:t xml:space="preserve"> HYPERLINK "http://www.pmg-gd-bg.com/"</w:t>
-        </w:r>
-        <w:r>
-          <w:rPr>
-            <w:rFonts w:ascii="Times New Roman" w:hAnsi="Times New Roman" w:cs="Times New Roman" w:eastAsia="Times New Roman"/>
-            <w:b/>
-            <w:color w:val="7C7CBE"/>
-            <w:spacing w:val="0"/>
-            <w:position w:val="0"/>
-            <w:sz w:val="24"/>
-            <w:u w:val="single"/>
-            <w:shd w:fill="auto" w:val="clear"/>
-          </w:rPr>
-          <w:t xml:space="preserve">com</w:t>
-        </w:r>
-      </w:hyperlink>
-    </w:p>
-    <w:p>
-      <w:pPr>
         <w:spacing w:before="0" w:after="200" w:line="276"/>
         <w:ind w:right="-1388" w:left="0" w:firstLine="0"/>
         <w:jc w:val="center"/>
@@ -1192,6 +293,7 @@
           <w:sz w:val="24"/>
           <w:shd w:fill="auto" w:val="clear"/>
         </w:rPr>
+        <w:t xml:space="preserve">e-mail</w:t>
         <w:tab/>
       </w:r>
     </w:p>
@@ -2363,6 +1465,936 @@
     </w:p>
     <w:p>
       <w:pPr>
+        <w:tabs>
+          <w:tab w:val="center" w:pos="4536" w:leader="none"/>
+          <w:tab w:val="right" w:pos="9072" w:leader="none"/>
+        </w:tabs>
+        <w:spacing w:before="0" w:after="0" w:line="360"/>
+        <w:ind w:right="0" w:left="0" w:firstLine="0"/>
+        <w:jc w:val="both"/>
+        <w:rPr>
+          <w:rFonts w:ascii="Times New Roman" w:hAnsi="Times New Roman" w:cs="Times New Roman" w:eastAsia="Times New Roman"/>
+          <w:b/>
+          <w:color w:val="auto"/>
+          <w:spacing w:val="0"/>
+          <w:position w:val="0"/>
+          <w:sz w:val="24"/>
+          <w:u w:val="single"/>
+          <w:shd w:fill="auto" w:val="clear"/>
+        </w:rPr>
+      </w:pPr>
+      <w:r>
+        <w:rPr>
+          <w:rFonts w:ascii="Times New Roman" w:hAnsi="Times New Roman" w:cs="Times New Roman" w:eastAsia="Times New Roman"/>
+          <w:b/>
+          <w:color w:val="auto"/>
+          <w:spacing w:val="0"/>
+          <w:position w:val="0"/>
+          <w:sz w:val="24"/>
+          <w:u w:val="single"/>
+          <w:shd w:fill="auto" w:val="clear"/>
+        </w:rPr>
+        <w:t xml:space="preserve">Постигнати резултати:</w:t>
+      </w:r>
+    </w:p>
+    <w:p>
+      <w:pPr>
+        <w:tabs>
+          <w:tab w:val="center" w:pos="4536" w:leader="none"/>
+          <w:tab w:val="right" w:pos="9072" w:leader="none"/>
+        </w:tabs>
+        <w:spacing w:before="0" w:after="0" w:line="360"/>
+        <w:ind w:right="0" w:left="0" w:firstLine="0"/>
+        <w:jc w:val="both"/>
+        <w:rPr>
+          <w:rFonts w:ascii="Times New Roman" w:hAnsi="Times New Roman" w:cs="Times New Roman" w:eastAsia="Times New Roman"/>
+          <w:color w:val="auto"/>
+          <w:spacing w:val="0"/>
+          <w:position w:val="0"/>
+          <w:sz w:val="24"/>
+          <w:shd w:fill="auto" w:val="clear"/>
+        </w:rPr>
+      </w:pPr>
+      <w:r>
+        <w:rPr>
+          <w:rFonts w:ascii="Times New Roman" w:hAnsi="Times New Roman" w:cs="Times New Roman" w:eastAsia="Times New Roman"/>
+          <w:color w:val="auto"/>
+          <w:spacing w:val="0"/>
+          <w:position w:val="0"/>
+          <w:sz w:val="24"/>
+          <w:shd w:fill="auto" w:val="clear"/>
+        </w:rPr>
+        <w:t xml:space="preserve">Изградих сайт, който съдържа два отделни панела - панел за администратор и панел за потребител. Панелът за потребителя предоставя възможност за използване на услугите на фирмата, достъп до информация за фирмата и форма за обратна връзка от клиентите към администраторите на сайта. Панелът за администратора позволява добавяне, редактиране и изтриване на наеми и продажби, управление на резервациите и съобщенията от потребителите, както и създаване на други администратори.  </w:t>
+      </w:r>
+    </w:p>
+    <w:p>
+      <w:pPr>
+        <w:tabs>
+          <w:tab w:val="center" w:pos="4536" w:leader="none"/>
+          <w:tab w:val="right" w:pos="9072" w:leader="none"/>
+        </w:tabs>
+        <w:spacing w:before="0" w:after="0" w:line="360"/>
+        <w:ind w:right="0" w:left="0" w:firstLine="0"/>
+        <w:jc w:val="both"/>
+        <w:rPr>
+          <w:rFonts w:ascii="Times New Roman" w:hAnsi="Times New Roman" w:cs="Times New Roman" w:eastAsia="Times New Roman"/>
+          <w:color w:val="auto"/>
+          <w:spacing w:val="0"/>
+          <w:position w:val="0"/>
+          <w:sz w:val="24"/>
+          <w:shd w:fill="auto" w:val="clear"/>
+        </w:rPr>
+      </w:pPr>
+    </w:p>
+    <w:p>
+      <w:pPr>
+        <w:tabs>
+          <w:tab w:val="center" w:pos="4536" w:leader="none"/>
+          <w:tab w:val="right" w:pos="9072" w:leader="none"/>
+        </w:tabs>
+        <w:spacing w:before="0" w:after="0" w:line="360"/>
+        <w:ind w:right="0" w:left="0" w:firstLine="0"/>
+        <w:jc w:val="both"/>
+        <w:rPr>
+          <w:rFonts w:ascii="Times New Roman" w:hAnsi="Times New Roman" w:cs="Times New Roman" w:eastAsia="Times New Roman"/>
+          <w:color w:val="auto"/>
+          <w:spacing w:val="0"/>
+          <w:position w:val="0"/>
+          <w:sz w:val="24"/>
+          <w:shd w:fill="auto" w:val="clear"/>
+        </w:rPr>
+      </w:pPr>
+      <w:r>
+        <w:rPr>
+          <w:rFonts w:ascii="Times New Roman" w:hAnsi="Times New Roman" w:cs="Times New Roman" w:eastAsia="Times New Roman"/>
+          <w:color w:val="auto"/>
+          <w:spacing w:val="0"/>
+          <w:position w:val="0"/>
+          <w:sz w:val="24"/>
+          <w:shd w:fill="auto" w:val="clear"/>
+        </w:rPr>
+        <w:t xml:space="preserve">Панелът за потребителя включва:</w:t>
+      </w:r>
+    </w:p>
+    <w:p>
+      <w:pPr>
+        <w:tabs>
+          <w:tab w:val="center" w:pos="4536" w:leader="none"/>
+          <w:tab w:val="right" w:pos="9072" w:leader="none"/>
+        </w:tabs>
+        <w:spacing w:before="0" w:after="0" w:line="360"/>
+        <w:ind w:right="0" w:left="0" w:firstLine="0"/>
+        <w:jc w:val="both"/>
+        <w:rPr>
+          <w:rFonts w:ascii="Times New Roman" w:hAnsi="Times New Roman" w:cs="Times New Roman" w:eastAsia="Times New Roman"/>
+          <w:color w:val="auto"/>
+          <w:spacing w:val="0"/>
+          <w:position w:val="0"/>
+          <w:sz w:val="24"/>
+          <w:shd w:fill="auto" w:val="clear"/>
+        </w:rPr>
+      </w:pPr>
+      <w:r>
+        <w:rPr>
+          <w:rFonts w:ascii="Times New Roman" w:hAnsi="Times New Roman" w:cs="Times New Roman" w:eastAsia="Times New Roman"/>
+          <w:color w:val="auto"/>
+          <w:spacing w:val="0"/>
+          <w:position w:val="0"/>
+          <w:sz w:val="24"/>
+          <w:shd w:fill="auto" w:val="clear"/>
+        </w:rPr>
+        <w:t xml:space="preserve">- </w:t>
+      </w:r>
+      <w:r>
+        <w:rPr>
+          <w:rFonts w:ascii="Times New Roman" w:hAnsi="Times New Roman" w:cs="Times New Roman" w:eastAsia="Times New Roman"/>
+          <w:color w:val="auto"/>
+          <w:spacing w:val="0"/>
+          <w:position w:val="0"/>
+          <w:sz w:val="24"/>
+          <w:shd w:fill="auto" w:val="clear"/>
+        </w:rPr>
+        <w:t xml:space="preserve">Начална страница - съдържа компонент, който представя базово сайта и неговите услуги.</w:t>
+      </w:r>
+    </w:p>
+    <w:p>
+      <w:pPr>
+        <w:tabs>
+          <w:tab w:val="center" w:pos="4536" w:leader="none"/>
+          <w:tab w:val="right" w:pos="9072" w:leader="none"/>
+        </w:tabs>
+        <w:spacing w:before="0" w:after="0" w:line="360"/>
+        <w:ind w:right="0" w:left="0" w:firstLine="0"/>
+        <w:jc w:val="both"/>
+        <w:rPr>
+          <w:rFonts w:ascii="Times New Roman" w:hAnsi="Times New Roman" w:cs="Times New Roman" w:eastAsia="Times New Roman"/>
+          <w:color w:val="auto"/>
+          <w:spacing w:val="0"/>
+          <w:position w:val="0"/>
+          <w:sz w:val="24"/>
+          <w:shd w:fill="auto" w:val="clear"/>
+        </w:rPr>
+      </w:pPr>
+      <w:r>
+        <w:rPr>
+          <w:rFonts w:ascii="Times New Roman" w:hAnsi="Times New Roman" w:cs="Times New Roman" w:eastAsia="Times New Roman"/>
+          <w:color w:val="auto"/>
+          <w:spacing w:val="0"/>
+          <w:position w:val="0"/>
+          <w:sz w:val="24"/>
+          <w:shd w:fill="auto" w:val="clear"/>
+        </w:rPr>
+        <w:t xml:space="preserve">- </w:t>
+      </w:r>
+      <w:r>
+        <w:rPr>
+          <w:rFonts w:ascii="Times New Roman" w:hAnsi="Times New Roman" w:cs="Times New Roman" w:eastAsia="Times New Roman"/>
+          <w:color w:val="auto"/>
+          <w:spacing w:val="0"/>
+          <w:position w:val="0"/>
+          <w:sz w:val="24"/>
+          <w:shd w:fill="auto" w:val="clear"/>
+        </w:rPr>
+        <w:t xml:space="preserve">Наеми - в първата си част страницата съдържа форма, която дава възможност на потребителите да въведат критерии и да филтрират имотите спрямо своите изисквания. След това под формата на отделни компоненти, които приличат на карти се визуализират отделните имоти. В тези карти има и бутон "Галерия", който води към по-подробна информация за избрания имот.</w:t>
+      </w:r>
+    </w:p>
+    <w:p>
+      <w:pPr>
+        <w:tabs>
+          <w:tab w:val="center" w:pos="4536" w:leader="none"/>
+          <w:tab w:val="right" w:pos="9072" w:leader="none"/>
+        </w:tabs>
+        <w:spacing w:before="0" w:after="0" w:line="360"/>
+        <w:ind w:right="0" w:left="0" w:firstLine="0"/>
+        <w:jc w:val="both"/>
+        <w:rPr>
+          <w:rFonts w:ascii="Times New Roman" w:hAnsi="Times New Roman" w:cs="Times New Roman" w:eastAsia="Times New Roman"/>
+          <w:color w:val="auto"/>
+          <w:spacing w:val="0"/>
+          <w:position w:val="0"/>
+          <w:sz w:val="24"/>
+          <w:shd w:fill="auto" w:val="clear"/>
+        </w:rPr>
+      </w:pPr>
+      <w:r>
+        <w:rPr>
+          <w:rFonts w:ascii="Times New Roman" w:hAnsi="Times New Roman" w:cs="Times New Roman" w:eastAsia="Times New Roman"/>
+          <w:color w:val="auto"/>
+          <w:spacing w:val="0"/>
+          <w:position w:val="0"/>
+          <w:sz w:val="24"/>
+          <w:shd w:fill="auto" w:val="clear"/>
+        </w:rPr>
+        <w:t xml:space="preserve">- </w:t>
+      </w:r>
+      <w:r>
+        <w:rPr>
+          <w:rFonts w:ascii="Times New Roman" w:hAnsi="Times New Roman" w:cs="Times New Roman" w:eastAsia="Times New Roman"/>
+          <w:color w:val="auto"/>
+          <w:spacing w:val="0"/>
+          <w:position w:val="0"/>
+          <w:sz w:val="24"/>
+          <w:shd w:fill="auto" w:val="clear"/>
+        </w:rPr>
+        <w:t xml:space="preserve">Продажби - в първата си част страницата съдържа форма, която дава възможност на потребителите да въведат критерии и да филтрират имотите спрямо своите изисквания. След това под формата на отделни компоненти, които приличат на карти се визуализират отделните имоти. В тези карти има и бутон "Галерия", който води към по-подробна информация за избрания имот.</w:t>
+      </w:r>
+    </w:p>
+    <w:p>
+      <w:pPr>
+        <w:tabs>
+          <w:tab w:val="center" w:pos="4536" w:leader="none"/>
+          <w:tab w:val="right" w:pos="9072" w:leader="none"/>
+        </w:tabs>
+        <w:spacing w:before="0" w:after="0" w:line="360"/>
+        <w:ind w:right="0" w:left="0" w:firstLine="0"/>
+        <w:jc w:val="both"/>
+        <w:rPr>
+          <w:rFonts w:ascii="Times New Roman" w:hAnsi="Times New Roman" w:cs="Times New Roman" w:eastAsia="Times New Roman"/>
+          <w:color w:val="auto"/>
+          <w:spacing w:val="0"/>
+          <w:position w:val="0"/>
+          <w:sz w:val="24"/>
+          <w:shd w:fill="auto" w:val="clear"/>
+        </w:rPr>
+      </w:pPr>
+      <w:r>
+        <w:rPr>
+          <w:rFonts w:ascii="Times New Roman" w:hAnsi="Times New Roman" w:cs="Times New Roman" w:eastAsia="Times New Roman"/>
+          <w:color w:val="auto"/>
+          <w:spacing w:val="0"/>
+          <w:position w:val="0"/>
+          <w:sz w:val="24"/>
+          <w:shd w:fill="auto" w:val="clear"/>
+        </w:rPr>
+        <w:t xml:space="preserve">- </w:t>
+      </w:r>
+      <w:r>
+        <w:rPr>
+          <w:rFonts w:ascii="Times New Roman" w:hAnsi="Times New Roman" w:cs="Times New Roman" w:eastAsia="Times New Roman"/>
+          <w:color w:val="auto"/>
+          <w:spacing w:val="0"/>
+          <w:position w:val="0"/>
+          <w:sz w:val="24"/>
+          <w:shd w:fill="auto" w:val="clear"/>
+        </w:rPr>
+        <w:t xml:space="preserve">За нас - в първата си част съдържа базова информация за историята на фирмата и нейното развитие в годините. В следващата част е представена информация за екипа на фирмата. </w:t>
+      </w:r>
+    </w:p>
+    <w:p>
+      <w:pPr>
+        <w:tabs>
+          <w:tab w:val="center" w:pos="4536" w:leader="none"/>
+          <w:tab w:val="right" w:pos="9072" w:leader="none"/>
+        </w:tabs>
+        <w:spacing w:before="0" w:after="0" w:line="360"/>
+        <w:ind w:right="0" w:left="0" w:firstLine="0"/>
+        <w:jc w:val="both"/>
+        <w:rPr>
+          <w:rFonts w:ascii="Times New Roman" w:hAnsi="Times New Roman" w:cs="Times New Roman" w:eastAsia="Times New Roman"/>
+          <w:color w:val="auto"/>
+          <w:spacing w:val="0"/>
+          <w:position w:val="0"/>
+          <w:sz w:val="24"/>
+          <w:shd w:fill="auto" w:val="clear"/>
+        </w:rPr>
+      </w:pPr>
+      <w:r>
+        <w:rPr>
+          <w:rFonts w:ascii="Times New Roman" w:hAnsi="Times New Roman" w:cs="Times New Roman" w:eastAsia="Times New Roman"/>
+          <w:color w:val="auto"/>
+          <w:spacing w:val="0"/>
+          <w:position w:val="0"/>
+          <w:sz w:val="24"/>
+          <w:shd w:fill="auto" w:val="clear"/>
+        </w:rPr>
+        <w:t xml:space="preserve">- </w:t>
+      </w:r>
+      <w:r>
+        <w:rPr>
+          <w:rFonts w:ascii="Times New Roman" w:hAnsi="Times New Roman" w:cs="Times New Roman" w:eastAsia="Times New Roman"/>
+          <w:color w:val="auto"/>
+          <w:spacing w:val="0"/>
+          <w:position w:val="0"/>
+          <w:sz w:val="24"/>
+          <w:shd w:fill="auto" w:val="clear"/>
+        </w:rPr>
+        <w:t xml:space="preserve">Контакти - в първата си част съдържа компоненти с адреса, телефона и имейлна на фирмата, които да позволяват на клиентите да се свържат с лицата, отговарящи за комуникацията. Във втората част има форма, чрез която потребителите да изпращат обратна връзка към администраторите и да комуникират с тях. В дясната й страна има карта, която да показва точния адрес на офисите.</w:t>
+      </w:r>
+    </w:p>
+    <w:p>
+      <w:pPr>
+        <w:tabs>
+          <w:tab w:val="center" w:pos="4536" w:leader="none"/>
+          <w:tab w:val="right" w:pos="9072" w:leader="none"/>
+        </w:tabs>
+        <w:spacing w:before="0" w:after="0" w:line="360"/>
+        <w:ind w:right="0" w:left="0" w:firstLine="0"/>
+        <w:jc w:val="both"/>
+        <w:rPr>
+          <w:rFonts w:ascii="Times New Roman" w:hAnsi="Times New Roman" w:cs="Times New Roman" w:eastAsia="Times New Roman"/>
+          <w:color w:val="auto"/>
+          <w:spacing w:val="0"/>
+          <w:position w:val="0"/>
+          <w:sz w:val="24"/>
+          <w:shd w:fill="auto" w:val="clear"/>
+        </w:rPr>
+      </w:pPr>
+      <w:r>
+        <w:rPr>
+          <w:rFonts w:ascii="Times New Roman" w:hAnsi="Times New Roman" w:cs="Times New Roman" w:eastAsia="Times New Roman"/>
+          <w:color w:val="auto"/>
+          <w:spacing w:val="0"/>
+          <w:position w:val="0"/>
+          <w:sz w:val="24"/>
+          <w:shd w:fill="auto" w:val="clear"/>
+        </w:rPr>
+        <w:t xml:space="preserve">- </w:t>
+      </w:r>
+      <w:r>
+        <w:rPr>
+          <w:rFonts w:ascii="Times New Roman" w:hAnsi="Times New Roman" w:cs="Times New Roman" w:eastAsia="Times New Roman"/>
+          <w:color w:val="auto"/>
+          <w:spacing w:val="0"/>
+          <w:position w:val="0"/>
+          <w:sz w:val="24"/>
+          <w:shd w:fill="auto" w:val="clear"/>
+        </w:rPr>
+        <w:t xml:space="preserve">Влизане и Регистрация - визуализират се в навигационния бар само ако потребителя не е влязъл в своя профил. "Влизане" съдържа полета, в които да се въведат потребителко име, парола и бутон, който да направи проверка дали данните се съдържат в базата данни. "Регистрация" съдържа полета, в които да се въведат потребителко име, имейл, парола, повторение на паролата и бутон, който да изпрати данните в базата дании и те да се запазят в нея.</w:t>
+      </w:r>
+    </w:p>
+    <w:p>
+      <w:pPr>
+        <w:tabs>
+          <w:tab w:val="center" w:pos="4536" w:leader="none"/>
+          <w:tab w:val="right" w:pos="9072" w:leader="none"/>
+        </w:tabs>
+        <w:spacing w:before="0" w:after="0" w:line="360"/>
+        <w:ind w:right="0" w:left="0" w:firstLine="0"/>
+        <w:jc w:val="both"/>
+        <w:rPr>
+          <w:rFonts w:ascii="Times New Roman" w:hAnsi="Times New Roman" w:cs="Times New Roman" w:eastAsia="Times New Roman"/>
+          <w:color w:val="auto"/>
+          <w:spacing w:val="0"/>
+          <w:position w:val="0"/>
+          <w:sz w:val="24"/>
+          <w:shd w:fill="auto" w:val="clear"/>
+        </w:rPr>
+      </w:pPr>
+      <w:r>
+        <w:rPr>
+          <w:rFonts w:ascii="Times New Roman" w:hAnsi="Times New Roman" w:cs="Times New Roman" w:eastAsia="Times New Roman"/>
+          <w:color w:val="auto"/>
+          <w:spacing w:val="0"/>
+          <w:position w:val="0"/>
+          <w:sz w:val="24"/>
+          <w:shd w:fill="auto" w:val="clear"/>
+        </w:rPr>
+        <w:t xml:space="preserve">- </w:t>
+      </w:r>
+      <w:r>
+        <w:rPr>
+          <w:rFonts w:ascii="Times New Roman" w:hAnsi="Times New Roman" w:cs="Times New Roman" w:eastAsia="Times New Roman"/>
+          <w:color w:val="auto"/>
+          <w:spacing w:val="0"/>
+          <w:position w:val="0"/>
+          <w:sz w:val="24"/>
+          <w:shd w:fill="auto" w:val="clear"/>
+        </w:rPr>
+        <w:t xml:space="preserve">Количка - съдържа два компонента. Единият е компонентът за имота, който е добавен в нея, а в другия се пази общата цена за огледи и бутон "Завърши поръчка", който води към страницата за завършване на поръчката. </w:t>
+      </w:r>
+    </w:p>
+    <w:p>
+      <w:pPr>
+        <w:tabs>
+          <w:tab w:val="center" w:pos="4536" w:leader="none"/>
+          <w:tab w:val="right" w:pos="9072" w:leader="none"/>
+        </w:tabs>
+        <w:spacing w:before="0" w:after="0" w:line="360"/>
+        <w:ind w:right="0" w:left="0" w:firstLine="0"/>
+        <w:jc w:val="both"/>
+        <w:rPr>
+          <w:rFonts w:ascii="Times New Roman" w:hAnsi="Times New Roman" w:cs="Times New Roman" w:eastAsia="Times New Roman"/>
+          <w:color w:val="auto"/>
+          <w:spacing w:val="0"/>
+          <w:position w:val="0"/>
+          <w:sz w:val="24"/>
+          <w:shd w:fill="auto" w:val="clear"/>
+        </w:rPr>
+      </w:pPr>
+      <w:r>
+        <w:rPr>
+          <w:rFonts w:ascii="Times New Roman" w:hAnsi="Times New Roman" w:cs="Times New Roman" w:eastAsia="Times New Roman"/>
+          <w:color w:val="auto"/>
+          <w:spacing w:val="0"/>
+          <w:position w:val="0"/>
+          <w:sz w:val="24"/>
+          <w:shd w:fill="auto" w:val="clear"/>
+        </w:rPr>
+        <w:t xml:space="preserve">- </w:t>
+      </w:r>
+      <w:r>
+        <w:rPr>
+          <w:rFonts w:ascii="Times New Roman" w:hAnsi="Times New Roman" w:cs="Times New Roman" w:eastAsia="Times New Roman"/>
+          <w:color w:val="auto"/>
+          <w:spacing w:val="0"/>
+          <w:position w:val="0"/>
+          <w:sz w:val="24"/>
+          <w:shd w:fill="auto" w:val="clear"/>
+        </w:rPr>
+        <w:t xml:space="preserve">Завърши поръчка - " съдържа полета, в които да се въведат името и фалимилята на човека, който ще отиде на огледа, датата на огледа и часа, и бутон, който да изпрати данните в базата данни.</w:t>
+      </w:r>
+    </w:p>
+    <w:p>
+      <w:pPr>
+        <w:tabs>
+          <w:tab w:val="center" w:pos="4536" w:leader="none"/>
+          <w:tab w:val="right" w:pos="9072" w:leader="none"/>
+        </w:tabs>
+        <w:spacing w:before="0" w:after="0" w:line="360"/>
+        <w:ind w:right="0" w:left="0" w:firstLine="0"/>
+        <w:jc w:val="both"/>
+        <w:rPr>
+          <w:rFonts w:ascii="Times New Roman" w:hAnsi="Times New Roman" w:cs="Times New Roman" w:eastAsia="Times New Roman"/>
+          <w:color w:val="auto"/>
+          <w:spacing w:val="0"/>
+          <w:position w:val="0"/>
+          <w:sz w:val="24"/>
+          <w:shd w:fill="auto" w:val="clear"/>
+        </w:rPr>
+      </w:pPr>
+      <w:r>
+        <w:rPr>
+          <w:rFonts w:ascii="Times New Roman" w:hAnsi="Times New Roman" w:cs="Times New Roman" w:eastAsia="Times New Roman"/>
+          <w:color w:val="auto"/>
+          <w:spacing w:val="0"/>
+          <w:position w:val="0"/>
+          <w:sz w:val="24"/>
+          <w:shd w:fill="auto" w:val="clear"/>
+        </w:rPr>
+        <w:t xml:space="preserve">- Изход - потребителят излиза от профила си. Това става чрез изтриване на сесията му.</w:t>
+      </w:r>
+    </w:p>
+    <w:p>
+      <w:pPr>
+        <w:tabs>
+          <w:tab w:val="center" w:pos="4536" w:leader="none"/>
+          <w:tab w:val="right" w:pos="9072" w:leader="none"/>
+        </w:tabs>
+        <w:spacing w:before="0" w:after="0" w:line="360"/>
+        <w:ind w:right="0" w:left="0" w:firstLine="0"/>
+        <w:jc w:val="both"/>
+        <w:rPr>
+          <w:rFonts w:ascii="Times New Roman" w:hAnsi="Times New Roman" w:cs="Times New Roman" w:eastAsia="Times New Roman"/>
+          <w:color w:val="auto"/>
+          <w:spacing w:val="0"/>
+          <w:position w:val="0"/>
+          <w:sz w:val="24"/>
+          <w:shd w:fill="auto" w:val="clear"/>
+        </w:rPr>
+      </w:pPr>
+    </w:p>
+    <w:p>
+      <w:pPr>
+        <w:tabs>
+          <w:tab w:val="center" w:pos="4536" w:leader="none"/>
+          <w:tab w:val="right" w:pos="9072" w:leader="none"/>
+        </w:tabs>
+        <w:spacing w:before="0" w:after="0" w:line="360"/>
+        <w:ind w:right="0" w:left="0" w:firstLine="0"/>
+        <w:jc w:val="both"/>
+        <w:rPr>
+          <w:rFonts w:ascii="Times New Roman" w:hAnsi="Times New Roman" w:cs="Times New Roman" w:eastAsia="Times New Roman"/>
+          <w:color w:val="auto"/>
+          <w:spacing w:val="0"/>
+          <w:position w:val="0"/>
+          <w:sz w:val="24"/>
+          <w:shd w:fill="auto" w:val="clear"/>
+        </w:rPr>
+      </w:pPr>
+      <w:r>
+        <w:rPr>
+          <w:rFonts w:ascii="Times New Roman" w:hAnsi="Times New Roman" w:cs="Times New Roman" w:eastAsia="Times New Roman"/>
+          <w:color w:val="auto"/>
+          <w:spacing w:val="0"/>
+          <w:position w:val="0"/>
+          <w:sz w:val="24"/>
+          <w:shd w:fill="auto" w:val="clear"/>
+        </w:rPr>
+        <w:t xml:space="preserve">Панелът за администратора включва:</w:t>
+      </w:r>
+    </w:p>
+    <w:p>
+      <w:pPr>
+        <w:tabs>
+          <w:tab w:val="center" w:pos="4536" w:leader="none"/>
+          <w:tab w:val="right" w:pos="9072" w:leader="none"/>
+        </w:tabs>
+        <w:spacing w:before="0" w:after="0" w:line="360"/>
+        <w:ind w:right="0" w:left="0" w:firstLine="0"/>
+        <w:jc w:val="both"/>
+        <w:rPr>
+          <w:rFonts w:ascii="Times New Roman" w:hAnsi="Times New Roman" w:cs="Times New Roman" w:eastAsia="Times New Roman"/>
+          <w:color w:val="auto"/>
+          <w:spacing w:val="0"/>
+          <w:position w:val="0"/>
+          <w:sz w:val="24"/>
+          <w:shd w:fill="auto" w:val="clear"/>
+        </w:rPr>
+      </w:pPr>
+      <w:r>
+        <w:rPr>
+          <w:rFonts w:ascii="Times New Roman" w:hAnsi="Times New Roman" w:cs="Times New Roman" w:eastAsia="Times New Roman"/>
+          <w:color w:val="auto"/>
+          <w:spacing w:val="0"/>
+          <w:position w:val="0"/>
+          <w:sz w:val="24"/>
+          <w:shd w:fill="auto" w:val="clear"/>
+        </w:rPr>
+        <w:t xml:space="preserve">- </w:t>
+      </w:r>
+      <w:r>
+        <w:rPr>
+          <w:rFonts w:ascii="Times New Roman" w:hAnsi="Times New Roman" w:cs="Times New Roman" w:eastAsia="Times New Roman"/>
+          <w:color w:val="auto"/>
+          <w:spacing w:val="0"/>
+          <w:position w:val="0"/>
+          <w:sz w:val="24"/>
+          <w:shd w:fill="auto" w:val="clear"/>
+        </w:rPr>
+        <w:t xml:space="preserve">Начална страница - банер, който представя частта на администратора.</w:t>
+      </w:r>
+    </w:p>
+    <w:p>
+      <w:pPr>
+        <w:tabs>
+          <w:tab w:val="center" w:pos="4536" w:leader="none"/>
+          <w:tab w:val="right" w:pos="9072" w:leader="none"/>
+        </w:tabs>
+        <w:spacing w:before="0" w:after="0" w:line="360"/>
+        <w:ind w:right="0" w:left="0" w:firstLine="0"/>
+        <w:jc w:val="both"/>
+        <w:rPr>
+          <w:rFonts w:ascii="Times New Roman" w:hAnsi="Times New Roman" w:cs="Times New Roman" w:eastAsia="Times New Roman"/>
+          <w:color w:val="auto"/>
+          <w:spacing w:val="0"/>
+          <w:position w:val="0"/>
+          <w:sz w:val="24"/>
+          <w:shd w:fill="auto" w:val="clear"/>
+        </w:rPr>
+      </w:pPr>
+      <w:r>
+        <w:rPr>
+          <w:rFonts w:ascii="Times New Roman" w:hAnsi="Times New Roman" w:cs="Times New Roman" w:eastAsia="Times New Roman"/>
+          <w:color w:val="auto"/>
+          <w:spacing w:val="0"/>
+          <w:position w:val="0"/>
+          <w:sz w:val="24"/>
+          <w:shd w:fill="auto" w:val="clear"/>
+        </w:rPr>
+        <w:t xml:space="preserve">- Наеми - в първата си част съдържа текст/икона, която води към добавяне на нов имот. Във втората част са визуализирани създадените имоти под наем, подобно на визуализацията за клиентите. Разликата е, че при администратора бутонът "Галерия" е заменен с бутоните "Редактиране" и "Изтриване". "Редактиране" води към форма за промяна на имота, а "Изтриване" изтрива избрания имот. </w:t>
+      </w:r>
+    </w:p>
+    <w:p>
+      <w:pPr>
+        <w:tabs>
+          <w:tab w:val="center" w:pos="4536" w:leader="none"/>
+          <w:tab w:val="right" w:pos="9072" w:leader="none"/>
+        </w:tabs>
+        <w:spacing w:before="0" w:after="0" w:line="360"/>
+        <w:ind w:right="0" w:left="0" w:firstLine="0"/>
+        <w:jc w:val="both"/>
+        <w:rPr>
+          <w:rFonts w:ascii="Times New Roman" w:hAnsi="Times New Roman" w:cs="Times New Roman" w:eastAsia="Times New Roman"/>
+          <w:color w:val="auto"/>
+          <w:spacing w:val="0"/>
+          <w:position w:val="0"/>
+          <w:sz w:val="24"/>
+          <w:shd w:fill="auto" w:val="clear"/>
+        </w:rPr>
+      </w:pPr>
+      <w:r>
+        <w:rPr>
+          <w:rFonts w:ascii="Times New Roman" w:hAnsi="Times New Roman" w:cs="Times New Roman" w:eastAsia="Times New Roman"/>
+          <w:color w:val="auto"/>
+          <w:spacing w:val="0"/>
+          <w:position w:val="0"/>
+          <w:sz w:val="24"/>
+          <w:shd w:fill="auto" w:val="clear"/>
+        </w:rPr>
+        <w:t xml:space="preserve">- Продажби - в първата си част съдържа текст/икона, която води към добавяне на нов имот. Във втората част са визуализирани създадените имоти за продажба. Страницата изглежда и работи като страницата за имоти под наем, като разликата е в заявките. Ако страницата "Наеми" прави заявка към модела </w:t>
+      </w:r>
+      <w:r>
+        <w:rPr>
+          <w:rFonts w:ascii="Times New Roman" w:hAnsi="Times New Roman" w:cs="Times New Roman" w:eastAsia="Times New Roman"/>
+          <w:color w:val="auto"/>
+          <w:spacing w:val="0"/>
+          <w:position w:val="0"/>
+          <w:sz w:val="24"/>
+          <w:shd w:fill="auto" w:val="clear"/>
+        </w:rPr>
+        <w:t xml:space="preserve">Rents </w:t>
+      </w:r>
+      <w:r>
+        <w:rPr>
+          <w:rFonts w:ascii="Times New Roman" w:hAnsi="Times New Roman" w:cs="Times New Roman" w:eastAsia="Times New Roman"/>
+          <w:color w:val="auto"/>
+          <w:spacing w:val="0"/>
+          <w:position w:val="0"/>
+          <w:sz w:val="24"/>
+          <w:shd w:fill="auto" w:val="clear"/>
+        </w:rPr>
+        <w:t xml:space="preserve">в базите данни, то страницата "Продажби" прави заявка към модела </w:t>
+      </w:r>
+      <w:r>
+        <w:rPr>
+          <w:rFonts w:ascii="Times New Roman" w:hAnsi="Times New Roman" w:cs="Times New Roman" w:eastAsia="Times New Roman"/>
+          <w:color w:val="auto"/>
+          <w:spacing w:val="0"/>
+          <w:position w:val="0"/>
+          <w:sz w:val="24"/>
+          <w:shd w:fill="auto" w:val="clear"/>
+        </w:rPr>
+        <w:t xml:space="preserve">"Sales".</w:t>
+      </w:r>
+    </w:p>
+    <w:p>
+      <w:pPr>
+        <w:tabs>
+          <w:tab w:val="center" w:pos="4536" w:leader="none"/>
+          <w:tab w:val="right" w:pos="9072" w:leader="none"/>
+        </w:tabs>
+        <w:spacing w:before="0" w:after="0" w:line="360"/>
+        <w:ind w:right="0" w:left="0" w:firstLine="0"/>
+        <w:jc w:val="both"/>
+        <w:rPr>
+          <w:rFonts w:ascii="Times New Roman" w:hAnsi="Times New Roman" w:cs="Times New Roman" w:eastAsia="Times New Roman"/>
+          <w:color w:val="auto"/>
+          <w:spacing w:val="0"/>
+          <w:position w:val="0"/>
+          <w:sz w:val="24"/>
+          <w:shd w:fill="auto" w:val="clear"/>
+        </w:rPr>
+      </w:pPr>
+      <w:r>
+        <w:rPr>
+          <w:rFonts w:ascii="Times New Roman" w:hAnsi="Times New Roman" w:cs="Times New Roman" w:eastAsia="Times New Roman"/>
+          <w:color w:val="auto"/>
+          <w:spacing w:val="0"/>
+          <w:position w:val="0"/>
+          <w:sz w:val="24"/>
+          <w:shd w:fill="auto" w:val="clear"/>
+        </w:rPr>
+        <w:t xml:space="preserve">- Редактиране и Добавяне на имот - съдържат еднакви форми, но с различни функции. Заявката за добавяне на имот просто изпраща въведените данни в базата данни. Заявката за редактиране намира имота по </w:t>
+      </w:r>
+      <w:r>
+        <w:rPr>
+          <w:rFonts w:ascii="Times New Roman" w:hAnsi="Times New Roman" w:cs="Times New Roman" w:eastAsia="Times New Roman"/>
+          <w:color w:val="auto"/>
+          <w:spacing w:val="0"/>
+          <w:position w:val="0"/>
+          <w:sz w:val="24"/>
+          <w:shd w:fill="auto" w:val="clear"/>
+        </w:rPr>
+        <w:t xml:space="preserve">id</w:t>
+      </w:r>
+      <w:r>
+        <w:rPr>
+          <w:rFonts w:ascii="Times New Roman" w:hAnsi="Times New Roman" w:cs="Times New Roman" w:eastAsia="Times New Roman"/>
+          <w:color w:val="auto"/>
+          <w:spacing w:val="0"/>
+          <w:position w:val="0"/>
+          <w:sz w:val="24"/>
+          <w:shd w:fill="auto" w:val="clear"/>
+        </w:rPr>
+        <w:t xml:space="preserve"> и го обновява спрямо въведените данни.</w:t>
+      </w:r>
+    </w:p>
+    <w:p>
+      <w:pPr>
+        <w:tabs>
+          <w:tab w:val="center" w:pos="4536" w:leader="none"/>
+          <w:tab w:val="right" w:pos="9072" w:leader="none"/>
+        </w:tabs>
+        <w:spacing w:before="0" w:after="0" w:line="360"/>
+        <w:ind w:right="0" w:left="0" w:firstLine="0"/>
+        <w:jc w:val="both"/>
+        <w:rPr>
+          <w:rFonts w:ascii="Times New Roman" w:hAnsi="Times New Roman" w:cs="Times New Roman" w:eastAsia="Times New Roman"/>
+          <w:color w:val="auto"/>
+          <w:spacing w:val="0"/>
+          <w:position w:val="0"/>
+          <w:sz w:val="24"/>
+          <w:shd w:fill="auto" w:val="clear"/>
+        </w:rPr>
+      </w:pPr>
+      <w:r>
+        <w:rPr>
+          <w:rFonts w:ascii="Times New Roman" w:hAnsi="Times New Roman" w:cs="Times New Roman" w:eastAsia="Times New Roman"/>
+          <w:color w:val="auto"/>
+          <w:spacing w:val="0"/>
+          <w:position w:val="0"/>
+          <w:sz w:val="24"/>
+          <w:shd w:fill="auto" w:val="clear"/>
+        </w:rPr>
+        <w:t xml:space="preserve">- За нас - съдържа форма, в която да бъде въведен тектът, който ще се визуализира за потребителите. Въвежда се желаното заглавие на страницата, историята на фирмата и услугите, предлагани от нея. Бутонът "Обнови" </w:t>
+      </w:r>
+      <w:r>
+        <w:rPr>
+          <w:rFonts w:ascii="Times New Roman" w:hAnsi="Times New Roman" w:cs="Times New Roman" w:eastAsia="Times New Roman"/>
+          <w:color w:val="auto"/>
+          <w:spacing w:val="0"/>
+          <w:position w:val="0"/>
+          <w:sz w:val="24"/>
+          <w:shd w:fill="auto" w:val="clear"/>
+        </w:rPr>
+        <w:t xml:space="preserve">променя страницата спрямо въведения текст</w:t>
+      </w:r>
+      <w:r>
+        <w:rPr>
+          <w:rFonts w:ascii="Times New Roman" w:hAnsi="Times New Roman" w:cs="Times New Roman" w:eastAsia="Times New Roman"/>
+          <w:color w:val="auto"/>
+          <w:spacing w:val="0"/>
+          <w:position w:val="0"/>
+          <w:sz w:val="24"/>
+          <w:shd w:fill="auto" w:val="clear"/>
+        </w:rPr>
+        <w:t xml:space="preserve">.</w:t>
+      </w:r>
+    </w:p>
+    <w:p>
+      <w:pPr>
+        <w:tabs>
+          <w:tab w:val="center" w:pos="4536" w:leader="none"/>
+          <w:tab w:val="right" w:pos="9072" w:leader="none"/>
+        </w:tabs>
+        <w:spacing w:before="0" w:after="0" w:line="360"/>
+        <w:ind w:right="0" w:left="0" w:firstLine="0"/>
+        <w:jc w:val="both"/>
+        <w:rPr>
+          <w:rFonts w:ascii="Times New Roman" w:hAnsi="Times New Roman" w:cs="Times New Roman" w:eastAsia="Times New Roman"/>
+          <w:color w:val="auto"/>
+          <w:spacing w:val="0"/>
+          <w:position w:val="0"/>
+          <w:sz w:val="24"/>
+          <w:shd w:fill="auto" w:val="clear"/>
+        </w:rPr>
+      </w:pPr>
+      <w:r>
+        <w:rPr>
+          <w:rFonts w:ascii="Times New Roman" w:hAnsi="Times New Roman" w:cs="Times New Roman" w:eastAsia="Times New Roman"/>
+          <w:color w:val="auto"/>
+          <w:spacing w:val="0"/>
+          <w:position w:val="0"/>
+          <w:sz w:val="24"/>
+          <w:shd w:fill="auto" w:val="clear"/>
+        </w:rPr>
+        <w:t xml:space="preserve">- Контакти - в първата си част </w:t>
+      </w:r>
+      <w:r>
+        <w:rPr>
+          <w:rFonts w:ascii="Times New Roman" w:hAnsi="Times New Roman" w:cs="Times New Roman" w:eastAsia="Times New Roman"/>
+          <w:color w:val="auto"/>
+          <w:spacing w:val="0"/>
+          <w:position w:val="0"/>
+          <w:sz w:val="24"/>
+          <w:shd w:fill="auto" w:val="clear"/>
+        </w:rPr>
+        <w:t xml:space="preserve">съдържа форма, в която да бъде въведен тектът, който ще се визуализира за потребителите. Въвежда се желаното заглавие на страницата, адрес, телефон и имейл на фирмата. Бутонът "Обнови" променя страницата спрямо въведения текст. В долната част има линк, който води админа към съобщенията за обратна връзка, оставени от потребителите.</w:t>
+      </w:r>
+    </w:p>
+    <w:p>
+      <w:pPr>
+        <w:tabs>
+          <w:tab w:val="center" w:pos="4536" w:leader="none"/>
+          <w:tab w:val="right" w:pos="9072" w:leader="none"/>
+        </w:tabs>
+        <w:spacing w:before="0" w:after="0" w:line="360"/>
+        <w:ind w:right="0" w:left="0" w:firstLine="0"/>
+        <w:jc w:val="both"/>
+        <w:rPr>
+          <w:rFonts w:ascii="Times New Roman" w:hAnsi="Times New Roman" w:cs="Times New Roman" w:eastAsia="Times New Roman"/>
+          <w:color w:val="auto"/>
+          <w:spacing w:val="0"/>
+          <w:position w:val="0"/>
+          <w:sz w:val="24"/>
+          <w:shd w:fill="auto" w:val="clear"/>
+        </w:rPr>
+      </w:pPr>
+      <w:r>
+        <w:rPr>
+          <w:rFonts w:ascii="Times New Roman" w:hAnsi="Times New Roman" w:cs="Times New Roman" w:eastAsia="Times New Roman"/>
+          <w:color w:val="auto"/>
+          <w:spacing w:val="0"/>
+          <w:position w:val="0"/>
+          <w:sz w:val="24"/>
+          <w:shd w:fill="auto" w:val="clear"/>
+        </w:rPr>
+        <w:t xml:space="preserve">- Съобщения от потребителите - визуализира имената на всички потребители, оставили съобщение за обратна връзка. Когато бъде натиснато името на клиента страницата води към съобщението, оставено от него. Когато бъде натиснато</w:t>
+      </w:r>
+      <w:r>
+        <w:rPr>
+          <w:rFonts w:ascii="Times New Roman" w:hAnsi="Times New Roman" w:cs="Times New Roman" w:eastAsia="Times New Roman"/>
+          <w:color w:val="auto"/>
+          <w:spacing w:val="0"/>
+          <w:position w:val="0"/>
+          <w:sz w:val="24"/>
+          <w:shd w:fill="auto" w:val="clear"/>
+        </w:rPr>
+        <w:t xml:space="preserve"> </w:t>
+      </w:r>
+      <w:r>
+        <w:rPr>
+          <w:rFonts w:ascii="Times New Roman" w:hAnsi="Times New Roman" w:cs="Times New Roman" w:eastAsia="Times New Roman"/>
+          <w:color w:val="auto"/>
+          <w:spacing w:val="0"/>
+          <w:position w:val="0"/>
+          <w:sz w:val="24"/>
+          <w:shd w:fill="auto" w:val="clear"/>
+        </w:rPr>
+        <w:t xml:space="preserve">тикчето, това означава, че администраторът отмята съобщението като прочетено и то се изтрива от базите данни. </w:t>
+      </w:r>
+    </w:p>
+    <w:p>
+      <w:pPr>
+        <w:tabs>
+          <w:tab w:val="center" w:pos="4536" w:leader="none"/>
+          <w:tab w:val="right" w:pos="9072" w:leader="none"/>
+        </w:tabs>
+        <w:spacing w:before="0" w:after="0" w:line="360"/>
+        <w:ind w:right="0" w:left="0" w:firstLine="0"/>
+        <w:jc w:val="both"/>
+        <w:rPr>
+          <w:rFonts w:ascii="Times New Roman" w:hAnsi="Times New Roman" w:cs="Times New Roman" w:eastAsia="Times New Roman"/>
+          <w:color w:val="auto"/>
+          <w:spacing w:val="0"/>
+          <w:position w:val="0"/>
+          <w:sz w:val="24"/>
+          <w:shd w:fill="auto" w:val="clear"/>
+        </w:rPr>
+      </w:pPr>
+      <w:r>
+        <w:rPr>
+          <w:rFonts w:ascii="Times New Roman" w:hAnsi="Times New Roman" w:cs="Times New Roman" w:eastAsia="Times New Roman"/>
+          <w:color w:val="auto"/>
+          <w:spacing w:val="0"/>
+          <w:position w:val="0"/>
+          <w:sz w:val="24"/>
+          <w:shd w:fill="auto" w:val="clear"/>
+        </w:rPr>
+        <w:t xml:space="preserve">- Резервации - подобно на "Съобщения от потребители" визуализира имената на клиентите, направили резервация. Когато бъде натиснато името на клиента се появява информация за резервацията - типът на запазения имот, адресът му, желаният час и общата цена, която клиентът трябва да предостави за огледите. Когато бъде натиснато тикчето, това означава, че администраторът отмята резервацията като изпълнена и тя се изтрива от базите данни. </w:t>
+      </w:r>
+    </w:p>
+    <w:p>
+      <w:pPr>
+        <w:tabs>
+          <w:tab w:val="center" w:pos="4536" w:leader="none"/>
+          <w:tab w:val="right" w:pos="9072" w:leader="none"/>
+        </w:tabs>
+        <w:spacing w:before="0" w:after="0" w:line="360"/>
+        <w:ind w:right="0" w:left="0" w:firstLine="0"/>
+        <w:jc w:val="both"/>
+        <w:rPr>
+          <w:rFonts w:ascii="Times New Roman" w:hAnsi="Times New Roman" w:cs="Times New Roman" w:eastAsia="Times New Roman"/>
+          <w:color w:val="auto"/>
+          <w:spacing w:val="0"/>
+          <w:position w:val="0"/>
+          <w:sz w:val="24"/>
+          <w:shd w:fill="auto" w:val="clear"/>
+        </w:rPr>
+      </w:pPr>
+      <w:r>
+        <w:rPr>
+          <w:rFonts w:ascii="Times New Roman" w:hAnsi="Times New Roman" w:cs="Times New Roman" w:eastAsia="Times New Roman"/>
+          <w:color w:val="auto"/>
+          <w:spacing w:val="0"/>
+          <w:position w:val="0"/>
+          <w:sz w:val="24"/>
+          <w:shd w:fill="auto" w:val="clear"/>
+        </w:rPr>
+        <w:t xml:space="preserve">- Изход - администраторът излиза от профила си. Това става чрез изтриване на сесията му.</w:t>
+      </w:r>
+    </w:p>
+    <w:p>
+      <w:pPr>
+        <w:tabs>
+          <w:tab w:val="center" w:pos="4536" w:leader="none"/>
+          <w:tab w:val="right" w:pos="9072" w:leader="none"/>
+        </w:tabs>
+        <w:spacing w:before="0" w:after="0" w:line="360"/>
+        <w:ind w:right="0" w:left="0" w:firstLine="0"/>
+        <w:jc w:val="both"/>
+        <w:rPr>
+          <w:rFonts w:ascii="Times New Roman" w:hAnsi="Times New Roman" w:cs="Times New Roman" w:eastAsia="Times New Roman"/>
+          <w:color w:val="auto"/>
+          <w:spacing w:val="0"/>
+          <w:position w:val="0"/>
+          <w:sz w:val="24"/>
+          <w:shd w:fill="auto" w:val="clear"/>
+        </w:rPr>
+      </w:pPr>
+    </w:p>
+    <w:p>
+      <w:pPr>
         <w:keepNext w:val="true"/>
         <w:keepLines w:val="true"/>
         <w:spacing w:before="40" w:after="0" w:line="360"/>
@@ -2397,7 +2429,7 @@
       <w:pPr>
         <w:numPr>
           <w:ilvl w:val="0"/>
-          <w:numId w:val="25"/>
+          <w:numId w:val="26"/>
         </w:numPr>
         <w:tabs>
           <w:tab w:val="center" w:pos="4536" w:leader="none"/>
@@ -2442,7 +2474,7 @@
       <w:pPr>
         <w:numPr>
           <w:ilvl w:val="0"/>
-          <w:numId w:val="25"/>
+          <w:numId w:val="26"/>
         </w:numPr>
         <w:tabs>
           <w:tab w:val="center" w:pos="4536" w:leader="none"/>
@@ -2487,7 +2519,7 @@
       <w:pPr>
         <w:numPr>
           <w:ilvl w:val="0"/>
-          <w:numId w:val="25"/>
+          <w:numId w:val="26"/>
         </w:numPr>
         <w:tabs>
           <w:tab w:val="center" w:pos="4536" w:leader="none"/>
@@ -2532,7 +2564,7 @@
       <w:pPr>
         <w:numPr>
           <w:ilvl w:val="0"/>
-          <w:numId w:val="25"/>
+          <w:numId w:val="26"/>
         </w:numPr>
         <w:tabs>
           <w:tab w:val="center" w:pos="4536" w:leader="none"/>
@@ -2577,7 +2609,7 @@
       <w:pPr>
         <w:numPr>
           <w:ilvl w:val="0"/>
-          <w:numId w:val="25"/>
+          <w:numId w:val="26"/>
         </w:numPr>
         <w:tabs>
           <w:tab w:val="center" w:pos="4536" w:leader="none"/>
@@ -2622,7 +2654,7 @@
       <w:pPr>
         <w:numPr>
           <w:ilvl w:val="0"/>
-          <w:numId w:val="25"/>
+          <w:numId w:val="26"/>
         </w:numPr>
         <w:tabs>
           <w:tab w:val="center" w:pos="4536" w:leader="none"/>
@@ -2667,7 +2699,7 @@
       <w:pPr>
         <w:numPr>
           <w:ilvl w:val="0"/>
-          <w:numId w:val="25"/>
+          <w:numId w:val="26"/>
         </w:numPr>
         <w:tabs>
           <w:tab w:val="center" w:pos="4536" w:leader="none"/>
@@ -2712,7 +2744,7 @@
       <w:pPr>
         <w:numPr>
           <w:ilvl w:val="0"/>
-          <w:numId w:val="25"/>
+          <w:numId w:val="26"/>
         </w:numPr>
         <w:tabs>
           <w:tab w:val="center" w:pos="4536" w:leader="none"/>
@@ -2757,7 +2789,7 @@
       <w:pPr>
         <w:numPr>
           <w:ilvl w:val="0"/>
-          <w:numId w:val="25"/>
+          <w:numId w:val="26"/>
         </w:numPr>
         <w:tabs>
           <w:tab w:val="center" w:pos="4536" w:leader="none"/>
@@ -2873,7 +2905,7 @@
         <w:keepLines w:val="true"/>
         <w:numPr>
           <w:ilvl w:val="0"/>
-          <w:numId w:val="29"/>
+          <w:numId w:val="30"/>
         </w:numPr>
         <w:spacing w:before="40" w:after="0" w:line="360"/>
         <w:ind w:right="0" w:left="720" w:hanging="360"/>
@@ -2947,7 +2979,7 @@
       <w:pPr>
         <w:numPr>
           <w:ilvl w:val="0"/>
-          <w:numId w:val="31"/>
+          <w:numId w:val="32"/>
         </w:numPr>
         <w:tabs>
           <w:tab w:val="center" w:pos="4536" w:leader="none"/>
@@ -2981,7 +3013,7 @@
       <w:pPr>
         <w:numPr>
           <w:ilvl w:val="0"/>
-          <w:numId w:val="31"/>
+          <w:numId w:val="32"/>
         </w:numPr>
         <w:tabs>
           <w:tab w:val="center" w:pos="4536" w:leader="none"/>
@@ -3076,7 +3108,7 @@
       <w:pPr>
         <w:numPr>
           <w:ilvl w:val="0"/>
-          <w:numId w:val="34"/>
+          <w:numId w:val="35"/>
         </w:numPr>
         <w:tabs>
           <w:tab w:val="center" w:pos="4536" w:leader="none"/>
@@ -3110,7 +3142,7 @@
       <w:pPr>
         <w:numPr>
           <w:ilvl w:val="0"/>
-          <w:numId w:val="34"/>
+          <w:numId w:val="35"/>
         </w:numPr>
         <w:tabs>
           <w:tab w:val="center" w:pos="4536" w:leader="none"/>
@@ -3144,7 +3176,7 @@
       <w:pPr>
         <w:numPr>
           <w:ilvl w:val="0"/>
-          <w:numId w:val="34"/>
+          <w:numId w:val="35"/>
         </w:numPr>
         <w:tabs>
           <w:tab w:val="center" w:pos="4536" w:leader="none"/>
@@ -3178,7 +3210,7 @@
       <w:pPr>
         <w:numPr>
           <w:ilvl w:val="0"/>
-          <w:numId w:val="34"/>
+          <w:numId w:val="35"/>
         </w:numPr>
         <w:tabs>
           <w:tab w:val="center" w:pos="4536" w:leader="none"/>
@@ -3212,7 +3244,7 @@
       <w:pPr>
         <w:numPr>
           <w:ilvl w:val="0"/>
-          <w:numId w:val="34"/>
+          <w:numId w:val="35"/>
         </w:numPr>
         <w:tabs>
           <w:tab w:val="center" w:pos="4536" w:leader="none"/>
@@ -3308,7 +3340,7 @@
       <w:pPr>
         <w:numPr>
           <w:ilvl w:val="0"/>
-          <w:numId w:val="37"/>
+          <w:numId w:val="38"/>
         </w:numPr>
         <w:tabs>
           <w:tab w:val="center" w:pos="4536" w:leader="none"/>
@@ -3342,7 +3374,7 @@
       <w:pPr>
         <w:numPr>
           <w:ilvl w:val="0"/>
-          <w:numId w:val="37"/>
+          <w:numId w:val="38"/>
         </w:numPr>
         <w:tabs>
           <w:tab w:val="center" w:pos="4536" w:leader="none"/>
@@ -3376,7 +3408,7 @@
       <w:pPr>
         <w:numPr>
           <w:ilvl w:val="0"/>
-          <w:numId w:val="37"/>
+          <w:numId w:val="38"/>
         </w:numPr>
         <w:tabs>
           <w:tab w:val="center" w:pos="4536" w:leader="none"/>
@@ -3411,7 +3443,7 @@
       <w:pPr>
         <w:numPr>
           <w:ilvl w:val="0"/>
-          <w:numId w:val="37"/>
+          <w:numId w:val="38"/>
         </w:numPr>
         <w:tabs>
           <w:tab w:val="center" w:pos="4536" w:leader="none"/>
@@ -3446,7 +3478,7 @@
       <w:pPr>
         <w:numPr>
           <w:ilvl w:val="0"/>
-          <w:numId w:val="37"/>
+          <w:numId w:val="38"/>
         </w:numPr>
         <w:tabs>
           <w:tab w:val="center" w:pos="4536" w:leader="none"/>
@@ -3480,7 +3512,7 @@
       <w:pPr>
         <w:numPr>
           <w:ilvl w:val="0"/>
-          <w:numId w:val="37"/>
+          <w:numId w:val="38"/>
         </w:numPr>
         <w:tabs>
           <w:tab w:val="center" w:pos="4536" w:leader="none"/>
@@ -3514,7 +3546,7 @@
       <w:pPr>
         <w:numPr>
           <w:ilvl w:val="0"/>
-          <w:numId w:val="37"/>
+          <w:numId w:val="38"/>
         </w:numPr>
         <w:tabs>
           <w:tab w:val="center" w:pos="4536" w:leader="none"/>
@@ -3548,7 +3580,7 @@
       <w:pPr>
         <w:numPr>
           <w:ilvl w:val="0"/>
-          <w:numId w:val="37"/>
+          <w:numId w:val="38"/>
         </w:numPr>
         <w:tabs>
           <w:tab w:val="center" w:pos="4536" w:leader="none"/>
@@ -3582,7 +3614,7 @@
       <w:pPr>
         <w:numPr>
           <w:ilvl w:val="0"/>
-          <w:numId w:val="37"/>
+          <w:numId w:val="38"/>
         </w:numPr>
         <w:tabs>
           <w:tab w:val="center" w:pos="4536" w:leader="none"/>
@@ -3617,7 +3649,7 @@
       <w:pPr>
         <w:numPr>
           <w:ilvl w:val="0"/>
-          <w:numId w:val="37"/>
+          <w:numId w:val="38"/>
         </w:numPr>
         <w:tabs>
           <w:tab w:val="center" w:pos="4536" w:leader="none"/>
@@ -3651,7 +3683,7 @@
       <w:pPr>
         <w:numPr>
           <w:ilvl w:val="0"/>
-          <w:numId w:val="37"/>
+          <w:numId w:val="38"/>
         </w:numPr>
         <w:tabs>
           <w:tab w:val="center" w:pos="4536" w:leader="none"/>
@@ -3685,7 +3717,7 @@
       <w:pPr>
         <w:numPr>
           <w:ilvl w:val="0"/>
-          <w:numId w:val="37"/>
+          <w:numId w:val="38"/>
         </w:numPr>
         <w:tabs>
           <w:tab w:val="center" w:pos="4536" w:leader="none"/>
@@ -3719,7 +3751,7 @@
       <w:pPr>
         <w:numPr>
           <w:ilvl w:val="0"/>
-          <w:numId w:val="37"/>
+          <w:numId w:val="38"/>
         </w:numPr>
         <w:tabs>
           <w:tab w:val="center" w:pos="4536" w:leader="none"/>
@@ -3753,7 +3785,7 @@
       <w:pPr>
         <w:numPr>
           <w:ilvl w:val="0"/>
-          <w:numId w:val="37"/>
+          <w:numId w:val="38"/>
         </w:numPr>
         <w:tabs>
           <w:tab w:val="center" w:pos="4536" w:leader="none"/>
@@ -3787,7 +3819,7 @@
       <w:pPr>
         <w:numPr>
           <w:ilvl w:val="0"/>
-          <w:numId w:val="37"/>
+          <w:numId w:val="38"/>
         </w:numPr>
         <w:tabs>
           <w:tab w:val="center" w:pos="4536" w:leader="none"/>
@@ -3822,7 +3854,7 @@
       <w:pPr>
         <w:numPr>
           <w:ilvl w:val="0"/>
-          <w:numId w:val="37"/>
+          <w:numId w:val="38"/>
         </w:numPr>
         <w:tabs>
           <w:tab w:val="center" w:pos="4536" w:leader="none"/>
@@ -3856,7 +3888,7 @@
       <w:pPr>
         <w:numPr>
           <w:ilvl w:val="0"/>
-          <w:numId w:val="37"/>
+          <w:numId w:val="38"/>
         </w:numPr>
         <w:tabs>
           <w:tab w:val="center" w:pos="4536" w:leader="none"/>
@@ -3890,7 +3922,7 @@
       <w:pPr>
         <w:numPr>
           <w:ilvl w:val="0"/>
-          <w:numId w:val="37"/>
+          <w:numId w:val="38"/>
         </w:numPr>
         <w:tabs>
           <w:tab w:val="center" w:pos="4536" w:leader="none"/>
@@ -3925,7 +3957,7 @@
       <w:pPr>
         <w:numPr>
           <w:ilvl w:val="0"/>
-          <w:numId w:val="37"/>
+          <w:numId w:val="38"/>
         </w:numPr>
         <w:tabs>
           <w:tab w:val="center" w:pos="4536" w:leader="none"/>
@@ -3959,7 +3991,7 @@
       <w:pPr>
         <w:numPr>
           <w:ilvl w:val="0"/>
-          <w:numId w:val="37"/>
+          <w:numId w:val="38"/>
         </w:numPr>
         <w:tabs>
           <w:tab w:val="center" w:pos="4536" w:leader="none"/>
@@ -3993,7 +4025,7 @@
       <w:pPr>
         <w:numPr>
           <w:ilvl w:val="0"/>
-          <w:numId w:val="37"/>
+          <w:numId w:val="38"/>
         </w:numPr>
         <w:tabs>
           <w:tab w:val="center" w:pos="4536" w:leader="none"/>
@@ -4027,7 +4059,7 @@
       <w:pPr>
         <w:numPr>
           <w:ilvl w:val="0"/>
-          <w:numId w:val="37"/>
+          <w:numId w:val="38"/>
         </w:numPr>
         <w:tabs>
           <w:tab w:val="center" w:pos="4536" w:leader="none"/>
@@ -4061,7 +4093,7 @@
       <w:pPr>
         <w:numPr>
           <w:ilvl w:val="0"/>
-          <w:numId w:val="37"/>
+          <w:numId w:val="38"/>
         </w:numPr>
         <w:tabs>
           <w:tab w:val="center" w:pos="4536" w:leader="none"/>
@@ -4095,7 +4127,7 @@
       <w:pPr>
         <w:numPr>
           <w:ilvl w:val="0"/>
-          <w:numId w:val="37"/>
+          <w:numId w:val="38"/>
         </w:numPr>
         <w:tabs>
           <w:tab w:val="center" w:pos="4536" w:leader="none"/>
@@ -4129,7 +4161,7 @@
       <w:pPr>
         <w:numPr>
           <w:ilvl w:val="0"/>
-          <w:numId w:val="37"/>
+          <w:numId w:val="38"/>
         </w:numPr>
         <w:tabs>
           <w:tab w:val="center" w:pos="4536" w:leader="none"/>
@@ -4164,7 +4196,7 @@
       <w:pPr>
         <w:numPr>
           <w:ilvl w:val="0"/>
-          <w:numId w:val="37"/>
+          <w:numId w:val="38"/>
         </w:numPr>
         <w:tabs>
           <w:tab w:val="center" w:pos="4536" w:leader="none"/>
@@ -4198,7 +4230,7 @@
       <w:pPr>
         <w:numPr>
           <w:ilvl w:val="0"/>
-          <w:numId w:val="37"/>
+          <w:numId w:val="38"/>
         </w:numPr>
         <w:tabs>
           <w:tab w:val="center" w:pos="4536" w:leader="none"/>
@@ -4232,7 +4264,7 @@
       <w:pPr>
         <w:numPr>
           <w:ilvl w:val="0"/>
-          <w:numId w:val="37"/>
+          <w:numId w:val="38"/>
         </w:numPr>
         <w:tabs>
           <w:tab w:val="center" w:pos="4536" w:leader="none"/>
@@ -4266,7 +4298,7 @@
       <w:pPr>
         <w:numPr>
           <w:ilvl w:val="0"/>
-          <w:numId w:val="37"/>
+          <w:numId w:val="38"/>
         </w:numPr>
         <w:tabs>
           <w:tab w:val="center" w:pos="4536" w:leader="none"/>
@@ -4300,7 +4332,7 @@
       <w:pPr>
         <w:numPr>
           <w:ilvl w:val="0"/>
-          <w:numId w:val="37"/>
+          <w:numId w:val="38"/>
         </w:numPr>
         <w:tabs>
           <w:tab w:val="center" w:pos="4536" w:leader="none"/>
@@ -4334,7 +4366,7 @@
       <w:pPr>
         <w:numPr>
           <w:ilvl w:val="0"/>
-          <w:numId w:val="37"/>
+          <w:numId w:val="38"/>
         </w:numPr>
         <w:tabs>
           <w:tab w:val="center" w:pos="4536" w:leader="none"/>
@@ -4368,7 +4400,7 @@
       <w:pPr>
         <w:numPr>
           <w:ilvl w:val="0"/>
-          <w:numId w:val="37"/>
+          <w:numId w:val="38"/>
         </w:numPr>
         <w:tabs>
           <w:tab w:val="center" w:pos="4536" w:leader="none"/>
@@ -4402,7 +4434,7 @@
       <w:pPr>
         <w:numPr>
           <w:ilvl w:val="0"/>
-          <w:numId w:val="37"/>
+          <w:numId w:val="38"/>
         </w:numPr>
         <w:tabs>
           <w:tab w:val="center" w:pos="4536" w:leader="none"/>
@@ -4436,7 +4468,7 @@
       <w:pPr>
         <w:numPr>
           <w:ilvl w:val="0"/>
-          <w:numId w:val="37"/>
+          <w:numId w:val="38"/>
         </w:numPr>
         <w:tabs>
           <w:tab w:val="center" w:pos="4536" w:leader="none"/>
@@ -4470,7 +4502,7 @@
       <w:pPr>
         <w:numPr>
           <w:ilvl w:val="0"/>
-          <w:numId w:val="37"/>
+          <w:numId w:val="38"/>
         </w:numPr>
         <w:tabs>
           <w:tab w:val="center" w:pos="4536" w:leader="none"/>
@@ -4504,7 +4536,7 @@
       <w:pPr>
         <w:numPr>
           <w:ilvl w:val="0"/>
-          <w:numId w:val="37"/>
+          <w:numId w:val="38"/>
         </w:numPr>
         <w:tabs>
           <w:tab w:val="center" w:pos="4536" w:leader="none"/>
@@ -4538,7 +4570,7 @@
       <w:pPr>
         <w:numPr>
           <w:ilvl w:val="0"/>
-          <w:numId w:val="37"/>
+          <w:numId w:val="38"/>
         </w:numPr>
         <w:tabs>
           <w:tab w:val="center" w:pos="4536" w:leader="none"/>
@@ -4573,7 +4605,7 @@
       <w:pPr>
         <w:numPr>
           <w:ilvl w:val="0"/>
-          <w:numId w:val="37"/>
+          <w:numId w:val="38"/>
         </w:numPr>
         <w:tabs>
           <w:tab w:val="center" w:pos="4536" w:leader="none"/>
@@ -4608,7 +4640,7 @@
       <w:pPr>
         <w:numPr>
           <w:ilvl w:val="0"/>
-          <w:numId w:val="37"/>
+          <w:numId w:val="38"/>
         </w:numPr>
         <w:tabs>
           <w:tab w:val="center" w:pos="4536" w:leader="none"/>
@@ -4643,7 +4675,7 @@
       <w:pPr>
         <w:numPr>
           <w:ilvl w:val="0"/>
-          <w:numId w:val="37"/>
+          <w:numId w:val="38"/>
         </w:numPr>
         <w:tabs>
           <w:tab w:val="center" w:pos="4536" w:leader="none"/>
@@ -4678,7 +4710,7 @@
       <w:pPr>
         <w:numPr>
           <w:ilvl w:val="0"/>
-          <w:numId w:val="37"/>
+          <w:numId w:val="38"/>
         </w:numPr>
         <w:tabs>
           <w:tab w:val="center" w:pos="4536" w:leader="none"/>
@@ -4713,7 +4745,7 @@
       <w:pPr>
         <w:numPr>
           <w:ilvl w:val="0"/>
-          <w:numId w:val="37"/>
+          <w:numId w:val="38"/>
         </w:numPr>
         <w:tabs>
           <w:tab w:val="center" w:pos="4536" w:leader="none"/>
@@ -4747,7 +4779,7 @@
       <w:pPr>
         <w:numPr>
           <w:ilvl w:val="0"/>
-          <w:numId w:val="37"/>
+          <w:numId w:val="38"/>
         </w:numPr>
         <w:tabs>
           <w:tab w:val="center" w:pos="4536" w:leader="none"/>
@@ -4781,7 +4813,7 @@
       <w:pPr>
         <w:numPr>
           <w:ilvl w:val="0"/>
-          <w:numId w:val="37"/>
+          <w:numId w:val="38"/>
         </w:numPr>
         <w:tabs>
           <w:tab w:val="center" w:pos="4536" w:leader="none"/>
@@ -4815,7 +4847,7 @@
       <w:pPr>
         <w:numPr>
           <w:ilvl w:val="0"/>
-          <w:numId w:val="37"/>
+          <w:numId w:val="38"/>
         </w:numPr>
         <w:tabs>
           <w:tab w:val="center" w:pos="4536" w:leader="none"/>
@@ -4850,7 +4882,7 @@
       <w:pPr>
         <w:numPr>
           <w:ilvl w:val="0"/>
-          <w:numId w:val="37"/>
+          <w:numId w:val="38"/>
         </w:numPr>
         <w:tabs>
           <w:tab w:val="center" w:pos="4536" w:leader="none"/>
@@ -4884,7 +4916,7 @@
       <w:pPr>
         <w:numPr>
           <w:ilvl w:val="0"/>
-          <w:numId w:val="37"/>
+          <w:numId w:val="38"/>
         </w:numPr>
         <w:tabs>
           <w:tab w:val="center" w:pos="4536" w:leader="none"/>
@@ -4918,7 +4950,7 @@
       <w:pPr>
         <w:numPr>
           <w:ilvl w:val="0"/>
-          <w:numId w:val="37"/>
+          <w:numId w:val="38"/>
         </w:numPr>
         <w:tabs>
           <w:tab w:val="center" w:pos="4536" w:leader="none"/>
@@ -4952,7 +4984,7 @@
       <w:pPr>
         <w:numPr>
           <w:ilvl w:val="0"/>
-          <w:numId w:val="37"/>
+          <w:numId w:val="38"/>
         </w:numPr>
         <w:tabs>
           <w:tab w:val="center" w:pos="4536" w:leader="none"/>
@@ -4986,7 +5018,7 @@
       <w:pPr>
         <w:numPr>
           <w:ilvl w:val="0"/>
-          <w:numId w:val="37"/>
+          <w:numId w:val="38"/>
         </w:numPr>
         <w:tabs>
           <w:tab w:val="center" w:pos="4536" w:leader="none"/>
@@ -5020,7 +5052,7 @@
       <w:pPr>
         <w:numPr>
           <w:ilvl w:val="0"/>
-          <w:numId w:val="37"/>
+          <w:numId w:val="38"/>
         </w:numPr>
         <w:tabs>
           <w:tab w:val="center" w:pos="4536" w:leader="none"/>
@@ -5054,7 +5086,7 @@
       <w:pPr>
         <w:numPr>
           <w:ilvl w:val="0"/>
-          <w:numId w:val="37"/>
+          <w:numId w:val="38"/>
         </w:numPr>
         <w:tabs>
           <w:tab w:val="center" w:pos="4536" w:leader="none"/>
@@ -5088,7 +5120,7 @@
       <w:pPr>
         <w:numPr>
           <w:ilvl w:val="0"/>
-          <w:numId w:val="37"/>
+          <w:numId w:val="38"/>
         </w:numPr>
         <w:tabs>
           <w:tab w:val="center" w:pos="4536" w:leader="none"/>
@@ -5122,7 +5154,7 @@
       <w:pPr>
         <w:numPr>
           <w:ilvl w:val="0"/>
-          <w:numId w:val="37"/>
+          <w:numId w:val="38"/>
         </w:numPr>
         <w:tabs>
           <w:tab w:val="center" w:pos="4536" w:leader="none"/>
@@ -5157,7 +5189,7 @@
       <w:pPr>
         <w:numPr>
           <w:ilvl w:val="0"/>
-          <w:numId w:val="37"/>
+          <w:numId w:val="38"/>
         </w:numPr>
         <w:tabs>
           <w:tab w:val="center" w:pos="4536" w:leader="none"/>
@@ -5191,7 +5223,7 @@
       <w:pPr>
         <w:numPr>
           <w:ilvl w:val="0"/>
-          <w:numId w:val="37"/>
+          <w:numId w:val="38"/>
         </w:numPr>
         <w:tabs>
           <w:tab w:val="center" w:pos="4536" w:leader="none"/>
@@ -5225,7 +5257,7 @@
       <w:pPr>
         <w:numPr>
           <w:ilvl w:val="0"/>
-          <w:numId w:val="37"/>
+          <w:numId w:val="38"/>
         </w:numPr>
         <w:tabs>
           <w:tab w:val="center" w:pos="4536" w:leader="none"/>
@@ -5259,7 +5291,7 @@
       <w:pPr>
         <w:numPr>
           <w:ilvl w:val="0"/>
-          <w:numId w:val="37"/>
+          <w:numId w:val="38"/>
         </w:numPr>
         <w:tabs>
           <w:tab w:val="center" w:pos="4536" w:leader="none"/>
@@ -5293,7 +5325,7 @@
       <w:pPr>
         <w:numPr>
           <w:ilvl w:val="0"/>
-          <w:numId w:val="37"/>
+          <w:numId w:val="38"/>
         </w:numPr>
         <w:tabs>
           <w:tab w:val="center" w:pos="4536" w:leader="none"/>
@@ -5328,7 +5360,7 @@
       <w:pPr>
         <w:numPr>
           <w:ilvl w:val="0"/>
-          <w:numId w:val="37"/>
+          <w:numId w:val="38"/>
         </w:numPr>
         <w:tabs>
           <w:tab w:val="center" w:pos="4536" w:leader="none"/>
@@ -5362,7 +5394,7 @@
       <w:pPr>
         <w:numPr>
           <w:ilvl w:val="0"/>
-          <w:numId w:val="37"/>
+          <w:numId w:val="38"/>
         </w:numPr>
         <w:tabs>
           <w:tab w:val="center" w:pos="4536" w:leader="none"/>
@@ -5397,7 +5429,7 @@
       <w:pPr>
         <w:numPr>
           <w:ilvl w:val="0"/>
-          <w:numId w:val="37"/>
+          <w:numId w:val="38"/>
         </w:numPr>
         <w:tabs>
           <w:tab w:val="center" w:pos="4536" w:leader="none"/>
@@ -5431,7 +5463,7 @@
       <w:pPr>
         <w:numPr>
           <w:ilvl w:val="0"/>
-          <w:numId w:val="37"/>
+          <w:numId w:val="38"/>
         </w:numPr>
         <w:tabs>
           <w:tab w:val="center" w:pos="4536" w:leader="none"/>
@@ -5466,7 +5498,7 @@
       <w:pPr>
         <w:numPr>
           <w:ilvl w:val="0"/>
-          <w:numId w:val="37"/>
+          <w:numId w:val="38"/>
         </w:numPr>
         <w:tabs>
           <w:tab w:val="center" w:pos="4536" w:leader="none"/>
@@ -5500,7 +5532,7 @@
       <w:pPr>
         <w:numPr>
           <w:ilvl w:val="0"/>
-          <w:numId w:val="37"/>
+          <w:numId w:val="38"/>
         </w:numPr>
         <w:tabs>
           <w:tab w:val="center" w:pos="4536" w:leader="none"/>
@@ -5534,7 +5566,7 @@
       <w:pPr>
         <w:numPr>
           <w:ilvl w:val="0"/>
-          <w:numId w:val="37"/>
+          <w:numId w:val="38"/>
         </w:numPr>
         <w:tabs>
           <w:tab w:val="center" w:pos="4536" w:leader="none"/>
@@ -5568,7 +5600,7 @@
       <w:pPr>
         <w:numPr>
           <w:ilvl w:val="0"/>
-          <w:numId w:val="37"/>
+          <w:numId w:val="38"/>
         </w:numPr>
         <w:tabs>
           <w:tab w:val="center" w:pos="4536" w:leader="none"/>
@@ -5602,7 +5634,7 @@
       <w:pPr>
         <w:numPr>
           <w:ilvl w:val="0"/>
-          <w:numId w:val="37"/>
+          <w:numId w:val="38"/>
         </w:numPr>
         <w:tabs>
           <w:tab w:val="center" w:pos="4536" w:leader="none"/>
@@ -5636,112 +5668,68 @@
       <w:pPr>
         <w:numPr>
           <w:ilvl w:val="0"/>
-          <w:numId w:val="37"/>
-        </w:numPr>
-        <w:tabs>
-          <w:tab w:val="center" w:pos="4536" w:leader="none"/>
-          <w:tab w:val="right" w:pos="9072" w:leader="none"/>
-        </w:tabs>
-        <w:spacing w:before="0" w:after="0" w:line="360"/>
-        <w:ind w:right="0" w:left="720" w:hanging="360"/>
-        <w:jc w:val="left"/>
-        <w:rPr>
-          <w:rFonts w:ascii="Times New Roman" w:hAnsi="Times New Roman" w:cs="Times New Roman" w:eastAsia="Times New Roman"/>
-          <w:color w:val="auto"/>
-          <w:spacing w:val="0"/>
-          <w:position w:val="0"/>
-          <w:sz w:val="24"/>
-          <w:shd w:fill="auto" w:val="clear"/>
-        </w:rPr>
-      </w:pPr>
-      <w:r>
-        <w:rPr>
-          <w:rFonts w:ascii="Times New Roman" w:hAnsi="Times New Roman" w:cs="Times New Roman" w:eastAsia="Times New Roman"/>
-          <w:color w:val="auto"/>
-          <w:spacing w:val="0"/>
-          <w:position w:val="0"/>
-          <w:sz w:val="24"/>
-          <w:shd w:fill="auto" w:val="clear"/>
-        </w:rPr>
-        <w:t xml:space="preserve">Създадох дизайн на отдела за потребителя. Първо беше необходимо да определя целите на уеб сайта и изискванията към него, защото всеки тип сайт има различни изисквания заради целевата група и начина, по който ще се използва. След това създадох базова концепция, която включва схеми, които подготвих, преди да започна със създаването на реалния дизайн. Непосредствено след това създадох папка </w:t>
-      </w:r>
-      <w:r>
-        <w:rPr>
-          <w:rFonts w:ascii="Times New Roman" w:hAnsi="Times New Roman" w:cs="Times New Roman" w:eastAsia="Times New Roman"/>
-          <w:color w:val="auto"/>
-          <w:spacing w:val="0"/>
-          <w:position w:val="0"/>
-          <w:sz w:val="24"/>
-          <w:shd w:fill="auto" w:val="clear"/>
-        </w:rPr>
-        <w:t xml:space="preserve">"my-design", </w:t>
-      </w:r>
-      <w:r>
-        <w:rPr>
-          <w:rFonts w:ascii="Times New Roman" w:hAnsi="Times New Roman" w:cs="Times New Roman" w:eastAsia="Times New Roman"/>
-          <w:color w:val="auto"/>
-          <w:spacing w:val="0"/>
-          <w:position w:val="0"/>
-          <w:sz w:val="24"/>
-          <w:shd w:fill="auto" w:val="clear"/>
-        </w:rPr>
-        <w:t xml:space="preserve">в която започнах да създавам дизайна на моя сайт. Подбрах цветове, шрифтове, графика и други елементи, които да осигурят желаното от мен визуално изживяване за потребителите. Важно беше да обърна внимание на потребителския интерфейс (UI) и на потребителското изживяване (UX), за да осигуря лесна навигация и приятен дизайн. Накрая създадох прототип, за да съм сигурна, че визуално изглежда достатъчно добре и ще работи максимално ефективно в моя сайт.</w:t>
-      </w:r>
-    </w:p>
-    <w:p>
-      <w:pPr>
-        <w:numPr>
-          <w:ilvl w:val="0"/>
-          <w:numId w:val="37"/>
-        </w:numPr>
-        <w:tabs>
-          <w:tab w:val="center" w:pos="4536" w:leader="none"/>
-          <w:tab w:val="right" w:pos="9072" w:leader="none"/>
-        </w:tabs>
-        <w:spacing w:before="0" w:after="0" w:line="360"/>
-        <w:ind w:right="0" w:left="720" w:hanging="360"/>
-        <w:jc w:val="left"/>
-        <w:rPr>
-          <w:rFonts w:ascii="Times New Roman" w:hAnsi="Times New Roman" w:cs="Times New Roman" w:eastAsia="Times New Roman"/>
-          <w:color w:val="auto"/>
-          <w:spacing w:val="0"/>
-          <w:position w:val="0"/>
-          <w:sz w:val="24"/>
-          <w:shd w:fill="auto" w:val="clear"/>
-        </w:rPr>
-      </w:pPr>
-      <w:r>
-        <w:rPr>
-          <w:rFonts w:ascii="Times New Roman" w:hAnsi="Times New Roman" w:cs="Times New Roman" w:eastAsia="Times New Roman"/>
-          <w:color w:val="auto"/>
-          <w:spacing w:val="0"/>
-          <w:position w:val="0"/>
-          <w:sz w:val="24"/>
-          <w:shd w:fill="auto" w:val="clear"/>
-        </w:rPr>
-        <w:t xml:space="preserve">Създадох дизайн на отдела за администратора. Първо беше необходимо да проуча как точно трябва да изглежда този раздел, защото това е панел за управление и трябва да има максимално опростен дизайн, като в същото време работи достатъчно ефективно. След това създадох базова концепция, която включва схеми, които подготвих, преди да започна със създаването на реалния дизайн. Непосредствено след това добавих в папката </w:t>
-      </w:r>
-      <w:r>
-        <w:rPr>
-          <w:rFonts w:ascii="Times New Roman" w:hAnsi="Times New Roman" w:cs="Times New Roman" w:eastAsia="Times New Roman"/>
-          <w:color w:val="auto"/>
-          <w:spacing w:val="0"/>
-          <w:position w:val="0"/>
-          <w:sz w:val="24"/>
-          <w:shd w:fill="auto" w:val="clear"/>
-        </w:rPr>
-        <w:t xml:space="preserve">"my-design"</w:t>
-      </w:r>
-      <w:r>
-        <w:rPr>
-          <w:rFonts w:ascii="Times New Roman" w:hAnsi="Times New Roman" w:cs="Times New Roman" w:eastAsia="Times New Roman"/>
-          <w:color w:val="auto"/>
-          <w:spacing w:val="0"/>
-          <w:position w:val="0"/>
-          <w:sz w:val="24"/>
-          <w:shd w:fill="auto" w:val="clear"/>
-        </w:rPr>
-        <w:t xml:space="preserve"> файлове, с имената на страниците, които съдържа раздела на моя проект. Подбрах цветове, шрифтове, графика и други елементи, които да осигурят желаното от мен визуално изживяване за потребителя. Важно беше да създадом прототип, за да съм сигурна, че дизайнът е подходящ за моето приложение.</w:t>
+          <w:numId w:val="38"/>
+        </w:numPr>
+        <w:tabs>
+          <w:tab w:val="center" w:pos="4536" w:leader="none"/>
+          <w:tab w:val="right" w:pos="9072" w:leader="none"/>
+        </w:tabs>
+        <w:spacing w:before="0" w:after="0" w:line="360"/>
+        <w:ind w:right="0" w:left="720" w:hanging="360"/>
+        <w:jc w:val="left"/>
+        <w:rPr>
+          <w:rFonts w:ascii="Times New Roman" w:hAnsi="Times New Roman" w:cs="Times New Roman" w:eastAsia="Times New Roman"/>
+          <w:color w:val="auto"/>
+          <w:spacing w:val="0"/>
+          <w:position w:val="0"/>
+          <w:sz w:val="24"/>
+          <w:shd w:fill="auto" w:val="clear"/>
+        </w:rPr>
+      </w:pPr>
+      <w:r>
+        <w:rPr>
+          <w:rFonts w:ascii="Times New Roman" w:hAnsi="Times New Roman" w:cs="Times New Roman" w:eastAsia="Times New Roman"/>
+          <w:color w:val="auto"/>
+          <w:spacing w:val="0"/>
+          <w:position w:val="0"/>
+          <w:sz w:val="24"/>
+          <w:shd w:fill="auto" w:val="clear"/>
+        </w:rPr>
+        <w:t xml:space="preserve">Създадох дизайн на отдела за потребителя. Първо беше необходимо да определя целите на уеб сайта и изискванията към него, защото всеки тип сайт има различни изисквания заради целевата група и начина, по който ще се използва. След това създадох базова концепция, която включва схеми, които подготвих, преди да започна със създаването на реалния дизайн. Непосредствено след това създадох папка "my-design", в която започнах да създавам дизайна на моя сайт. Подбрах цветове, шрифтове, графика и други елементи, които да осигурят желаното от мен визуално изживяване за потребителите. Важно беше да обърна внимание на потребителския интерфейс (UI) и на потребителското изживяване (UX), за да осигуря лесна навигация и приятен дизайн. Накрая създадох прототип, за да съм сигурна, че визуално изглежда достатъчно добре и ще работи максимално ефективно в моя сайт.</w:t>
+      </w:r>
+    </w:p>
+    <w:p>
+      <w:pPr>
+        <w:numPr>
+          <w:ilvl w:val="0"/>
+          <w:numId w:val="38"/>
+        </w:numPr>
+        <w:tabs>
+          <w:tab w:val="center" w:pos="4536" w:leader="none"/>
+          <w:tab w:val="right" w:pos="9072" w:leader="none"/>
+        </w:tabs>
+        <w:spacing w:before="0" w:after="0" w:line="360"/>
+        <w:ind w:right="0" w:left="720" w:hanging="360"/>
+        <w:jc w:val="left"/>
+        <w:rPr>
+          <w:rFonts w:ascii="Times New Roman" w:hAnsi="Times New Roman" w:cs="Times New Roman" w:eastAsia="Times New Roman"/>
+          <w:color w:val="auto"/>
+          <w:spacing w:val="0"/>
+          <w:position w:val="0"/>
+          <w:sz w:val="24"/>
+          <w:shd w:fill="auto" w:val="clear"/>
+        </w:rPr>
+      </w:pPr>
+      <w:r>
+        <w:rPr>
+          <w:rFonts w:ascii="Times New Roman" w:hAnsi="Times New Roman" w:cs="Times New Roman" w:eastAsia="Times New Roman"/>
+          <w:color w:val="auto"/>
+          <w:spacing w:val="0"/>
+          <w:position w:val="0"/>
+          <w:sz w:val="24"/>
+          <w:shd w:fill="auto" w:val="clear"/>
+        </w:rPr>
+        <w:t xml:space="preserve">Създадох дизайн на отдела за администратора. Първо беше необходимо да проуча как точно трябва да изглежда този раздел, защото това е панел за управление и трябва да има максимално опростен дизайн, като в същото време работи достатъчно ефективно. След това създадох базова концепция, която включва схеми, които подготвих, преди да започна със създаването на реалния дизайн. Непосредствено след това добавих в папката "my-design" файлове, с имената на страниците, които съдържа раздела на моя проект. Подбрах цветове, шрифтове, графика и други елементи, които да осигурят желаното от мен визуално изживяване за потребителя. Важно беше да създадом прототип, за да съм сигурна, че дизайнът е подходящ за моето приложение.</w:t>
       </w:r>
     </w:p>
     <w:p>
@@ -5809,7 +5797,7 @@
       <w:pPr>
         <w:numPr>
           <w:ilvl w:val="0"/>
-          <w:numId w:val="43"/>
+          <w:numId w:val="41"/>
         </w:numPr>
         <w:tabs>
           <w:tab w:val="center" w:pos="4536" w:leader="none"/>
@@ -5843,7 +5831,7 @@
       <w:pPr>
         <w:numPr>
           <w:ilvl w:val="0"/>
-          <w:numId w:val="43"/>
+          <w:numId w:val="41"/>
         </w:numPr>
         <w:tabs>
           <w:tab w:val="center" w:pos="4536" w:leader="none"/>
@@ -5877,7 +5865,7 @@
       <w:pPr>
         <w:numPr>
           <w:ilvl w:val="0"/>
-          <w:numId w:val="43"/>
+          <w:numId w:val="41"/>
         </w:numPr>
         <w:tabs>
           <w:tab w:val="center" w:pos="4536" w:leader="none"/>
@@ -6003,22 +5991,22 @@
   <w:num w:numId="22">
     <w:abstractNumId w:val="36"/>
   </w:num>
-  <w:num w:numId="25">
+  <w:num w:numId="26">
     <w:abstractNumId w:val="30"/>
   </w:num>
-  <w:num w:numId="29">
+  <w:num w:numId="30">
     <w:abstractNumId w:val="24"/>
   </w:num>
-  <w:num w:numId="31">
+  <w:num w:numId="32">
     <w:abstractNumId w:val="18"/>
   </w:num>
-  <w:num w:numId="34">
+  <w:num w:numId="35">
     <w:abstractNumId w:val="12"/>
   </w:num>
-  <w:num w:numId="37">
+  <w:num w:numId="38">
     <w:abstractNumId w:val="6"/>
   </w:num>
-  <w:num w:numId="43">
+  <w:num w:numId="41">
     <w:abstractNumId w:val="0"/>
   </w:num>
 </w:numbering>

</xml_diff>

<commit_message>
Add text ti documentation
</commit_message>
<xml_diff>
--- a/design/documentation/Титулна страница.docx
+++ b/design/documentation/Титулна страница.docx
@@ -106,8 +106,8 @@
         <w:t xml:space="preserve">        </w:t>
       </w:r>
       <w:r>
-        <w:object w:dxaOrig="2186" w:dyaOrig="1619">
-          <v:rect xmlns:o="urn:schemas-microsoft-com:office:office" xmlns:v="urn:schemas-microsoft-com:vml" id="rectole0000000000" style="width:109.300000pt;height:80.950000pt" o:preferrelative="t" o:ole="">
+        <w:object w:dxaOrig="2207" w:dyaOrig="1640">
+          <v:rect xmlns:o="urn:schemas-microsoft-com:office:office" xmlns:v="urn:schemas-microsoft-com:vml" id="rectole0000000000" style="width:110.350000pt;height:82.000000pt" o:preferrelative="t" o:ole="">
             <o:lock v:ext="edit"/>
             <v:imagedata xmlns:r="http://schemas.openxmlformats.org/officeDocument/2006/relationships" r:id="docRId1" o:title=""/>
           </v:rect>
@@ -1931,7 +1931,18 @@
           <w:sz w:val="24"/>
           <w:shd w:fill="auto" w:val="clear"/>
         </w:rPr>
-        <w:t xml:space="preserve">- Изход - потребителят излиза от профила си. Това става чрез изтриване на сесията му.</w:t>
+        <w:t xml:space="preserve">- </w:t>
+      </w:r>
+      <w:r>
+        <w:rPr>
+          <w:rFonts w:ascii="Times New Roman" w:hAnsi="Times New Roman" w:cs="Times New Roman" w:eastAsia="Times New Roman"/>
+          <w:color w:val="auto"/>
+          <w:spacing w:val="0"/>
+          <w:position w:val="0"/>
+          <w:sz w:val="24"/>
+          <w:shd w:fill="auto" w:val="clear"/>
+        </w:rPr>
+        <w:t xml:space="preserve">Изход - потребителят излиза от профила си. Това става чрез изтриване на сесията му.</w:t>
       </w:r>
     </w:p>
     <w:p>
@@ -2051,7 +2062,18 @@
           <w:sz w:val="24"/>
           <w:shd w:fill="auto" w:val="clear"/>
         </w:rPr>
-        <w:t xml:space="preserve">- Наеми - в първата си част съдържа текст/икона, която води към добавяне на нов имот. Във втората част са визуализирани създадените имоти под наем, подобно на визуализацията за клиентите. Разликата е, че при администратора бутонът "Галерия" е заменен с бутоните "Редактиране" и "Изтриване". "Редактиране" води към форма за промяна на имота, а "Изтриване" изтрива избрания имот. </w:t>
+        <w:t xml:space="preserve">- </w:t>
+      </w:r>
+      <w:r>
+        <w:rPr>
+          <w:rFonts w:ascii="Times New Roman" w:hAnsi="Times New Roman" w:cs="Times New Roman" w:eastAsia="Times New Roman"/>
+          <w:color w:val="auto"/>
+          <w:spacing w:val="0"/>
+          <w:position w:val="0"/>
+          <w:sz w:val="24"/>
+          <w:shd w:fill="auto" w:val="clear"/>
+        </w:rPr>
+        <w:t xml:space="preserve">Наеми - в първата си част съдържа текст/икона, която води към добавяне на нов имот. Във втората част са визуализирани създадените имоти под наем, подобно на визуализацията за клиентите. Разликата е, че при администратора бутонът "Галерия" е заменен с бутоните "Редактиране" и "Изтриване". "Редактиране" води към форма за промяна на имота, а "Изтриване" изтрива избрания имот. </w:t>
       </w:r>
     </w:p>
     <w:p>
@@ -2081,40 +2103,18 @@
           <w:sz w:val="24"/>
           <w:shd w:fill="auto" w:val="clear"/>
         </w:rPr>
-        <w:t xml:space="preserve">- Продажби - в първата си част съдържа текст/икона, която води към добавяне на нов имот. Във втората част са визуализирани създадените имоти за продажба. Страницата изглежда и работи като страницата за имоти под наем, като разликата е в заявките. Ако страницата "Наеми" прави заявка към модела </w:t>
-      </w:r>
-      <w:r>
-        <w:rPr>
-          <w:rFonts w:ascii="Times New Roman" w:hAnsi="Times New Roman" w:cs="Times New Roman" w:eastAsia="Times New Roman"/>
-          <w:color w:val="auto"/>
-          <w:spacing w:val="0"/>
-          <w:position w:val="0"/>
-          <w:sz w:val="24"/>
-          <w:shd w:fill="auto" w:val="clear"/>
-        </w:rPr>
-        <w:t xml:space="preserve">Rents </w:t>
-      </w:r>
-      <w:r>
-        <w:rPr>
-          <w:rFonts w:ascii="Times New Roman" w:hAnsi="Times New Roman" w:cs="Times New Roman" w:eastAsia="Times New Roman"/>
-          <w:color w:val="auto"/>
-          <w:spacing w:val="0"/>
-          <w:position w:val="0"/>
-          <w:sz w:val="24"/>
-          <w:shd w:fill="auto" w:val="clear"/>
-        </w:rPr>
-        <w:t xml:space="preserve">в базите данни, то страницата "Продажби" прави заявка към модела </w:t>
-      </w:r>
-      <w:r>
-        <w:rPr>
-          <w:rFonts w:ascii="Times New Roman" w:hAnsi="Times New Roman" w:cs="Times New Roman" w:eastAsia="Times New Roman"/>
-          <w:color w:val="auto"/>
-          <w:spacing w:val="0"/>
-          <w:position w:val="0"/>
-          <w:sz w:val="24"/>
-          <w:shd w:fill="auto" w:val="clear"/>
-        </w:rPr>
-        <w:t xml:space="preserve">"Sales".</w:t>
+        <w:t xml:space="preserve">- </w:t>
+      </w:r>
+      <w:r>
+        <w:rPr>
+          <w:rFonts w:ascii="Times New Roman" w:hAnsi="Times New Roman" w:cs="Times New Roman" w:eastAsia="Times New Roman"/>
+          <w:color w:val="auto"/>
+          <w:spacing w:val="0"/>
+          <w:position w:val="0"/>
+          <w:sz w:val="24"/>
+          <w:shd w:fill="auto" w:val="clear"/>
+        </w:rPr>
+        <w:t xml:space="preserve">Продажби - в първата си част съдържа текст/икона, която води към добавяне на нов имот. Във втората част са визуализирани създадените имоти за продажба. Страницата изглежда и работи като страницата за имоти под наем, като разликата е в заявките. Ако страницата "Наеми" прави заявка към модела Rents в базите данни, то страницата "Продажби" прави заявка към модела "Sales".</w:t>
       </w:r>
     </w:p>
     <w:p>
@@ -2144,29 +2144,18 @@
           <w:sz w:val="24"/>
           <w:shd w:fill="auto" w:val="clear"/>
         </w:rPr>
-        <w:t xml:space="preserve">- Редактиране и Добавяне на имот - съдържат еднакви форми, но с различни функции. Заявката за добавяне на имот просто изпраща въведените данни в базата данни. Заявката за редактиране намира имота по </w:t>
-      </w:r>
-      <w:r>
-        <w:rPr>
-          <w:rFonts w:ascii="Times New Roman" w:hAnsi="Times New Roman" w:cs="Times New Roman" w:eastAsia="Times New Roman"/>
-          <w:color w:val="auto"/>
-          <w:spacing w:val="0"/>
-          <w:position w:val="0"/>
-          <w:sz w:val="24"/>
-          <w:shd w:fill="auto" w:val="clear"/>
-        </w:rPr>
-        <w:t xml:space="preserve">id</w:t>
-      </w:r>
-      <w:r>
-        <w:rPr>
-          <w:rFonts w:ascii="Times New Roman" w:hAnsi="Times New Roman" w:cs="Times New Roman" w:eastAsia="Times New Roman"/>
-          <w:color w:val="auto"/>
-          <w:spacing w:val="0"/>
-          <w:position w:val="0"/>
-          <w:sz w:val="24"/>
-          <w:shd w:fill="auto" w:val="clear"/>
-        </w:rPr>
-        <w:t xml:space="preserve"> и го обновява спрямо въведените данни.</w:t>
+        <w:t xml:space="preserve">- </w:t>
+      </w:r>
+      <w:r>
+        <w:rPr>
+          <w:rFonts w:ascii="Times New Roman" w:hAnsi="Times New Roman" w:cs="Times New Roman" w:eastAsia="Times New Roman"/>
+          <w:color w:val="auto"/>
+          <w:spacing w:val="0"/>
+          <w:position w:val="0"/>
+          <w:sz w:val="24"/>
+          <w:shd w:fill="auto" w:val="clear"/>
+        </w:rPr>
+        <w:t xml:space="preserve">Редактиране и Добавяне на имот - съдържат еднакви форми, но с различни функции. Заявката за добавяне на имот просто изпраща въведените данни в базата данни. Заявката за редактиране намира имота по id и го обновява спрямо въведените данни.</w:t>
       </w:r>
     </w:p>
     <w:p>
@@ -2196,29 +2185,18 @@
           <w:sz w:val="24"/>
           <w:shd w:fill="auto" w:val="clear"/>
         </w:rPr>
-        <w:t xml:space="preserve">- За нас - съдържа форма, в която да бъде въведен тектът, който ще се визуализира за потребителите. Въвежда се желаното заглавие на страницата, историята на фирмата и услугите, предлагани от нея. Бутонът "Обнови" </w:t>
-      </w:r>
-      <w:r>
-        <w:rPr>
-          <w:rFonts w:ascii="Times New Roman" w:hAnsi="Times New Roman" w:cs="Times New Roman" w:eastAsia="Times New Roman"/>
-          <w:color w:val="auto"/>
-          <w:spacing w:val="0"/>
-          <w:position w:val="0"/>
-          <w:sz w:val="24"/>
-          <w:shd w:fill="auto" w:val="clear"/>
-        </w:rPr>
-        <w:t xml:space="preserve">променя страницата спрямо въведения текст</w:t>
-      </w:r>
-      <w:r>
-        <w:rPr>
-          <w:rFonts w:ascii="Times New Roman" w:hAnsi="Times New Roman" w:cs="Times New Roman" w:eastAsia="Times New Roman"/>
-          <w:color w:val="auto"/>
-          <w:spacing w:val="0"/>
-          <w:position w:val="0"/>
-          <w:sz w:val="24"/>
-          <w:shd w:fill="auto" w:val="clear"/>
-        </w:rPr>
-        <w:t xml:space="preserve">.</w:t>
+        <w:t xml:space="preserve">- </w:t>
+      </w:r>
+      <w:r>
+        <w:rPr>
+          <w:rFonts w:ascii="Times New Roman" w:hAnsi="Times New Roman" w:cs="Times New Roman" w:eastAsia="Times New Roman"/>
+          <w:color w:val="auto"/>
+          <w:spacing w:val="0"/>
+          <w:position w:val="0"/>
+          <w:sz w:val="24"/>
+          <w:shd w:fill="auto" w:val="clear"/>
+        </w:rPr>
+        <w:t xml:space="preserve">За нас - съдържа форма, в която да бъде въведен тектът, който ще се визуализира за потребителите. Въвежда се желаното заглавие на страницата, историята на фирмата и услугите, предлагани от нея. Бутонът "Обнови" променя страницата спрямо въведения текст.</w:t>
       </w:r>
     </w:p>
     <w:p>
@@ -2248,18 +2226,18 @@
           <w:sz w:val="24"/>
           <w:shd w:fill="auto" w:val="clear"/>
         </w:rPr>
-        <w:t xml:space="preserve">- Контакти - в първата си част </w:t>
-      </w:r>
-      <w:r>
-        <w:rPr>
-          <w:rFonts w:ascii="Times New Roman" w:hAnsi="Times New Roman" w:cs="Times New Roman" w:eastAsia="Times New Roman"/>
-          <w:color w:val="auto"/>
-          <w:spacing w:val="0"/>
-          <w:position w:val="0"/>
-          <w:sz w:val="24"/>
-          <w:shd w:fill="auto" w:val="clear"/>
-        </w:rPr>
-        <w:t xml:space="preserve">съдържа форма, в която да бъде въведен тектът, който ще се визуализира за потребителите. Въвежда се желаното заглавие на страницата, адрес, телефон и имейл на фирмата. Бутонът "Обнови" променя страницата спрямо въведения текст. В долната част има линк, който води админа към съобщенията за обратна връзка, оставени от потребителите.</w:t>
+        <w:t xml:space="preserve">- </w:t>
+      </w:r>
+      <w:r>
+        <w:rPr>
+          <w:rFonts w:ascii="Times New Roman" w:hAnsi="Times New Roman" w:cs="Times New Roman" w:eastAsia="Times New Roman"/>
+          <w:color w:val="auto"/>
+          <w:spacing w:val="0"/>
+          <w:position w:val="0"/>
+          <w:sz w:val="24"/>
+          <w:shd w:fill="auto" w:val="clear"/>
+        </w:rPr>
+        <w:t xml:space="preserve">Контакти - в първата си част съдържа форма, в която да бъде въведен тектът, който ще се визуализира за потребителите. Въвежда се желаното заглавие на страницата, адрес, телефон и имейл на фирмата. Бутонът "Обнови" променя страницата спрямо въведения текст. В долната част има линк, който води админа към съобщенията за обратна връзка, оставени от потребителите.</w:t>
       </w:r>
     </w:p>
     <w:p>
@@ -2289,29 +2267,18 @@
           <w:sz w:val="24"/>
           <w:shd w:fill="auto" w:val="clear"/>
         </w:rPr>
-        <w:t xml:space="preserve">- Съобщения от потребителите - визуализира имената на всички потребители, оставили съобщение за обратна връзка. Когато бъде натиснато името на клиента страницата води към съобщението, оставено от него. Когато бъде натиснато</w:t>
-      </w:r>
-      <w:r>
-        <w:rPr>
-          <w:rFonts w:ascii="Times New Roman" w:hAnsi="Times New Roman" w:cs="Times New Roman" w:eastAsia="Times New Roman"/>
-          <w:color w:val="auto"/>
-          <w:spacing w:val="0"/>
-          <w:position w:val="0"/>
-          <w:sz w:val="24"/>
-          <w:shd w:fill="auto" w:val="clear"/>
-        </w:rPr>
-        <w:t xml:space="preserve"> </w:t>
-      </w:r>
-      <w:r>
-        <w:rPr>
-          <w:rFonts w:ascii="Times New Roman" w:hAnsi="Times New Roman" w:cs="Times New Roman" w:eastAsia="Times New Roman"/>
-          <w:color w:val="auto"/>
-          <w:spacing w:val="0"/>
-          <w:position w:val="0"/>
-          <w:sz w:val="24"/>
-          <w:shd w:fill="auto" w:val="clear"/>
-        </w:rPr>
-        <w:t xml:space="preserve">тикчето, това означава, че администраторът отмята съобщението като прочетено и то се изтрива от базите данни. </w:t>
+        <w:t xml:space="preserve">- </w:t>
+      </w:r>
+      <w:r>
+        <w:rPr>
+          <w:rFonts w:ascii="Times New Roman" w:hAnsi="Times New Roman" w:cs="Times New Roman" w:eastAsia="Times New Roman"/>
+          <w:color w:val="auto"/>
+          <w:spacing w:val="0"/>
+          <w:position w:val="0"/>
+          <w:sz w:val="24"/>
+          <w:shd w:fill="auto" w:val="clear"/>
+        </w:rPr>
+        <w:t xml:space="preserve">Съобщения от потребителите - визуализира имената на всички потребители, оставили съобщение за обратна връзка. Когато бъде натиснато името на клиента страницата води към съобщението, оставено от него. Когато бъде натиснато тикчето, това означава, че администраторът отмята съобщението като прочетено и то се изтрива от базите данни. </w:t>
       </w:r>
     </w:p>
     <w:p>
@@ -2341,7 +2308,18 @@
           <w:sz w:val="24"/>
           <w:shd w:fill="auto" w:val="clear"/>
         </w:rPr>
-        <w:t xml:space="preserve">- Резервации - подобно на "Съобщения от потребители" визуализира имената на клиентите, направили резервация. Когато бъде натиснато името на клиента се появява информация за резервацията - типът на запазения имот, адресът му, желаният час и общата цена, която клиентът трябва да предостави за огледите. Когато бъде натиснато тикчето, това означава, че администраторът отмята резервацията като изпълнена и тя се изтрива от базите данни. </w:t>
+        <w:t xml:space="preserve">- </w:t>
+      </w:r>
+      <w:r>
+        <w:rPr>
+          <w:rFonts w:ascii="Times New Roman" w:hAnsi="Times New Roman" w:cs="Times New Roman" w:eastAsia="Times New Roman"/>
+          <w:color w:val="auto"/>
+          <w:spacing w:val="0"/>
+          <w:position w:val="0"/>
+          <w:sz w:val="24"/>
+          <w:shd w:fill="auto" w:val="clear"/>
+        </w:rPr>
+        <w:t xml:space="preserve">Резервации - подобно на "Съобщения от потребители" визуализира имената на клиентите, направили резервация. Когато бъде натиснато името на клиента се появява информация за резервацията - типът на запазения имот, адресът му, желаният час и общата цена, която клиентът трябва да предостави за огледите. Когато бъде натиснато тикчето, това означава, че администраторът отмята резервацията като изпълнена и тя се изтрива от базите данни. </w:t>
       </w:r>
     </w:p>
     <w:p>
@@ -2371,7 +2349,18 @@
           <w:sz w:val="24"/>
           <w:shd w:fill="auto" w:val="clear"/>
         </w:rPr>
-        <w:t xml:space="preserve">- Изход - администраторът излиза от профила си. Това става чрез изтриване на сесията му.</w:t>
+        <w:t xml:space="preserve">- </w:t>
+      </w:r>
+      <w:r>
+        <w:rPr>
+          <w:rFonts w:ascii="Times New Roman" w:hAnsi="Times New Roman" w:cs="Times New Roman" w:eastAsia="Times New Roman"/>
+          <w:color w:val="auto"/>
+          <w:spacing w:val="0"/>
+          <w:position w:val="0"/>
+          <w:sz w:val="24"/>
+          <w:shd w:fill="auto" w:val="clear"/>
+        </w:rPr>
+        <w:t xml:space="preserve">Изход - администраторът излиза от профила си. Това става чрез изтриване на сесията му.</w:t>
       </w:r>
     </w:p>
     <w:p>
@@ -2429,7 +2418,7 @@
       <w:pPr>
         <w:numPr>
           <w:ilvl w:val="0"/>
-          <w:numId w:val="26"/>
+          <w:numId w:val="25"/>
         </w:numPr>
         <w:tabs>
           <w:tab w:val="center" w:pos="4536" w:leader="none"/>
@@ -2474,7 +2463,7 @@
       <w:pPr>
         <w:numPr>
           <w:ilvl w:val="0"/>
-          <w:numId w:val="26"/>
+          <w:numId w:val="25"/>
         </w:numPr>
         <w:tabs>
           <w:tab w:val="center" w:pos="4536" w:leader="none"/>
@@ -2519,7 +2508,7 @@
       <w:pPr>
         <w:numPr>
           <w:ilvl w:val="0"/>
-          <w:numId w:val="26"/>
+          <w:numId w:val="25"/>
         </w:numPr>
         <w:tabs>
           <w:tab w:val="center" w:pos="4536" w:leader="none"/>
@@ -2564,7 +2553,7 @@
       <w:pPr>
         <w:numPr>
           <w:ilvl w:val="0"/>
-          <w:numId w:val="26"/>
+          <w:numId w:val="25"/>
         </w:numPr>
         <w:tabs>
           <w:tab w:val="center" w:pos="4536" w:leader="none"/>
@@ -2609,7 +2598,7 @@
       <w:pPr>
         <w:numPr>
           <w:ilvl w:val="0"/>
-          <w:numId w:val="26"/>
+          <w:numId w:val="25"/>
         </w:numPr>
         <w:tabs>
           <w:tab w:val="center" w:pos="4536" w:leader="none"/>
@@ -2654,7 +2643,7 @@
       <w:pPr>
         <w:numPr>
           <w:ilvl w:val="0"/>
-          <w:numId w:val="26"/>
+          <w:numId w:val="25"/>
         </w:numPr>
         <w:tabs>
           <w:tab w:val="center" w:pos="4536" w:leader="none"/>
@@ -2699,7 +2688,7 @@
       <w:pPr>
         <w:numPr>
           <w:ilvl w:val="0"/>
-          <w:numId w:val="26"/>
+          <w:numId w:val="25"/>
         </w:numPr>
         <w:tabs>
           <w:tab w:val="center" w:pos="4536" w:leader="none"/>
@@ -2744,7 +2733,7 @@
       <w:pPr>
         <w:numPr>
           <w:ilvl w:val="0"/>
-          <w:numId w:val="26"/>
+          <w:numId w:val="25"/>
         </w:numPr>
         <w:tabs>
           <w:tab w:val="center" w:pos="4536" w:leader="none"/>
@@ -2789,7 +2778,7 @@
       <w:pPr>
         <w:numPr>
           <w:ilvl w:val="0"/>
-          <w:numId w:val="26"/>
+          <w:numId w:val="25"/>
         </w:numPr>
         <w:tabs>
           <w:tab w:val="center" w:pos="4536" w:leader="none"/>
@@ -2905,7 +2894,7 @@
         <w:keepLines w:val="true"/>
         <w:numPr>
           <w:ilvl w:val="0"/>
-          <w:numId w:val="30"/>
+          <w:numId w:val="29"/>
         </w:numPr>
         <w:spacing w:before="40" w:after="0" w:line="360"/>
         <w:ind w:right="0" w:left="720" w:hanging="360"/>
@@ -2979,7 +2968,7 @@
       <w:pPr>
         <w:numPr>
           <w:ilvl w:val="0"/>
-          <w:numId w:val="32"/>
+          <w:numId w:val="31"/>
         </w:numPr>
         <w:tabs>
           <w:tab w:val="center" w:pos="4536" w:leader="none"/>
@@ -3013,7 +3002,7 @@
       <w:pPr>
         <w:numPr>
           <w:ilvl w:val="0"/>
-          <w:numId w:val="32"/>
+          <w:numId w:val="31"/>
         </w:numPr>
         <w:tabs>
           <w:tab w:val="center" w:pos="4536" w:leader="none"/>
@@ -3108,7 +3097,7 @@
       <w:pPr>
         <w:numPr>
           <w:ilvl w:val="0"/>
-          <w:numId w:val="35"/>
+          <w:numId w:val="34"/>
         </w:numPr>
         <w:tabs>
           <w:tab w:val="center" w:pos="4536" w:leader="none"/>
@@ -3142,7 +3131,7 @@
       <w:pPr>
         <w:numPr>
           <w:ilvl w:val="0"/>
-          <w:numId w:val="35"/>
+          <w:numId w:val="34"/>
         </w:numPr>
         <w:tabs>
           <w:tab w:val="center" w:pos="4536" w:leader="none"/>
@@ -3176,7 +3165,7 @@
       <w:pPr>
         <w:numPr>
           <w:ilvl w:val="0"/>
-          <w:numId w:val="35"/>
+          <w:numId w:val="34"/>
         </w:numPr>
         <w:tabs>
           <w:tab w:val="center" w:pos="4536" w:leader="none"/>
@@ -3210,7 +3199,7 @@
       <w:pPr>
         <w:numPr>
           <w:ilvl w:val="0"/>
-          <w:numId w:val="35"/>
+          <w:numId w:val="34"/>
         </w:numPr>
         <w:tabs>
           <w:tab w:val="center" w:pos="4536" w:leader="none"/>
@@ -3244,7 +3233,7 @@
       <w:pPr>
         <w:numPr>
           <w:ilvl w:val="0"/>
-          <w:numId w:val="35"/>
+          <w:numId w:val="34"/>
         </w:numPr>
         <w:tabs>
           <w:tab w:val="center" w:pos="4536" w:leader="none"/>
@@ -3340,7 +3329,7 @@
       <w:pPr>
         <w:numPr>
           <w:ilvl w:val="0"/>
-          <w:numId w:val="38"/>
+          <w:numId w:val="37"/>
         </w:numPr>
         <w:tabs>
           <w:tab w:val="center" w:pos="4536" w:leader="none"/>
@@ -3374,7 +3363,7 @@
       <w:pPr>
         <w:numPr>
           <w:ilvl w:val="0"/>
-          <w:numId w:val="38"/>
+          <w:numId w:val="37"/>
         </w:numPr>
         <w:tabs>
           <w:tab w:val="center" w:pos="4536" w:leader="none"/>
@@ -3408,7 +3397,7 @@
       <w:pPr>
         <w:numPr>
           <w:ilvl w:val="0"/>
-          <w:numId w:val="38"/>
+          <w:numId w:val="37"/>
         </w:numPr>
         <w:tabs>
           <w:tab w:val="center" w:pos="4536" w:leader="none"/>
@@ -3443,7 +3432,7 @@
       <w:pPr>
         <w:numPr>
           <w:ilvl w:val="0"/>
-          <w:numId w:val="38"/>
+          <w:numId w:val="37"/>
         </w:numPr>
         <w:tabs>
           <w:tab w:val="center" w:pos="4536" w:leader="none"/>
@@ -3478,7 +3467,7 @@
       <w:pPr>
         <w:numPr>
           <w:ilvl w:val="0"/>
-          <w:numId w:val="38"/>
+          <w:numId w:val="37"/>
         </w:numPr>
         <w:tabs>
           <w:tab w:val="center" w:pos="4536" w:leader="none"/>
@@ -3512,7 +3501,7 @@
       <w:pPr>
         <w:numPr>
           <w:ilvl w:val="0"/>
-          <w:numId w:val="38"/>
+          <w:numId w:val="37"/>
         </w:numPr>
         <w:tabs>
           <w:tab w:val="center" w:pos="4536" w:leader="none"/>
@@ -3546,7 +3535,7 @@
       <w:pPr>
         <w:numPr>
           <w:ilvl w:val="0"/>
-          <w:numId w:val="38"/>
+          <w:numId w:val="37"/>
         </w:numPr>
         <w:tabs>
           <w:tab w:val="center" w:pos="4536" w:leader="none"/>
@@ -3580,7 +3569,7 @@
       <w:pPr>
         <w:numPr>
           <w:ilvl w:val="0"/>
-          <w:numId w:val="38"/>
+          <w:numId w:val="37"/>
         </w:numPr>
         <w:tabs>
           <w:tab w:val="center" w:pos="4536" w:leader="none"/>
@@ -3614,7 +3603,7 @@
       <w:pPr>
         <w:numPr>
           <w:ilvl w:val="0"/>
-          <w:numId w:val="38"/>
+          <w:numId w:val="37"/>
         </w:numPr>
         <w:tabs>
           <w:tab w:val="center" w:pos="4536" w:leader="none"/>
@@ -3649,7 +3638,7 @@
       <w:pPr>
         <w:numPr>
           <w:ilvl w:val="0"/>
-          <w:numId w:val="38"/>
+          <w:numId w:val="37"/>
         </w:numPr>
         <w:tabs>
           <w:tab w:val="center" w:pos="4536" w:leader="none"/>
@@ -3683,7 +3672,7 @@
       <w:pPr>
         <w:numPr>
           <w:ilvl w:val="0"/>
-          <w:numId w:val="38"/>
+          <w:numId w:val="37"/>
         </w:numPr>
         <w:tabs>
           <w:tab w:val="center" w:pos="4536" w:leader="none"/>
@@ -3717,7 +3706,7 @@
       <w:pPr>
         <w:numPr>
           <w:ilvl w:val="0"/>
-          <w:numId w:val="38"/>
+          <w:numId w:val="37"/>
         </w:numPr>
         <w:tabs>
           <w:tab w:val="center" w:pos="4536" w:leader="none"/>
@@ -3751,7 +3740,7 @@
       <w:pPr>
         <w:numPr>
           <w:ilvl w:val="0"/>
-          <w:numId w:val="38"/>
+          <w:numId w:val="37"/>
         </w:numPr>
         <w:tabs>
           <w:tab w:val="center" w:pos="4536" w:leader="none"/>
@@ -3785,7 +3774,7 @@
       <w:pPr>
         <w:numPr>
           <w:ilvl w:val="0"/>
-          <w:numId w:val="38"/>
+          <w:numId w:val="37"/>
         </w:numPr>
         <w:tabs>
           <w:tab w:val="center" w:pos="4536" w:leader="none"/>
@@ -3819,7 +3808,7 @@
       <w:pPr>
         <w:numPr>
           <w:ilvl w:val="0"/>
-          <w:numId w:val="38"/>
+          <w:numId w:val="37"/>
         </w:numPr>
         <w:tabs>
           <w:tab w:val="center" w:pos="4536" w:leader="none"/>
@@ -3854,7 +3843,7 @@
       <w:pPr>
         <w:numPr>
           <w:ilvl w:val="0"/>
-          <w:numId w:val="38"/>
+          <w:numId w:val="37"/>
         </w:numPr>
         <w:tabs>
           <w:tab w:val="center" w:pos="4536" w:leader="none"/>
@@ -3888,7 +3877,7 @@
       <w:pPr>
         <w:numPr>
           <w:ilvl w:val="0"/>
-          <w:numId w:val="38"/>
+          <w:numId w:val="37"/>
         </w:numPr>
         <w:tabs>
           <w:tab w:val="center" w:pos="4536" w:leader="none"/>
@@ -3922,7 +3911,7 @@
       <w:pPr>
         <w:numPr>
           <w:ilvl w:val="0"/>
-          <w:numId w:val="38"/>
+          <w:numId w:val="37"/>
         </w:numPr>
         <w:tabs>
           <w:tab w:val="center" w:pos="4536" w:leader="none"/>
@@ -3957,7 +3946,7 @@
       <w:pPr>
         <w:numPr>
           <w:ilvl w:val="0"/>
-          <w:numId w:val="38"/>
+          <w:numId w:val="37"/>
         </w:numPr>
         <w:tabs>
           <w:tab w:val="center" w:pos="4536" w:leader="none"/>
@@ -3991,7 +3980,7 @@
       <w:pPr>
         <w:numPr>
           <w:ilvl w:val="0"/>
-          <w:numId w:val="38"/>
+          <w:numId w:val="37"/>
         </w:numPr>
         <w:tabs>
           <w:tab w:val="center" w:pos="4536" w:leader="none"/>
@@ -4025,7 +4014,7 @@
       <w:pPr>
         <w:numPr>
           <w:ilvl w:val="0"/>
-          <w:numId w:val="38"/>
+          <w:numId w:val="37"/>
         </w:numPr>
         <w:tabs>
           <w:tab w:val="center" w:pos="4536" w:leader="none"/>
@@ -4059,7 +4048,7 @@
       <w:pPr>
         <w:numPr>
           <w:ilvl w:val="0"/>
-          <w:numId w:val="38"/>
+          <w:numId w:val="37"/>
         </w:numPr>
         <w:tabs>
           <w:tab w:val="center" w:pos="4536" w:leader="none"/>
@@ -4093,7 +4082,7 @@
       <w:pPr>
         <w:numPr>
           <w:ilvl w:val="0"/>
-          <w:numId w:val="38"/>
+          <w:numId w:val="37"/>
         </w:numPr>
         <w:tabs>
           <w:tab w:val="center" w:pos="4536" w:leader="none"/>
@@ -4127,7 +4116,7 @@
       <w:pPr>
         <w:numPr>
           <w:ilvl w:val="0"/>
-          <w:numId w:val="38"/>
+          <w:numId w:val="37"/>
         </w:numPr>
         <w:tabs>
           <w:tab w:val="center" w:pos="4536" w:leader="none"/>
@@ -4161,7 +4150,7 @@
       <w:pPr>
         <w:numPr>
           <w:ilvl w:val="0"/>
-          <w:numId w:val="38"/>
+          <w:numId w:val="37"/>
         </w:numPr>
         <w:tabs>
           <w:tab w:val="center" w:pos="4536" w:leader="none"/>
@@ -4196,7 +4185,7 @@
       <w:pPr>
         <w:numPr>
           <w:ilvl w:val="0"/>
-          <w:numId w:val="38"/>
+          <w:numId w:val="37"/>
         </w:numPr>
         <w:tabs>
           <w:tab w:val="center" w:pos="4536" w:leader="none"/>
@@ -4230,7 +4219,7 @@
       <w:pPr>
         <w:numPr>
           <w:ilvl w:val="0"/>
-          <w:numId w:val="38"/>
+          <w:numId w:val="37"/>
         </w:numPr>
         <w:tabs>
           <w:tab w:val="center" w:pos="4536" w:leader="none"/>
@@ -4264,7 +4253,7 @@
       <w:pPr>
         <w:numPr>
           <w:ilvl w:val="0"/>
-          <w:numId w:val="38"/>
+          <w:numId w:val="37"/>
         </w:numPr>
         <w:tabs>
           <w:tab w:val="center" w:pos="4536" w:leader="none"/>
@@ -4298,7 +4287,7 @@
       <w:pPr>
         <w:numPr>
           <w:ilvl w:val="0"/>
-          <w:numId w:val="38"/>
+          <w:numId w:val="37"/>
         </w:numPr>
         <w:tabs>
           <w:tab w:val="center" w:pos="4536" w:leader="none"/>
@@ -4332,7 +4321,7 @@
       <w:pPr>
         <w:numPr>
           <w:ilvl w:val="0"/>
-          <w:numId w:val="38"/>
+          <w:numId w:val="37"/>
         </w:numPr>
         <w:tabs>
           <w:tab w:val="center" w:pos="4536" w:leader="none"/>
@@ -4366,7 +4355,7 @@
       <w:pPr>
         <w:numPr>
           <w:ilvl w:val="0"/>
-          <w:numId w:val="38"/>
+          <w:numId w:val="37"/>
         </w:numPr>
         <w:tabs>
           <w:tab w:val="center" w:pos="4536" w:leader="none"/>
@@ -4400,7 +4389,7 @@
       <w:pPr>
         <w:numPr>
           <w:ilvl w:val="0"/>
-          <w:numId w:val="38"/>
+          <w:numId w:val="37"/>
         </w:numPr>
         <w:tabs>
           <w:tab w:val="center" w:pos="4536" w:leader="none"/>
@@ -4434,7 +4423,7 @@
       <w:pPr>
         <w:numPr>
           <w:ilvl w:val="0"/>
-          <w:numId w:val="38"/>
+          <w:numId w:val="37"/>
         </w:numPr>
         <w:tabs>
           <w:tab w:val="center" w:pos="4536" w:leader="none"/>
@@ -4468,7 +4457,7 @@
       <w:pPr>
         <w:numPr>
           <w:ilvl w:val="0"/>
-          <w:numId w:val="38"/>
+          <w:numId w:val="37"/>
         </w:numPr>
         <w:tabs>
           <w:tab w:val="center" w:pos="4536" w:leader="none"/>
@@ -4502,7 +4491,7 @@
       <w:pPr>
         <w:numPr>
           <w:ilvl w:val="0"/>
-          <w:numId w:val="38"/>
+          <w:numId w:val="37"/>
         </w:numPr>
         <w:tabs>
           <w:tab w:val="center" w:pos="4536" w:leader="none"/>
@@ -4536,7 +4525,7 @@
       <w:pPr>
         <w:numPr>
           <w:ilvl w:val="0"/>
-          <w:numId w:val="38"/>
+          <w:numId w:val="37"/>
         </w:numPr>
         <w:tabs>
           <w:tab w:val="center" w:pos="4536" w:leader="none"/>
@@ -4570,7 +4559,7 @@
       <w:pPr>
         <w:numPr>
           <w:ilvl w:val="0"/>
-          <w:numId w:val="38"/>
+          <w:numId w:val="37"/>
         </w:numPr>
         <w:tabs>
           <w:tab w:val="center" w:pos="4536" w:leader="none"/>
@@ -4605,7 +4594,7 @@
       <w:pPr>
         <w:numPr>
           <w:ilvl w:val="0"/>
-          <w:numId w:val="38"/>
+          <w:numId w:val="37"/>
         </w:numPr>
         <w:tabs>
           <w:tab w:val="center" w:pos="4536" w:leader="none"/>
@@ -4640,7 +4629,7 @@
       <w:pPr>
         <w:numPr>
           <w:ilvl w:val="0"/>
-          <w:numId w:val="38"/>
+          <w:numId w:val="37"/>
         </w:numPr>
         <w:tabs>
           <w:tab w:val="center" w:pos="4536" w:leader="none"/>
@@ -4675,7 +4664,7 @@
       <w:pPr>
         <w:numPr>
           <w:ilvl w:val="0"/>
-          <w:numId w:val="38"/>
+          <w:numId w:val="37"/>
         </w:numPr>
         <w:tabs>
           <w:tab w:val="center" w:pos="4536" w:leader="none"/>
@@ -4710,7 +4699,7 @@
       <w:pPr>
         <w:numPr>
           <w:ilvl w:val="0"/>
-          <w:numId w:val="38"/>
+          <w:numId w:val="37"/>
         </w:numPr>
         <w:tabs>
           <w:tab w:val="center" w:pos="4536" w:leader="none"/>
@@ -4745,7 +4734,7 @@
       <w:pPr>
         <w:numPr>
           <w:ilvl w:val="0"/>
-          <w:numId w:val="38"/>
+          <w:numId w:val="37"/>
         </w:numPr>
         <w:tabs>
           <w:tab w:val="center" w:pos="4536" w:leader="none"/>
@@ -4779,7 +4768,7 @@
       <w:pPr>
         <w:numPr>
           <w:ilvl w:val="0"/>
-          <w:numId w:val="38"/>
+          <w:numId w:val="37"/>
         </w:numPr>
         <w:tabs>
           <w:tab w:val="center" w:pos="4536" w:leader="none"/>
@@ -4813,7 +4802,7 @@
       <w:pPr>
         <w:numPr>
           <w:ilvl w:val="0"/>
-          <w:numId w:val="38"/>
+          <w:numId w:val="37"/>
         </w:numPr>
         <w:tabs>
           <w:tab w:val="center" w:pos="4536" w:leader="none"/>
@@ -4847,7 +4836,7 @@
       <w:pPr>
         <w:numPr>
           <w:ilvl w:val="0"/>
-          <w:numId w:val="38"/>
+          <w:numId w:val="37"/>
         </w:numPr>
         <w:tabs>
           <w:tab w:val="center" w:pos="4536" w:leader="none"/>
@@ -4882,7 +4871,7 @@
       <w:pPr>
         <w:numPr>
           <w:ilvl w:val="0"/>
-          <w:numId w:val="38"/>
+          <w:numId w:val="37"/>
         </w:numPr>
         <w:tabs>
           <w:tab w:val="center" w:pos="4536" w:leader="none"/>
@@ -4916,7 +4905,7 @@
       <w:pPr>
         <w:numPr>
           <w:ilvl w:val="0"/>
-          <w:numId w:val="38"/>
+          <w:numId w:val="37"/>
         </w:numPr>
         <w:tabs>
           <w:tab w:val="center" w:pos="4536" w:leader="none"/>
@@ -4950,7 +4939,7 @@
       <w:pPr>
         <w:numPr>
           <w:ilvl w:val="0"/>
-          <w:numId w:val="38"/>
+          <w:numId w:val="37"/>
         </w:numPr>
         <w:tabs>
           <w:tab w:val="center" w:pos="4536" w:leader="none"/>
@@ -4984,7 +4973,7 @@
       <w:pPr>
         <w:numPr>
           <w:ilvl w:val="0"/>
-          <w:numId w:val="38"/>
+          <w:numId w:val="37"/>
         </w:numPr>
         <w:tabs>
           <w:tab w:val="center" w:pos="4536" w:leader="none"/>
@@ -5018,7 +5007,7 @@
       <w:pPr>
         <w:numPr>
           <w:ilvl w:val="0"/>
-          <w:numId w:val="38"/>
+          <w:numId w:val="37"/>
         </w:numPr>
         <w:tabs>
           <w:tab w:val="center" w:pos="4536" w:leader="none"/>
@@ -5052,7 +5041,7 @@
       <w:pPr>
         <w:numPr>
           <w:ilvl w:val="0"/>
-          <w:numId w:val="38"/>
+          <w:numId w:val="37"/>
         </w:numPr>
         <w:tabs>
           <w:tab w:val="center" w:pos="4536" w:leader="none"/>
@@ -5086,7 +5075,7 @@
       <w:pPr>
         <w:numPr>
           <w:ilvl w:val="0"/>
-          <w:numId w:val="38"/>
+          <w:numId w:val="37"/>
         </w:numPr>
         <w:tabs>
           <w:tab w:val="center" w:pos="4536" w:leader="none"/>
@@ -5120,7 +5109,7 @@
       <w:pPr>
         <w:numPr>
           <w:ilvl w:val="0"/>
-          <w:numId w:val="38"/>
+          <w:numId w:val="37"/>
         </w:numPr>
         <w:tabs>
           <w:tab w:val="center" w:pos="4536" w:leader="none"/>
@@ -5154,7 +5143,7 @@
       <w:pPr>
         <w:numPr>
           <w:ilvl w:val="0"/>
-          <w:numId w:val="38"/>
+          <w:numId w:val="37"/>
         </w:numPr>
         <w:tabs>
           <w:tab w:val="center" w:pos="4536" w:leader="none"/>
@@ -5189,7 +5178,7 @@
       <w:pPr>
         <w:numPr>
           <w:ilvl w:val="0"/>
-          <w:numId w:val="38"/>
+          <w:numId w:val="37"/>
         </w:numPr>
         <w:tabs>
           <w:tab w:val="center" w:pos="4536" w:leader="none"/>
@@ -5223,7 +5212,7 @@
       <w:pPr>
         <w:numPr>
           <w:ilvl w:val="0"/>
-          <w:numId w:val="38"/>
+          <w:numId w:val="37"/>
         </w:numPr>
         <w:tabs>
           <w:tab w:val="center" w:pos="4536" w:leader="none"/>
@@ -5257,7 +5246,7 @@
       <w:pPr>
         <w:numPr>
           <w:ilvl w:val="0"/>
-          <w:numId w:val="38"/>
+          <w:numId w:val="37"/>
         </w:numPr>
         <w:tabs>
           <w:tab w:val="center" w:pos="4536" w:leader="none"/>
@@ -5291,7 +5280,7 @@
       <w:pPr>
         <w:numPr>
           <w:ilvl w:val="0"/>
-          <w:numId w:val="38"/>
+          <w:numId w:val="37"/>
         </w:numPr>
         <w:tabs>
           <w:tab w:val="center" w:pos="4536" w:leader="none"/>
@@ -5325,7 +5314,7 @@
       <w:pPr>
         <w:numPr>
           <w:ilvl w:val="0"/>
-          <w:numId w:val="38"/>
+          <w:numId w:val="37"/>
         </w:numPr>
         <w:tabs>
           <w:tab w:val="center" w:pos="4536" w:leader="none"/>
@@ -5360,7 +5349,7 @@
       <w:pPr>
         <w:numPr>
           <w:ilvl w:val="0"/>
-          <w:numId w:val="38"/>
+          <w:numId w:val="37"/>
         </w:numPr>
         <w:tabs>
           <w:tab w:val="center" w:pos="4536" w:leader="none"/>
@@ -5394,7 +5383,7 @@
       <w:pPr>
         <w:numPr>
           <w:ilvl w:val="0"/>
-          <w:numId w:val="38"/>
+          <w:numId w:val="37"/>
         </w:numPr>
         <w:tabs>
           <w:tab w:val="center" w:pos="4536" w:leader="none"/>
@@ -5429,7 +5418,7 @@
       <w:pPr>
         <w:numPr>
           <w:ilvl w:val="0"/>
-          <w:numId w:val="38"/>
+          <w:numId w:val="37"/>
         </w:numPr>
         <w:tabs>
           <w:tab w:val="center" w:pos="4536" w:leader="none"/>
@@ -5463,7 +5452,7 @@
       <w:pPr>
         <w:numPr>
           <w:ilvl w:val="0"/>
-          <w:numId w:val="38"/>
+          <w:numId w:val="37"/>
         </w:numPr>
         <w:tabs>
           <w:tab w:val="center" w:pos="4536" w:leader="none"/>
@@ -5498,7 +5487,7 @@
       <w:pPr>
         <w:numPr>
           <w:ilvl w:val="0"/>
-          <w:numId w:val="38"/>
+          <w:numId w:val="37"/>
         </w:numPr>
         <w:tabs>
           <w:tab w:val="center" w:pos="4536" w:leader="none"/>
@@ -5532,7 +5521,7 @@
       <w:pPr>
         <w:numPr>
           <w:ilvl w:val="0"/>
-          <w:numId w:val="38"/>
+          <w:numId w:val="37"/>
         </w:numPr>
         <w:tabs>
           <w:tab w:val="center" w:pos="4536" w:leader="none"/>
@@ -5566,7 +5555,7 @@
       <w:pPr>
         <w:numPr>
           <w:ilvl w:val="0"/>
-          <w:numId w:val="38"/>
+          <w:numId w:val="37"/>
         </w:numPr>
         <w:tabs>
           <w:tab w:val="center" w:pos="4536" w:leader="none"/>
@@ -5600,7 +5589,7 @@
       <w:pPr>
         <w:numPr>
           <w:ilvl w:val="0"/>
-          <w:numId w:val="38"/>
+          <w:numId w:val="37"/>
         </w:numPr>
         <w:tabs>
           <w:tab w:val="center" w:pos="4536" w:leader="none"/>
@@ -5634,7 +5623,7 @@
       <w:pPr>
         <w:numPr>
           <w:ilvl w:val="0"/>
-          <w:numId w:val="38"/>
+          <w:numId w:val="37"/>
         </w:numPr>
         <w:tabs>
           <w:tab w:val="center" w:pos="4536" w:leader="none"/>
@@ -5668,7 +5657,7 @@
       <w:pPr>
         <w:numPr>
           <w:ilvl w:val="0"/>
-          <w:numId w:val="38"/>
+          <w:numId w:val="37"/>
         </w:numPr>
         <w:tabs>
           <w:tab w:val="center" w:pos="4536" w:leader="none"/>
@@ -5702,7 +5691,7 @@
       <w:pPr>
         <w:numPr>
           <w:ilvl w:val="0"/>
-          <w:numId w:val="38"/>
+          <w:numId w:val="37"/>
         </w:numPr>
         <w:tabs>
           <w:tab w:val="center" w:pos="4536" w:leader="none"/>
@@ -5797,7 +5786,7 @@
       <w:pPr>
         <w:numPr>
           <w:ilvl w:val="0"/>
-          <w:numId w:val="41"/>
+          <w:numId w:val="40"/>
         </w:numPr>
         <w:tabs>
           <w:tab w:val="center" w:pos="4536" w:leader="none"/>
@@ -5831,7 +5820,7 @@
       <w:pPr>
         <w:numPr>
           <w:ilvl w:val="0"/>
-          <w:numId w:val="41"/>
+          <w:numId w:val="40"/>
         </w:numPr>
         <w:tabs>
           <w:tab w:val="center" w:pos="4536" w:leader="none"/>
@@ -5865,7 +5854,7 @@
       <w:pPr>
         <w:numPr>
           <w:ilvl w:val="0"/>
-          <w:numId w:val="41"/>
+          <w:numId w:val="40"/>
         </w:numPr>
         <w:tabs>
           <w:tab w:val="center" w:pos="4536" w:leader="none"/>
@@ -5893,6 +5882,75 @@
           <w:shd w:fill="auto" w:val="clear"/>
         </w:rPr>
         <w:t xml:space="preserve">Предадох проекта - предадох готовият проект на възложителите за оценка. Теоретичната и практическата част защитих пред публика.</w:t>
+      </w:r>
+    </w:p>
+    <w:p>
+      <w:pPr>
+        <w:tabs>
+          <w:tab w:val="center" w:pos="4536" w:leader="none"/>
+          <w:tab w:val="right" w:pos="9072" w:leader="none"/>
+        </w:tabs>
+        <w:spacing w:before="0" w:after="0" w:line="360"/>
+        <w:ind w:right="0" w:left="0" w:firstLine="0"/>
+        <w:jc w:val="left"/>
+        <w:rPr>
+          <w:rFonts w:ascii="Times New Roman" w:hAnsi="Times New Roman" w:cs="Times New Roman" w:eastAsia="Times New Roman"/>
+          <w:color w:val="auto"/>
+          <w:spacing w:val="0"/>
+          <w:position w:val="0"/>
+          <w:sz w:val="24"/>
+          <w:shd w:fill="auto" w:val="clear"/>
+        </w:rPr>
+      </w:pPr>
+    </w:p>
+    <w:p>
+      <w:pPr>
+        <w:tabs>
+          <w:tab w:val="center" w:pos="4536" w:leader="none"/>
+          <w:tab w:val="right" w:pos="9072" w:leader="none"/>
+        </w:tabs>
+        <w:spacing w:before="0" w:after="0" w:line="360"/>
+        <w:ind w:right="0" w:left="0" w:firstLine="0"/>
+        <w:jc w:val="left"/>
+        <w:rPr>
+          <w:rFonts w:ascii="Times New Roman" w:hAnsi="Times New Roman" w:cs="Times New Roman" w:eastAsia="Times New Roman"/>
+          <w:color w:val="auto"/>
+          <w:spacing w:val="0"/>
+          <w:position w:val="0"/>
+          <w:sz w:val="24"/>
+          <w:shd w:fill="auto" w:val="clear"/>
+        </w:rPr>
+      </w:pPr>
+    </w:p>
+    <w:p>
+      <w:pPr>
+        <w:tabs>
+          <w:tab w:val="center" w:pos="4536" w:leader="none"/>
+          <w:tab w:val="right" w:pos="9072" w:leader="none"/>
+        </w:tabs>
+        <w:spacing w:before="0" w:after="0" w:line="360"/>
+        <w:ind w:right="0" w:left="0" w:firstLine="0"/>
+        <w:jc w:val="center"/>
+        <w:rPr>
+          <w:rFonts w:ascii="Times New Roman" w:hAnsi="Times New Roman" w:cs="Times New Roman" w:eastAsia="Times New Roman"/>
+          <w:color w:val="auto"/>
+          <w:spacing w:val="0"/>
+          <w:position w:val="0"/>
+          <w:sz w:val="24"/>
+          <w:shd w:fill="auto" w:val="clear"/>
+        </w:rPr>
+      </w:pPr>
+      <w:r>
+        <w:rPr>
+          <w:rFonts w:ascii="Times New Roman" w:hAnsi="Times New Roman" w:cs="Times New Roman" w:eastAsia="Times New Roman"/>
+          <w:b/>
+          <w:color w:val="auto"/>
+          <w:spacing w:val="0"/>
+          <w:position w:val="0"/>
+          <w:sz w:val="24"/>
+          <w:shd w:fill="auto" w:val="clear"/>
+        </w:rPr>
+        <w:t xml:space="preserve">Заключение</w:t>
       </w:r>
     </w:p>
     <w:p>
@@ -5991,22 +6049,22 @@
   <w:num w:numId="22">
     <w:abstractNumId w:val="36"/>
   </w:num>
-  <w:num w:numId="26">
+  <w:num w:numId="25">
     <w:abstractNumId w:val="30"/>
   </w:num>
-  <w:num w:numId="30">
+  <w:num w:numId="29">
     <w:abstractNumId w:val="24"/>
   </w:num>
-  <w:num w:numId="32">
+  <w:num w:numId="31">
     <w:abstractNumId w:val="18"/>
   </w:num>
-  <w:num w:numId="35">
+  <w:num w:numId="34">
     <w:abstractNumId w:val="12"/>
   </w:num>
-  <w:num w:numId="38">
+  <w:num w:numId="37">
     <w:abstractNumId w:val="6"/>
   </w:num>
-  <w:num w:numId="41">
+  <w:num w:numId="40">
     <w:abstractNumId w:val="0"/>
   </w:num>
 </w:numbering>

</xml_diff>

<commit_message>
Add tasks to documentation
</commit_message>
<xml_diff>
--- a/design/documentation/Титулна страница.docx
+++ b/design/documentation/Титулна страница.docx
@@ -106,8 +106,8 @@
         <w:t xml:space="preserve">        </w:t>
       </w:r>
       <w:r>
-        <w:object w:dxaOrig="2207" w:dyaOrig="1640">
-          <v:rect xmlns:o="urn:schemas-microsoft-com:office:office" xmlns:v="urn:schemas-microsoft-com:vml" id="rectole0000000000" style="width:110.350000pt;height:82.000000pt" o:preferrelative="t" o:ole="">
+        <w:object w:dxaOrig="2227" w:dyaOrig="1660">
+          <v:rect xmlns:o="urn:schemas-microsoft-com:office:office" xmlns:v="urn:schemas-microsoft-com:vml" id="rectole0000000000" style="width:111.350000pt;height:83.000000pt" o:preferrelative="t" o:ole="">
             <o:lock v:ext="edit"/>
             <v:imagedata xmlns:r="http://schemas.openxmlformats.org/officeDocument/2006/relationships" r:id="docRId1" o:title=""/>
           </v:rect>
@@ -2890,14 +2890,202 @@
     </w:p>
     <w:p>
       <w:pPr>
+        <w:tabs>
+          <w:tab w:val="center" w:pos="4536" w:leader="none"/>
+          <w:tab w:val="right" w:pos="9072" w:leader="none"/>
+        </w:tabs>
+        <w:spacing w:before="0" w:after="0" w:line="360"/>
+        <w:ind w:right="0" w:left="0" w:firstLine="0"/>
+        <w:jc w:val="left"/>
+        <w:rPr>
+          <w:rFonts w:ascii="Times New Roman" w:hAnsi="Times New Roman" w:cs="Times New Roman" w:eastAsia="Times New Roman"/>
+          <w:color w:val="auto"/>
+          <w:spacing w:val="0"/>
+          <w:position w:val="0"/>
+          <w:sz w:val="24"/>
+          <w:shd w:fill="auto" w:val="clear"/>
+        </w:rPr>
+      </w:pPr>
+      <w:r>
+        <w:rPr>
+          <w:rFonts w:ascii="Times New Roman" w:hAnsi="Times New Roman" w:cs="Times New Roman" w:eastAsia="Times New Roman"/>
+          <w:b/>
+          <w:color w:val="auto"/>
+          <w:spacing w:val="0"/>
+          <w:position w:val="0"/>
+          <w:sz w:val="24"/>
+          <w:shd w:fill="auto" w:val="clear"/>
+        </w:rPr>
+        <w:t xml:space="preserve">  Цел на проекта</w:t>
+      </w:r>
+      <w:r>
+        <w:rPr>
+          <w:rFonts w:ascii="Times New Roman" w:hAnsi="Times New Roman" w:cs="Times New Roman" w:eastAsia="Times New Roman"/>
+          <w:color w:val="auto"/>
+          <w:spacing w:val="0"/>
+          <w:position w:val="0"/>
+          <w:sz w:val="24"/>
+          <w:shd w:fill="auto" w:val="clear"/>
+        </w:rPr>
+        <w:t xml:space="preserve">  </w:t>
+      </w:r>
+    </w:p>
+    <w:p>
+      <w:pPr>
+        <w:tabs>
+          <w:tab w:val="center" w:pos="4536" w:leader="none"/>
+          <w:tab w:val="right" w:pos="9072" w:leader="none"/>
+        </w:tabs>
+        <w:spacing w:before="0" w:after="0" w:line="360"/>
+        <w:ind w:right="0" w:left="0" w:firstLine="0"/>
+        <w:jc w:val="left"/>
+        <w:rPr>
+          <w:rFonts w:ascii="Times New Roman" w:hAnsi="Times New Roman" w:cs="Times New Roman" w:eastAsia="Times New Roman"/>
+          <w:color w:val="auto"/>
+          <w:spacing w:val="0"/>
+          <w:position w:val="0"/>
+          <w:sz w:val="24"/>
+          <w:shd w:fill="auto" w:val="clear"/>
+        </w:rPr>
+      </w:pPr>
+      <w:r>
+        <w:rPr>
+          <w:rFonts w:ascii="Times New Roman" w:hAnsi="Times New Roman" w:cs="Times New Roman" w:eastAsia="Times New Roman"/>
+          <w:color w:val="auto"/>
+          <w:spacing w:val="0"/>
+          <w:position w:val="0"/>
+          <w:sz w:val="24"/>
+          <w:shd w:fill="auto" w:val="clear"/>
+        </w:rPr>
+        <w:t xml:space="preserve">  Целта на дипломния проект е да се демонтрират умения и познания за работа с подходящи технологии за изработка на качествен и изцяло изграден уеб сайт.     </w:t>
+      </w:r>
+    </w:p>
+    <w:p>
+      <w:pPr>
+        <w:tabs>
+          <w:tab w:val="center" w:pos="4536" w:leader="none"/>
+          <w:tab w:val="right" w:pos="9072" w:leader="none"/>
+        </w:tabs>
+        <w:spacing w:before="0" w:after="0" w:line="360"/>
+        <w:ind w:right="0" w:left="0" w:firstLine="0"/>
+        <w:jc w:val="left"/>
+        <w:rPr>
+          <w:rFonts w:ascii="Times New Roman" w:hAnsi="Times New Roman" w:cs="Times New Roman" w:eastAsia="Times New Roman"/>
+          <w:color w:val="auto"/>
+          <w:spacing w:val="0"/>
+          <w:position w:val="0"/>
+          <w:sz w:val="24"/>
+          <w:shd w:fill="auto" w:val="clear"/>
+        </w:rPr>
+      </w:pPr>
+      <w:r>
+        <w:rPr>
+          <w:rFonts w:ascii="Times New Roman" w:hAnsi="Times New Roman" w:cs="Times New Roman" w:eastAsia="Times New Roman"/>
+          <w:color w:val="auto"/>
+          <w:spacing w:val="0"/>
+          <w:position w:val="0"/>
+          <w:sz w:val="24"/>
+          <w:shd w:fill="auto" w:val="clear"/>
+        </w:rPr>
+        <w:t xml:space="preserve">  Част от технологиите, които използвах бяха малко или напълно непознати за мен първоначално, което изискваше търсене и проучване от различни източници. Това е и втората цел на проекта - да ни научи да мислим кои технологии са най-подходящи за реализацията му, как да приложим нови идеи и да се научим да не поставяме граници на логическото ни мислене.</w:t>
+      </w:r>
+    </w:p>
+    <w:p>
+      <w:pPr>
+        <w:tabs>
+          <w:tab w:val="center" w:pos="4536" w:leader="none"/>
+          <w:tab w:val="right" w:pos="9072" w:leader="none"/>
+        </w:tabs>
+        <w:spacing w:before="0" w:after="0" w:line="360"/>
+        <w:ind w:right="0" w:left="0" w:firstLine="0"/>
+        <w:jc w:val="left"/>
+        <w:rPr>
+          <w:rFonts w:ascii="Times New Roman" w:hAnsi="Times New Roman" w:cs="Times New Roman" w:eastAsia="Times New Roman"/>
+          <w:color w:val="auto"/>
+          <w:spacing w:val="0"/>
+          <w:position w:val="0"/>
+          <w:sz w:val="24"/>
+          <w:shd w:fill="auto" w:val="clear"/>
+        </w:rPr>
+      </w:pPr>
+      <w:r>
+        <w:rPr>
+          <w:rFonts w:ascii="Times New Roman" w:hAnsi="Times New Roman" w:cs="Times New Roman" w:eastAsia="Times New Roman"/>
+          <w:color w:val="auto"/>
+          <w:spacing w:val="0"/>
+          <w:position w:val="0"/>
+          <w:sz w:val="24"/>
+          <w:shd w:fill="auto" w:val="clear"/>
+        </w:rPr>
+        <w:t xml:space="preserve">  Моят дипломен проект представлява уеб сайт на фирма за недвижими имоти "Домко". Проблемът е реален, може да се използва в реална среда, от реални фирми. Това именно е следващата цел на този проект - да ме сблъска с решаване на реални проблеми в реална среда. </w:t>
+      </w:r>
+    </w:p>
+    <w:p>
+      <w:pPr>
+        <w:tabs>
+          <w:tab w:val="center" w:pos="4536" w:leader="none"/>
+          <w:tab w:val="right" w:pos="9072" w:leader="none"/>
+        </w:tabs>
+        <w:spacing w:before="0" w:after="0" w:line="360"/>
+        <w:ind w:right="0" w:left="0" w:firstLine="0"/>
+        <w:jc w:val="left"/>
+        <w:rPr>
+          <w:rFonts w:ascii="Times New Roman" w:hAnsi="Times New Roman" w:cs="Times New Roman" w:eastAsia="Times New Roman"/>
+          <w:color w:val="auto"/>
+          <w:spacing w:val="0"/>
+          <w:position w:val="0"/>
+          <w:sz w:val="24"/>
+          <w:shd w:fill="auto" w:val="clear"/>
+        </w:rPr>
+      </w:pPr>
+      <w:r>
+        <w:rPr>
+          <w:rFonts w:ascii="Times New Roman" w:hAnsi="Times New Roman" w:cs="Times New Roman" w:eastAsia="Times New Roman"/>
+          <w:color w:val="auto"/>
+          <w:spacing w:val="0"/>
+          <w:position w:val="0"/>
+          <w:sz w:val="24"/>
+          <w:shd w:fill="auto" w:val="clear"/>
+        </w:rPr>
+        <w:t xml:space="preserve">  Като паралелка с професионална насоченост ние трябва да бъдем максимално подготвени за професионална кариера. Необходимо е да можем да изграждаме изцяло готови продукти, да ги демонстрираме и да ги защитаваме пред аудитория. Това е и четвъртата цел на проекта - да сме подготвени за удовлетворяване желанията на клиентите като преминем през изготвяне на документации, защита и получим оценка от рецензенти. </w:t>
+      </w:r>
+    </w:p>
+    <w:p>
+      <w:pPr>
+        <w:tabs>
+          <w:tab w:val="center" w:pos="4536" w:leader="none"/>
+          <w:tab w:val="right" w:pos="9072" w:leader="none"/>
+        </w:tabs>
+        <w:spacing w:before="0" w:after="0" w:line="360"/>
+        <w:ind w:right="0" w:left="0" w:firstLine="0"/>
+        <w:jc w:val="left"/>
+        <w:rPr>
+          <w:rFonts w:ascii="Times New Roman" w:hAnsi="Times New Roman" w:cs="Times New Roman" w:eastAsia="Times New Roman"/>
+          <w:color w:val="auto"/>
+          <w:spacing w:val="0"/>
+          <w:position w:val="0"/>
+          <w:sz w:val="24"/>
+          <w:shd w:fill="auto" w:val="clear"/>
+        </w:rPr>
+      </w:pPr>
+      <w:r>
+        <w:rPr>
+          <w:rFonts w:ascii="Times New Roman" w:hAnsi="Times New Roman" w:cs="Times New Roman" w:eastAsia="Times New Roman"/>
+          <w:color w:val="auto"/>
+          <w:spacing w:val="0"/>
+          <w:position w:val="0"/>
+          <w:sz w:val="24"/>
+          <w:shd w:fill="auto" w:val="clear"/>
+        </w:rPr>
+        <w:t xml:space="preserve">   Не на последно място - целта на проекта е да ни научи как да защитаваме качествено нашите продукти. Защото това е едно от най-важните неща при разработка на проект в професионалната кариера. Трябва да можем да убедим лицата, които са готови да пратят за него, че продуктът ни е по-добър от този на другите и че няма да претърпят загуби, ако инвестират в него.</w:t>
+      </w:r>
+    </w:p>
+    <w:p>
+      <w:pPr>
         <w:keepNext w:val="true"/>
         <w:keepLines w:val="true"/>
-        <w:numPr>
-          <w:ilvl w:val="0"/>
-          <w:numId w:val="29"/>
-        </w:numPr>
         <w:spacing w:before="40" w:after="0" w:line="360"/>
-        <w:ind w:right="0" w:left="720" w:hanging="360"/>
+        <w:ind w:right="0" w:left="0" w:firstLine="0"/>
         <w:jc w:val="left"/>
         <w:rPr>
           <w:rFonts w:ascii="Times New Roman" w:hAnsi="Times New Roman" w:cs="Times New Roman" w:eastAsia="Times New Roman"/>
@@ -6039,20 +6227,10 @@
       <w:lvlText w:val="•"/>
     </w:lvl>
   </w:abstractNum>
-  <w:abstractNum w:abstractNumId="36">
-    <w:lvl w:ilvl="0">
-      <w:start w:val="1"/>
-      <w:numFmt w:val="bullet"/>
-      <w:lvlText w:val="•"/>
-    </w:lvl>
-  </w:abstractNum>
   <w:num w:numId="22">
-    <w:abstractNumId w:val="36"/>
+    <w:abstractNumId w:val="30"/>
   </w:num>
   <w:num w:numId="25">
-    <w:abstractNumId w:val="30"/>
-  </w:num>
-  <w:num w:numId="29">
     <w:abstractNumId w:val="24"/>
   </w:num>
   <w:num w:numId="31">

</xml_diff>

<commit_message>
Add end of documentation
</commit_message>
<xml_diff>
--- a/design/documentation/Титулна страница.docx
+++ b/design/documentation/Титулна страница.docx
@@ -106,8 +106,8 @@
         <w:t xml:space="preserve">        </w:t>
       </w:r>
       <w:r>
-        <w:object w:dxaOrig="2247" w:dyaOrig="1680">
-          <v:rect xmlns:o="urn:schemas-microsoft-com:office:office" xmlns:v="urn:schemas-microsoft-com:vml" id="rectole0000000000" style="width:112.350000pt;height:84.000000pt" o:preferrelative="t" o:ole="">
+        <w:object w:dxaOrig="2288" w:dyaOrig="1721">
+          <v:rect xmlns:o="urn:schemas-microsoft-com:office:office" xmlns:v="urn:schemas-microsoft-com:vml" id="rectole0000000000" style="width:114.400000pt;height:86.050000pt" o:preferrelative="t" o:ole="">
             <o:lock v:ext="edit"/>
             <v:imagedata xmlns:r="http://schemas.openxmlformats.org/officeDocument/2006/relationships" r:id="docRId1" o:title=""/>
           </v:rect>
@@ -3251,7 +3251,18 @@
           <w:sz w:val="24"/>
           <w:shd w:fill="auto" w:val="clear"/>
         </w:rPr>
-        <w:t xml:space="preserve">- Сайтът да предлага възможност за разглеждане на различни дейности и услуги, предлагани от фирмата. Да предлага филтриране на информация по един или няколко критерия.</w:t>
+        <w:t xml:space="preserve">- </w:t>
+      </w:r>
+      <w:r>
+        <w:rPr>
+          <w:rFonts w:ascii="Times New Roman" w:hAnsi="Times New Roman" w:cs="Times New Roman" w:eastAsia="Times New Roman"/>
+          <w:color w:val="000000"/>
+          <w:spacing w:val="0"/>
+          <w:position w:val="0"/>
+          <w:sz w:val="24"/>
+          <w:shd w:fill="auto" w:val="clear"/>
+        </w:rPr>
+        <w:t xml:space="preserve">Сайтът да предлага възможност за разглеждане на различни дейности и услуги, предлагани от фирмата. Да предлага филтриране на информация по един или няколко критерия.</w:t>
       </w:r>
     </w:p>
     <w:p>
@@ -3279,7 +3290,18 @@
           <w:sz w:val="24"/>
           <w:shd w:fill="auto" w:val="clear"/>
         </w:rPr>
-        <w:t xml:space="preserve">- Сайтът да съдържа количка за електронна търговия.</w:t>
+        <w:t xml:space="preserve">- </w:t>
+      </w:r>
+      <w:r>
+        <w:rPr>
+          <w:rFonts w:ascii="Times New Roman" w:hAnsi="Times New Roman" w:cs="Times New Roman" w:eastAsia="Times New Roman"/>
+          <w:color w:val="000000"/>
+          <w:spacing w:val="0"/>
+          <w:position w:val="0"/>
+          <w:sz w:val="24"/>
+          <w:shd w:fill="auto" w:val="clear"/>
+        </w:rPr>
+        <w:t xml:space="preserve">Сайтът да съдържа количка за електронна търговия.</w:t>
       </w:r>
     </w:p>
     <w:p>
@@ -3307,7 +3329,18 @@
           <w:sz w:val="24"/>
           <w:shd w:fill="auto" w:val="clear"/>
         </w:rPr>
-        <w:t xml:space="preserve">- Сайтът трябва да разполага със секции: "Начало", "За нас", "Наеми", "Продажби", "Галерия", "Контакти" и др.</w:t>
+        <w:t xml:space="preserve">- </w:t>
+      </w:r>
+      <w:r>
+        <w:rPr>
+          <w:rFonts w:ascii="Times New Roman" w:hAnsi="Times New Roman" w:cs="Times New Roman" w:eastAsia="Times New Roman"/>
+          <w:color w:val="000000"/>
+          <w:spacing w:val="0"/>
+          <w:position w:val="0"/>
+          <w:sz w:val="24"/>
+          <w:shd w:fill="auto" w:val="clear"/>
+        </w:rPr>
+        <w:t xml:space="preserve">Сайтът трябва да разполага със секции: "Начало", "За нас", "Наеми", "Продажби", "Галерия", "Контакти" и др.</w:t>
       </w:r>
     </w:p>
     <w:p>
@@ -3335,7 +3368,18 @@
           <w:sz w:val="24"/>
           <w:shd w:fill="auto" w:val="clear"/>
         </w:rPr>
-        <w:t xml:space="preserve">- Трябва да притежава авторско лого.</w:t>
+        <w:t xml:space="preserve">- </w:t>
+      </w:r>
+      <w:r>
+        <w:rPr>
+          <w:rFonts w:ascii="Times New Roman" w:hAnsi="Times New Roman" w:cs="Times New Roman" w:eastAsia="Times New Roman"/>
+          <w:color w:val="000000"/>
+          <w:spacing w:val="0"/>
+          <w:position w:val="0"/>
+          <w:sz w:val="24"/>
+          <w:shd w:fill="auto" w:val="clear"/>
+        </w:rPr>
+        <w:t xml:space="preserve">Трябва да притежава авторско лого.</w:t>
       </w:r>
     </w:p>
     <w:p>
@@ -3363,7 +3407,18 @@
           <w:sz w:val="24"/>
           <w:shd w:fill="auto" w:val="clear"/>
         </w:rPr>
-        <w:t xml:space="preserve">- Да се управлява от администраторско меню, което да позволява актуализиране и сортиране на информацията.</w:t>
+        <w:t xml:space="preserve">- </w:t>
+      </w:r>
+      <w:r>
+        <w:rPr>
+          <w:rFonts w:ascii="Times New Roman" w:hAnsi="Times New Roman" w:cs="Times New Roman" w:eastAsia="Times New Roman"/>
+          <w:color w:val="000000"/>
+          <w:spacing w:val="0"/>
+          <w:position w:val="0"/>
+          <w:sz w:val="24"/>
+          <w:shd w:fill="auto" w:val="clear"/>
+        </w:rPr>
+        <w:t xml:space="preserve">Да се управлява от администраторско меню, което да позволява актуализиране и сортиране на информацията.</w:t>
       </w:r>
     </w:p>
     <w:p>
@@ -3391,7 +3446,18 @@
           <w:sz w:val="24"/>
           <w:shd w:fill="auto" w:val="clear"/>
         </w:rPr>
-        <w:t xml:space="preserve">- Потребителят да може да разглежда и да заявява услуги и имоти под наем или за продажба. </w:t>
+        <w:t xml:space="preserve">- </w:t>
+      </w:r>
+      <w:r>
+        <w:rPr>
+          <w:rFonts w:ascii="Times New Roman" w:hAnsi="Times New Roman" w:cs="Times New Roman" w:eastAsia="Times New Roman"/>
+          <w:color w:val="000000"/>
+          <w:spacing w:val="0"/>
+          <w:position w:val="0"/>
+          <w:sz w:val="24"/>
+          <w:shd w:fill="auto" w:val="clear"/>
+        </w:rPr>
+        <w:t xml:space="preserve">Потребителят да може да разглежда и да заявява услуги и имоти под наем или за продажба. </w:t>
       </w:r>
     </w:p>
     <w:p>
@@ -3420,7 +3486,18 @@
           <w:sz w:val="24"/>
           <w:shd w:fill="auto" w:val="clear"/>
         </w:rPr>
-        <w:t xml:space="preserve">- Дизайнът трябва да бъде адаптивен и да изглежда еднакво добре на различни устройства. </w:t>
+        <w:t xml:space="preserve">- </w:t>
+      </w:r>
+      <w:r>
+        <w:rPr>
+          <w:rFonts w:ascii="Times New Roman" w:hAnsi="Times New Roman" w:cs="Times New Roman" w:eastAsia="Times New Roman"/>
+          <w:color w:val="000000"/>
+          <w:spacing w:val="0"/>
+          <w:position w:val="0"/>
+          <w:sz w:val="24"/>
+          <w:shd w:fill="auto" w:val="clear"/>
+        </w:rPr>
+        <w:t xml:space="preserve">Дизайнът трябва да бъде адаптивен и да изглежда еднакво добре на различни устройства. </w:t>
       </w:r>
     </w:p>
     <w:p>
@@ -3518,7 +3595,7 @@
       <w:pPr>
         <w:numPr>
           <w:ilvl w:val="0"/>
-          <w:numId w:val="34"/>
+          <w:numId w:val="33"/>
         </w:numPr>
         <w:tabs>
           <w:tab w:val="center" w:pos="4536" w:leader="none"/>
@@ -3552,7 +3629,7 @@
       <w:pPr>
         <w:numPr>
           <w:ilvl w:val="0"/>
-          <w:numId w:val="34"/>
+          <w:numId w:val="33"/>
         </w:numPr>
         <w:tabs>
           <w:tab w:val="center" w:pos="4536" w:leader="none"/>
@@ -3647,7 +3724,7 @@
       <w:pPr>
         <w:numPr>
           <w:ilvl w:val="0"/>
-          <w:numId w:val="37"/>
+          <w:numId w:val="36"/>
         </w:numPr>
         <w:tabs>
           <w:tab w:val="center" w:pos="4536" w:leader="none"/>
@@ -3681,7 +3758,7 @@
       <w:pPr>
         <w:numPr>
           <w:ilvl w:val="0"/>
-          <w:numId w:val="37"/>
+          <w:numId w:val="36"/>
         </w:numPr>
         <w:tabs>
           <w:tab w:val="center" w:pos="4536" w:leader="none"/>
@@ -3715,7 +3792,7 @@
       <w:pPr>
         <w:numPr>
           <w:ilvl w:val="0"/>
-          <w:numId w:val="37"/>
+          <w:numId w:val="36"/>
         </w:numPr>
         <w:tabs>
           <w:tab w:val="center" w:pos="4536" w:leader="none"/>
@@ -3749,7 +3826,7 @@
       <w:pPr>
         <w:numPr>
           <w:ilvl w:val="0"/>
-          <w:numId w:val="37"/>
+          <w:numId w:val="36"/>
         </w:numPr>
         <w:tabs>
           <w:tab w:val="center" w:pos="4536" w:leader="none"/>
@@ -3783,7 +3860,7 @@
       <w:pPr>
         <w:numPr>
           <w:ilvl w:val="0"/>
-          <w:numId w:val="37"/>
+          <w:numId w:val="36"/>
         </w:numPr>
         <w:tabs>
           <w:tab w:val="center" w:pos="4536" w:leader="none"/>
@@ -3879,7 +3956,7 @@
       <w:pPr>
         <w:numPr>
           <w:ilvl w:val="0"/>
-          <w:numId w:val="40"/>
+          <w:numId w:val="39"/>
         </w:numPr>
         <w:tabs>
           <w:tab w:val="center" w:pos="4536" w:leader="none"/>
@@ -3913,7 +3990,7 @@
       <w:pPr>
         <w:numPr>
           <w:ilvl w:val="0"/>
-          <w:numId w:val="40"/>
+          <w:numId w:val="39"/>
         </w:numPr>
         <w:tabs>
           <w:tab w:val="center" w:pos="4536" w:leader="none"/>
@@ -3947,7 +4024,7 @@
       <w:pPr>
         <w:numPr>
           <w:ilvl w:val="0"/>
-          <w:numId w:val="40"/>
+          <w:numId w:val="39"/>
         </w:numPr>
         <w:tabs>
           <w:tab w:val="center" w:pos="4536" w:leader="none"/>
@@ -3982,7 +4059,7 @@
       <w:pPr>
         <w:numPr>
           <w:ilvl w:val="0"/>
-          <w:numId w:val="40"/>
+          <w:numId w:val="39"/>
         </w:numPr>
         <w:tabs>
           <w:tab w:val="center" w:pos="4536" w:leader="none"/>
@@ -4017,7 +4094,7 @@
       <w:pPr>
         <w:numPr>
           <w:ilvl w:val="0"/>
-          <w:numId w:val="40"/>
+          <w:numId w:val="39"/>
         </w:numPr>
         <w:tabs>
           <w:tab w:val="center" w:pos="4536" w:leader="none"/>
@@ -4051,7 +4128,7 @@
       <w:pPr>
         <w:numPr>
           <w:ilvl w:val="0"/>
-          <w:numId w:val="40"/>
+          <w:numId w:val="39"/>
         </w:numPr>
         <w:tabs>
           <w:tab w:val="center" w:pos="4536" w:leader="none"/>
@@ -4085,7 +4162,7 @@
       <w:pPr>
         <w:numPr>
           <w:ilvl w:val="0"/>
-          <w:numId w:val="40"/>
+          <w:numId w:val="39"/>
         </w:numPr>
         <w:tabs>
           <w:tab w:val="center" w:pos="4536" w:leader="none"/>
@@ -4119,7 +4196,7 @@
       <w:pPr>
         <w:numPr>
           <w:ilvl w:val="0"/>
-          <w:numId w:val="40"/>
+          <w:numId w:val="39"/>
         </w:numPr>
         <w:tabs>
           <w:tab w:val="center" w:pos="4536" w:leader="none"/>
@@ -4153,7 +4230,7 @@
       <w:pPr>
         <w:numPr>
           <w:ilvl w:val="0"/>
-          <w:numId w:val="40"/>
+          <w:numId w:val="39"/>
         </w:numPr>
         <w:tabs>
           <w:tab w:val="center" w:pos="4536" w:leader="none"/>
@@ -4188,7 +4265,7 @@
       <w:pPr>
         <w:numPr>
           <w:ilvl w:val="0"/>
-          <w:numId w:val="40"/>
+          <w:numId w:val="39"/>
         </w:numPr>
         <w:tabs>
           <w:tab w:val="center" w:pos="4536" w:leader="none"/>
@@ -4222,7 +4299,7 @@
       <w:pPr>
         <w:numPr>
           <w:ilvl w:val="0"/>
-          <w:numId w:val="40"/>
+          <w:numId w:val="39"/>
         </w:numPr>
         <w:tabs>
           <w:tab w:val="center" w:pos="4536" w:leader="none"/>
@@ -4256,7 +4333,7 @@
       <w:pPr>
         <w:numPr>
           <w:ilvl w:val="0"/>
-          <w:numId w:val="40"/>
+          <w:numId w:val="39"/>
         </w:numPr>
         <w:tabs>
           <w:tab w:val="center" w:pos="4536" w:leader="none"/>
@@ -4290,7 +4367,7 @@
       <w:pPr>
         <w:numPr>
           <w:ilvl w:val="0"/>
-          <w:numId w:val="40"/>
+          <w:numId w:val="39"/>
         </w:numPr>
         <w:tabs>
           <w:tab w:val="center" w:pos="4536" w:leader="none"/>
@@ -4324,7 +4401,7 @@
       <w:pPr>
         <w:numPr>
           <w:ilvl w:val="0"/>
-          <w:numId w:val="40"/>
+          <w:numId w:val="39"/>
         </w:numPr>
         <w:tabs>
           <w:tab w:val="center" w:pos="4536" w:leader="none"/>
@@ -4358,7 +4435,7 @@
       <w:pPr>
         <w:numPr>
           <w:ilvl w:val="0"/>
-          <w:numId w:val="40"/>
+          <w:numId w:val="39"/>
         </w:numPr>
         <w:tabs>
           <w:tab w:val="center" w:pos="4536" w:leader="none"/>
@@ -4393,7 +4470,7 @@
       <w:pPr>
         <w:numPr>
           <w:ilvl w:val="0"/>
-          <w:numId w:val="40"/>
+          <w:numId w:val="39"/>
         </w:numPr>
         <w:tabs>
           <w:tab w:val="center" w:pos="4536" w:leader="none"/>
@@ -4427,7 +4504,7 @@
       <w:pPr>
         <w:numPr>
           <w:ilvl w:val="0"/>
-          <w:numId w:val="40"/>
+          <w:numId w:val="39"/>
         </w:numPr>
         <w:tabs>
           <w:tab w:val="center" w:pos="4536" w:leader="none"/>
@@ -4461,7 +4538,7 @@
       <w:pPr>
         <w:numPr>
           <w:ilvl w:val="0"/>
-          <w:numId w:val="40"/>
+          <w:numId w:val="39"/>
         </w:numPr>
         <w:tabs>
           <w:tab w:val="center" w:pos="4536" w:leader="none"/>
@@ -4496,7 +4573,7 @@
       <w:pPr>
         <w:numPr>
           <w:ilvl w:val="0"/>
-          <w:numId w:val="40"/>
+          <w:numId w:val="39"/>
         </w:numPr>
         <w:tabs>
           <w:tab w:val="center" w:pos="4536" w:leader="none"/>
@@ -4530,7 +4607,7 @@
       <w:pPr>
         <w:numPr>
           <w:ilvl w:val="0"/>
-          <w:numId w:val="40"/>
+          <w:numId w:val="39"/>
         </w:numPr>
         <w:tabs>
           <w:tab w:val="center" w:pos="4536" w:leader="none"/>
@@ -4564,7 +4641,7 @@
       <w:pPr>
         <w:numPr>
           <w:ilvl w:val="0"/>
-          <w:numId w:val="40"/>
+          <w:numId w:val="39"/>
         </w:numPr>
         <w:tabs>
           <w:tab w:val="center" w:pos="4536" w:leader="none"/>
@@ -4598,7 +4675,7 @@
       <w:pPr>
         <w:numPr>
           <w:ilvl w:val="0"/>
-          <w:numId w:val="40"/>
+          <w:numId w:val="39"/>
         </w:numPr>
         <w:tabs>
           <w:tab w:val="center" w:pos="4536" w:leader="none"/>
@@ -4632,7 +4709,7 @@
       <w:pPr>
         <w:numPr>
           <w:ilvl w:val="0"/>
-          <w:numId w:val="40"/>
+          <w:numId w:val="39"/>
         </w:numPr>
         <w:tabs>
           <w:tab w:val="center" w:pos="4536" w:leader="none"/>
@@ -4666,7 +4743,7 @@
       <w:pPr>
         <w:numPr>
           <w:ilvl w:val="0"/>
-          <w:numId w:val="40"/>
+          <w:numId w:val="39"/>
         </w:numPr>
         <w:tabs>
           <w:tab w:val="center" w:pos="4536" w:leader="none"/>
@@ -4700,7 +4777,7 @@
       <w:pPr>
         <w:numPr>
           <w:ilvl w:val="0"/>
-          <w:numId w:val="40"/>
+          <w:numId w:val="39"/>
         </w:numPr>
         <w:tabs>
           <w:tab w:val="center" w:pos="4536" w:leader="none"/>
@@ -4735,7 +4812,7 @@
       <w:pPr>
         <w:numPr>
           <w:ilvl w:val="0"/>
-          <w:numId w:val="40"/>
+          <w:numId w:val="39"/>
         </w:numPr>
         <w:tabs>
           <w:tab w:val="center" w:pos="4536" w:leader="none"/>
@@ -4769,7 +4846,7 @@
       <w:pPr>
         <w:numPr>
           <w:ilvl w:val="0"/>
-          <w:numId w:val="40"/>
+          <w:numId w:val="39"/>
         </w:numPr>
         <w:tabs>
           <w:tab w:val="center" w:pos="4536" w:leader="none"/>
@@ -4803,7 +4880,7 @@
       <w:pPr>
         <w:numPr>
           <w:ilvl w:val="0"/>
-          <w:numId w:val="40"/>
+          <w:numId w:val="39"/>
         </w:numPr>
         <w:tabs>
           <w:tab w:val="center" w:pos="4536" w:leader="none"/>
@@ -4837,7 +4914,7 @@
       <w:pPr>
         <w:numPr>
           <w:ilvl w:val="0"/>
-          <w:numId w:val="40"/>
+          <w:numId w:val="39"/>
         </w:numPr>
         <w:tabs>
           <w:tab w:val="center" w:pos="4536" w:leader="none"/>
@@ -4871,7 +4948,7 @@
       <w:pPr>
         <w:numPr>
           <w:ilvl w:val="0"/>
-          <w:numId w:val="40"/>
+          <w:numId w:val="39"/>
         </w:numPr>
         <w:tabs>
           <w:tab w:val="center" w:pos="4536" w:leader="none"/>
@@ -4905,7 +4982,7 @@
       <w:pPr>
         <w:numPr>
           <w:ilvl w:val="0"/>
-          <w:numId w:val="40"/>
+          <w:numId w:val="39"/>
         </w:numPr>
         <w:tabs>
           <w:tab w:val="center" w:pos="4536" w:leader="none"/>
@@ -4939,7 +5016,7 @@
       <w:pPr>
         <w:numPr>
           <w:ilvl w:val="0"/>
-          <w:numId w:val="40"/>
+          <w:numId w:val="39"/>
         </w:numPr>
         <w:tabs>
           <w:tab w:val="center" w:pos="4536" w:leader="none"/>
@@ -4973,7 +5050,7 @@
       <w:pPr>
         <w:numPr>
           <w:ilvl w:val="0"/>
-          <w:numId w:val="40"/>
+          <w:numId w:val="39"/>
         </w:numPr>
         <w:tabs>
           <w:tab w:val="center" w:pos="4536" w:leader="none"/>
@@ -5007,7 +5084,7 @@
       <w:pPr>
         <w:numPr>
           <w:ilvl w:val="0"/>
-          <w:numId w:val="40"/>
+          <w:numId w:val="39"/>
         </w:numPr>
         <w:tabs>
           <w:tab w:val="center" w:pos="4536" w:leader="none"/>
@@ -5041,7 +5118,7 @@
       <w:pPr>
         <w:numPr>
           <w:ilvl w:val="0"/>
-          <w:numId w:val="40"/>
+          <w:numId w:val="39"/>
         </w:numPr>
         <w:tabs>
           <w:tab w:val="center" w:pos="4536" w:leader="none"/>
@@ -5075,7 +5152,7 @@
       <w:pPr>
         <w:numPr>
           <w:ilvl w:val="0"/>
-          <w:numId w:val="40"/>
+          <w:numId w:val="39"/>
         </w:numPr>
         <w:tabs>
           <w:tab w:val="center" w:pos="4536" w:leader="none"/>
@@ -5109,7 +5186,7 @@
       <w:pPr>
         <w:numPr>
           <w:ilvl w:val="0"/>
-          <w:numId w:val="40"/>
+          <w:numId w:val="39"/>
         </w:numPr>
         <w:tabs>
           <w:tab w:val="center" w:pos="4536" w:leader="none"/>
@@ -5144,7 +5221,7 @@
       <w:pPr>
         <w:numPr>
           <w:ilvl w:val="0"/>
-          <w:numId w:val="40"/>
+          <w:numId w:val="39"/>
         </w:numPr>
         <w:tabs>
           <w:tab w:val="center" w:pos="4536" w:leader="none"/>
@@ -5179,7 +5256,7 @@
       <w:pPr>
         <w:numPr>
           <w:ilvl w:val="0"/>
-          <w:numId w:val="40"/>
+          <w:numId w:val="39"/>
         </w:numPr>
         <w:tabs>
           <w:tab w:val="center" w:pos="4536" w:leader="none"/>
@@ -5214,7 +5291,7 @@
       <w:pPr>
         <w:numPr>
           <w:ilvl w:val="0"/>
-          <w:numId w:val="40"/>
+          <w:numId w:val="39"/>
         </w:numPr>
         <w:tabs>
           <w:tab w:val="center" w:pos="4536" w:leader="none"/>
@@ -5249,7 +5326,7 @@
       <w:pPr>
         <w:numPr>
           <w:ilvl w:val="0"/>
-          <w:numId w:val="40"/>
+          <w:numId w:val="39"/>
         </w:numPr>
         <w:tabs>
           <w:tab w:val="center" w:pos="4536" w:leader="none"/>
@@ -5284,7 +5361,7 @@
       <w:pPr>
         <w:numPr>
           <w:ilvl w:val="0"/>
-          <w:numId w:val="40"/>
+          <w:numId w:val="39"/>
         </w:numPr>
         <w:tabs>
           <w:tab w:val="center" w:pos="4536" w:leader="none"/>
@@ -5318,7 +5395,7 @@
       <w:pPr>
         <w:numPr>
           <w:ilvl w:val="0"/>
-          <w:numId w:val="40"/>
+          <w:numId w:val="39"/>
         </w:numPr>
         <w:tabs>
           <w:tab w:val="center" w:pos="4536" w:leader="none"/>
@@ -5352,7 +5429,7 @@
       <w:pPr>
         <w:numPr>
           <w:ilvl w:val="0"/>
-          <w:numId w:val="40"/>
+          <w:numId w:val="39"/>
         </w:numPr>
         <w:tabs>
           <w:tab w:val="center" w:pos="4536" w:leader="none"/>
@@ -5386,7 +5463,7 @@
       <w:pPr>
         <w:numPr>
           <w:ilvl w:val="0"/>
-          <w:numId w:val="40"/>
+          <w:numId w:val="39"/>
         </w:numPr>
         <w:tabs>
           <w:tab w:val="center" w:pos="4536" w:leader="none"/>
@@ -5421,7 +5498,7 @@
       <w:pPr>
         <w:numPr>
           <w:ilvl w:val="0"/>
-          <w:numId w:val="40"/>
+          <w:numId w:val="39"/>
         </w:numPr>
         <w:tabs>
           <w:tab w:val="center" w:pos="4536" w:leader="none"/>
@@ -5455,7 +5532,7 @@
       <w:pPr>
         <w:numPr>
           <w:ilvl w:val="0"/>
-          <w:numId w:val="40"/>
+          <w:numId w:val="39"/>
         </w:numPr>
         <w:tabs>
           <w:tab w:val="center" w:pos="4536" w:leader="none"/>
@@ -5489,7 +5566,7 @@
       <w:pPr>
         <w:numPr>
           <w:ilvl w:val="0"/>
-          <w:numId w:val="40"/>
+          <w:numId w:val="39"/>
         </w:numPr>
         <w:tabs>
           <w:tab w:val="center" w:pos="4536" w:leader="none"/>
@@ -5523,7 +5600,7 @@
       <w:pPr>
         <w:numPr>
           <w:ilvl w:val="0"/>
-          <w:numId w:val="40"/>
+          <w:numId w:val="39"/>
         </w:numPr>
         <w:tabs>
           <w:tab w:val="center" w:pos="4536" w:leader="none"/>
@@ -5557,7 +5634,7 @@
       <w:pPr>
         <w:numPr>
           <w:ilvl w:val="0"/>
-          <w:numId w:val="40"/>
+          <w:numId w:val="39"/>
         </w:numPr>
         <w:tabs>
           <w:tab w:val="center" w:pos="4536" w:leader="none"/>
@@ -5591,7 +5668,7 @@
       <w:pPr>
         <w:numPr>
           <w:ilvl w:val="0"/>
-          <w:numId w:val="40"/>
+          <w:numId w:val="39"/>
         </w:numPr>
         <w:tabs>
           <w:tab w:val="center" w:pos="4536" w:leader="none"/>
@@ -5625,7 +5702,7 @@
       <w:pPr>
         <w:numPr>
           <w:ilvl w:val="0"/>
-          <w:numId w:val="40"/>
+          <w:numId w:val="39"/>
         </w:numPr>
         <w:tabs>
           <w:tab w:val="center" w:pos="4536" w:leader="none"/>
@@ -5659,7 +5736,7 @@
       <w:pPr>
         <w:numPr>
           <w:ilvl w:val="0"/>
-          <w:numId w:val="40"/>
+          <w:numId w:val="39"/>
         </w:numPr>
         <w:tabs>
           <w:tab w:val="center" w:pos="4536" w:leader="none"/>
@@ -5693,7 +5770,7 @@
       <w:pPr>
         <w:numPr>
           <w:ilvl w:val="0"/>
-          <w:numId w:val="40"/>
+          <w:numId w:val="39"/>
         </w:numPr>
         <w:tabs>
           <w:tab w:val="center" w:pos="4536" w:leader="none"/>
@@ -5728,7 +5805,7 @@
       <w:pPr>
         <w:numPr>
           <w:ilvl w:val="0"/>
-          <w:numId w:val="40"/>
+          <w:numId w:val="39"/>
         </w:numPr>
         <w:tabs>
           <w:tab w:val="center" w:pos="4536" w:leader="none"/>
@@ -5762,7 +5839,7 @@
       <w:pPr>
         <w:numPr>
           <w:ilvl w:val="0"/>
-          <w:numId w:val="40"/>
+          <w:numId w:val="39"/>
         </w:numPr>
         <w:tabs>
           <w:tab w:val="center" w:pos="4536" w:leader="none"/>
@@ -5796,7 +5873,7 @@
       <w:pPr>
         <w:numPr>
           <w:ilvl w:val="0"/>
-          <w:numId w:val="40"/>
+          <w:numId w:val="39"/>
         </w:numPr>
         <w:tabs>
           <w:tab w:val="center" w:pos="4536" w:leader="none"/>
@@ -5830,7 +5907,7 @@
       <w:pPr>
         <w:numPr>
           <w:ilvl w:val="0"/>
-          <w:numId w:val="40"/>
+          <w:numId w:val="39"/>
         </w:numPr>
         <w:tabs>
           <w:tab w:val="center" w:pos="4536" w:leader="none"/>
@@ -5864,7 +5941,7 @@
       <w:pPr>
         <w:numPr>
           <w:ilvl w:val="0"/>
-          <w:numId w:val="40"/>
+          <w:numId w:val="39"/>
         </w:numPr>
         <w:tabs>
           <w:tab w:val="center" w:pos="4536" w:leader="none"/>
@@ -5899,7 +5976,7 @@
       <w:pPr>
         <w:numPr>
           <w:ilvl w:val="0"/>
-          <w:numId w:val="40"/>
+          <w:numId w:val="39"/>
         </w:numPr>
         <w:tabs>
           <w:tab w:val="center" w:pos="4536" w:leader="none"/>
@@ -5933,7 +6010,7 @@
       <w:pPr>
         <w:numPr>
           <w:ilvl w:val="0"/>
-          <w:numId w:val="40"/>
+          <w:numId w:val="39"/>
         </w:numPr>
         <w:tabs>
           <w:tab w:val="center" w:pos="4536" w:leader="none"/>
@@ -5968,7 +6045,7 @@
       <w:pPr>
         <w:numPr>
           <w:ilvl w:val="0"/>
-          <w:numId w:val="40"/>
+          <w:numId w:val="39"/>
         </w:numPr>
         <w:tabs>
           <w:tab w:val="center" w:pos="4536" w:leader="none"/>
@@ -6002,7 +6079,7 @@
       <w:pPr>
         <w:numPr>
           <w:ilvl w:val="0"/>
-          <w:numId w:val="40"/>
+          <w:numId w:val="39"/>
         </w:numPr>
         <w:tabs>
           <w:tab w:val="center" w:pos="4536" w:leader="none"/>
@@ -6037,7 +6114,7 @@
       <w:pPr>
         <w:numPr>
           <w:ilvl w:val="0"/>
-          <w:numId w:val="40"/>
+          <w:numId w:val="39"/>
         </w:numPr>
         <w:tabs>
           <w:tab w:val="center" w:pos="4536" w:leader="none"/>
@@ -6071,7 +6148,7 @@
       <w:pPr>
         <w:numPr>
           <w:ilvl w:val="0"/>
-          <w:numId w:val="40"/>
+          <w:numId w:val="39"/>
         </w:numPr>
         <w:tabs>
           <w:tab w:val="center" w:pos="4536" w:leader="none"/>
@@ -6105,7 +6182,7 @@
       <w:pPr>
         <w:numPr>
           <w:ilvl w:val="0"/>
-          <w:numId w:val="40"/>
+          <w:numId w:val="39"/>
         </w:numPr>
         <w:tabs>
           <w:tab w:val="center" w:pos="4536" w:leader="none"/>
@@ -6139,7 +6216,7 @@
       <w:pPr>
         <w:numPr>
           <w:ilvl w:val="0"/>
-          <w:numId w:val="40"/>
+          <w:numId w:val="39"/>
         </w:numPr>
         <w:tabs>
           <w:tab w:val="center" w:pos="4536" w:leader="none"/>
@@ -6173,7 +6250,7 @@
       <w:pPr>
         <w:numPr>
           <w:ilvl w:val="0"/>
-          <w:numId w:val="40"/>
+          <w:numId w:val="39"/>
         </w:numPr>
         <w:tabs>
           <w:tab w:val="center" w:pos="4536" w:leader="none"/>
@@ -6207,7 +6284,7 @@
       <w:pPr>
         <w:numPr>
           <w:ilvl w:val="0"/>
-          <w:numId w:val="40"/>
+          <w:numId w:val="39"/>
         </w:numPr>
         <w:tabs>
           <w:tab w:val="center" w:pos="4536" w:leader="none"/>
@@ -6241,7 +6318,7 @@
       <w:pPr>
         <w:numPr>
           <w:ilvl w:val="0"/>
-          <w:numId w:val="40"/>
+          <w:numId w:val="39"/>
         </w:numPr>
         <w:tabs>
           <w:tab w:val="center" w:pos="4536" w:leader="none"/>
@@ -6336,7 +6413,7 @@
       <w:pPr>
         <w:numPr>
           <w:ilvl w:val="0"/>
-          <w:numId w:val="43"/>
+          <w:numId w:val="42"/>
         </w:numPr>
         <w:tabs>
           <w:tab w:val="center" w:pos="4536" w:leader="none"/>
@@ -6370,7 +6447,7 @@
       <w:pPr>
         <w:numPr>
           <w:ilvl w:val="0"/>
-          <w:numId w:val="43"/>
+          <w:numId w:val="42"/>
         </w:numPr>
         <w:tabs>
           <w:tab w:val="center" w:pos="4536" w:leader="none"/>
@@ -6404,7 +6481,7 @@
       <w:pPr>
         <w:numPr>
           <w:ilvl w:val="0"/>
-          <w:numId w:val="43"/>
+          <w:numId w:val="42"/>
         </w:numPr>
         <w:tabs>
           <w:tab w:val="center" w:pos="4536" w:leader="none"/>
@@ -6471,6 +6548,69 @@
           <w:shd w:fill="auto" w:val="clear"/>
         </w:rPr>
       </w:pPr>
+      <w:r>
+        <w:rPr>
+          <w:rFonts w:ascii="Times New Roman" w:hAnsi="Times New Roman" w:cs="Times New Roman" w:eastAsia="Times New Roman"/>
+          <w:color w:val="auto"/>
+          <w:spacing w:val="0"/>
+          <w:position w:val="0"/>
+          <w:sz w:val="24"/>
+          <w:shd w:fill="auto" w:val="clear"/>
+        </w:rPr>
+        <w:t xml:space="preserve">Чрез дипломния проект успях да изградя уеб сайт на фирма за недвижими имоти. Изпълних всички поставени задачи, като добавих и неща, които не бяха заложени в заданието. Литературни източници не използвах, помогнаха ми предимно лекциите от платените курсове на </w:t>
+      </w:r>
+      <w:r>
+        <w:rPr>
+          <w:rFonts w:ascii="Times New Roman" w:hAnsi="Times New Roman" w:cs="Times New Roman" w:eastAsia="Times New Roman"/>
+          <w:color w:val="auto"/>
+          <w:spacing w:val="0"/>
+          <w:position w:val="0"/>
+          <w:sz w:val="24"/>
+          <w:shd w:fill="auto" w:val="clear"/>
+        </w:rPr>
+        <w:t xml:space="preserve">softuni.bg</w:t>
+      </w:r>
+      <w:r>
+        <w:rPr>
+          <w:rFonts w:ascii="Times New Roman" w:hAnsi="Times New Roman" w:cs="Times New Roman" w:eastAsia="Times New Roman"/>
+          <w:color w:val="auto"/>
+          <w:spacing w:val="0"/>
+          <w:position w:val="0"/>
+          <w:sz w:val="24"/>
+          <w:shd w:fill="auto" w:val="clear"/>
+        </w:rPr>
+        <w:t xml:space="preserve">.</w:t>
+      </w:r>
+    </w:p>
+    <w:p>
+      <w:pPr>
+        <w:tabs>
+          <w:tab w:val="center" w:pos="4536" w:leader="none"/>
+          <w:tab w:val="right" w:pos="9072" w:leader="none"/>
+        </w:tabs>
+        <w:spacing w:before="0" w:after="0" w:line="360"/>
+        <w:ind w:right="0" w:left="0" w:firstLine="0"/>
+        <w:jc w:val="left"/>
+        <w:rPr>
+          <w:rFonts w:ascii="Times New Roman" w:hAnsi="Times New Roman" w:cs="Times New Roman" w:eastAsia="Times New Roman"/>
+          <w:color w:val="auto"/>
+          <w:spacing w:val="0"/>
+          <w:position w:val="0"/>
+          <w:sz w:val="24"/>
+          <w:shd w:fill="auto" w:val="clear"/>
+        </w:rPr>
+      </w:pPr>
+      <w:r>
+        <w:rPr>
+          <w:rFonts w:ascii="Times New Roman" w:hAnsi="Times New Roman" w:cs="Times New Roman" w:eastAsia="Times New Roman"/>
+          <w:color w:val="auto"/>
+          <w:spacing w:val="0"/>
+          <w:position w:val="0"/>
+          <w:sz w:val="24"/>
+          <w:shd w:fill="auto" w:val="clear"/>
+        </w:rPr>
+        <w:t xml:space="preserve"> </w:t>
+      </w:r>
     </w:p>
     <w:p>
       <w:pPr>
@@ -6511,16 +6651,76 @@
         </w:tabs>
         <w:spacing w:before="0" w:after="0" w:line="360"/>
         <w:ind w:right="0" w:left="0" w:firstLine="0"/>
-        <w:jc w:val="both"/>
-        <w:rPr>
-          <w:rFonts w:ascii="Times New Roman" w:hAnsi="Times New Roman" w:cs="Times New Roman" w:eastAsia="Times New Roman"/>
-          <w:color w:val="auto"/>
-          <w:spacing w:val="0"/>
-          <w:position w:val="0"/>
-          <w:sz w:val="24"/>
-          <w:shd w:fill="auto" w:val="clear"/>
-        </w:rPr>
-      </w:pPr>
+        <w:jc w:val="center"/>
+        <w:rPr>
+          <w:rFonts w:ascii="Times New Roman" w:hAnsi="Times New Roman" w:cs="Times New Roman" w:eastAsia="Times New Roman"/>
+          <w:color w:val="auto"/>
+          <w:spacing w:val="0"/>
+          <w:position w:val="0"/>
+          <w:sz w:val="24"/>
+          <w:shd w:fill="auto" w:val="clear"/>
+        </w:rPr>
+      </w:pPr>
+    </w:p>
+    <w:p>
+      <w:pPr>
+        <w:tabs>
+          <w:tab w:val="center" w:pos="4536" w:leader="none"/>
+          <w:tab w:val="right" w:pos="9072" w:leader="none"/>
+        </w:tabs>
+        <w:spacing w:before="0" w:after="0" w:line="360"/>
+        <w:ind w:right="0" w:left="0" w:firstLine="0"/>
+        <w:jc w:val="left"/>
+        <w:rPr>
+          <w:rFonts w:ascii="Times New Roman" w:hAnsi="Times New Roman" w:cs="Times New Roman" w:eastAsia="Times New Roman"/>
+          <w:color w:val="auto"/>
+          <w:spacing w:val="0"/>
+          <w:position w:val="0"/>
+          <w:sz w:val="24"/>
+          <w:shd w:fill="auto" w:val="clear"/>
+        </w:rPr>
+      </w:pPr>
+      <w:r>
+        <w:rPr>
+          <w:rFonts w:ascii="Times New Roman" w:hAnsi="Times New Roman" w:cs="Times New Roman" w:eastAsia="Times New Roman"/>
+          <w:color w:val="auto"/>
+          <w:spacing w:val="0"/>
+          <w:position w:val="0"/>
+          <w:sz w:val="24"/>
+          <w:shd w:fill="auto" w:val="clear"/>
+        </w:rPr>
+        <w:t xml:space="preserve">  Крайният резултат е успешно изграден уеб сайт на фирма за недвижими имоти "Домко". Успешното изпълненине на заданието и решаването на проблемите, поставени в заданието направи възможно реализирането на функционален продукт, който да може да бъде използван в реална среда.</w:t>
+      </w:r>
+    </w:p>
+    <w:p>
+      <w:pPr>
+        <w:tabs>
+          <w:tab w:val="center" w:pos="4536" w:leader="none"/>
+          <w:tab w:val="right" w:pos="9072" w:leader="none"/>
+        </w:tabs>
+        <w:spacing w:before="0" w:after="0" w:line="360"/>
+        <w:ind w:right="0" w:left="0" w:firstLine="0"/>
+        <w:jc w:val="left"/>
+        <w:rPr>
+          <w:rFonts w:ascii="Times New Roman" w:hAnsi="Times New Roman" w:cs="Times New Roman" w:eastAsia="Times New Roman"/>
+          <w:color w:val="auto"/>
+          <w:spacing w:val="0"/>
+          <w:position w:val="0"/>
+          <w:sz w:val="24"/>
+          <w:shd w:fill="auto" w:val="clear"/>
+        </w:rPr>
+      </w:pPr>
+      <w:r>
+        <w:rPr>
+          <w:rFonts w:ascii="Times New Roman" w:hAnsi="Times New Roman" w:cs="Times New Roman" w:eastAsia="Times New Roman"/>
+          <w:color w:val="auto"/>
+          <w:spacing w:val="0"/>
+          <w:position w:val="0"/>
+          <w:sz w:val="24"/>
+          <w:shd w:fill="auto" w:val="clear"/>
+        </w:rPr>
+        <w:t xml:space="preserve"> Моята идея е сайтът да може да се използва за хора в много държави, защото много чужденци проявяват интерес към български имоти, а все още в България няма сайт, който да предлага услуги за чужденци. По тази причина направих и отдел на английски език, който да бъде разпространен в други страни, като идеята ми е да се направят отдели на немски, френски, руски и др. езици. Също така би било полезно за бъдещо развитие да се добавят и услуги, който ще се изпълняват от интериорен дизайнер, за да може клинтите лесно и бързо да намерят подобен тип услуга на едно място с имота и да получат мнение по въпроса от специалист.  </w:t>
+      </w:r>
     </w:p>
     <w:p>
       <w:pPr>
@@ -6595,16 +6795,16 @@
   <w:num w:numId="25">
     <w:abstractNumId w:val="24"/>
   </w:num>
-  <w:num w:numId="34">
+  <w:num w:numId="33">
     <w:abstractNumId w:val="18"/>
   </w:num>
-  <w:num w:numId="37">
+  <w:num w:numId="36">
     <w:abstractNumId w:val="12"/>
   </w:num>
-  <w:num w:numId="40">
+  <w:num w:numId="39">
     <w:abstractNumId w:val="6"/>
   </w:num>
-  <w:num w:numId="43">
+  <w:num w:numId="42">
     <w:abstractNumId w:val="0"/>
   </w:num>
 </w:numbering>

</xml_diff>

<commit_message>
Add information for the last 2 changes into documentation
</commit_message>
<xml_diff>
--- a/design/documentation/Титулна страница.docx
+++ b/design/documentation/Титулна страница.docx
@@ -106,8 +106,8 @@
         <w:t xml:space="preserve">        </w:t>
       </w:r>
       <w:r>
-        <w:object w:dxaOrig="2288" w:dyaOrig="1721">
-          <v:rect xmlns:o="urn:schemas-microsoft-com:office:office" xmlns:v="urn:schemas-microsoft-com:vml" id="rectole0000000000" style="width:114.400000pt;height:86.050000pt" o:preferrelative="t" o:ole="">
+        <w:object w:dxaOrig="2307" w:dyaOrig="1741">
+          <v:rect xmlns:o="urn:schemas-microsoft-com:office:office" xmlns:v="urn:schemas-microsoft-com:vml" id="rectole0000000000" style="width:115.350000pt;height:87.050000pt" o:preferrelative="t" o:ole="">
             <o:lock v:ext="edit"/>
             <v:imagedata xmlns:r="http://schemas.openxmlformats.org/officeDocument/2006/relationships" r:id="docRId1" o:title=""/>
           </v:rect>
@@ -6350,6 +6350,74 @@
     </w:p>
     <w:p>
       <w:pPr>
+        <w:numPr>
+          <w:ilvl w:val="0"/>
+          <w:numId w:val="39"/>
+        </w:numPr>
+        <w:tabs>
+          <w:tab w:val="center" w:pos="4536" w:leader="none"/>
+          <w:tab w:val="right" w:pos="9072" w:leader="none"/>
+        </w:tabs>
+        <w:spacing w:before="0" w:after="0" w:line="360"/>
+        <w:ind w:right="0" w:left="720" w:hanging="360"/>
+        <w:jc w:val="left"/>
+        <w:rPr>
+          <w:rFonts w:ascii="Times New Roman" w:hAnsi="Times New Roman" w:cs="Times New Roman" w:eastAsia="Times New Roman"/>
+          <w:color w:val="auto"/>
+          <w:spacing w:val="0"/>
+          <w:position w:val="0"/>
+          <w:sz w:val="24"/>
+          <w:shd w:fill="auto" w:val="clear"/>
+        </w:rPr>
+      </w:pPr>
+      <w:r>
+        <w:rPr>
+          <w:rFonts w:ascii="Times New Roman" w:hAnsi="Times New Roman" w:cs="Times New Roman" w:eastAsia="Times New Roman"/>
+          <w:color w:val="auto"/>
+          <w:spacing w:val="0"/>
+          <w:position w:val="0"/>
+          <w:sz w:val="24"/>
+          <w:shd w:fill="auto" w:val="clear"/>
+        </w:rPr>
+        <w:t xml:space="preserve">В първоначалната разработка на проекта, когато потребителят въвежда невалидни данни, сървърът връщаше нова страница с текст "Невлидни данни". При тестването на проекта прецених, че това не е необходимо и го замених със съобщение, което се връща на клиента със същия текст.</w:t>
+      </w:r>
+    </w:p>
+    <w:p>
+      <w:pPr>
+        <w:numPr>
+          <w:ilvl w:val="0"/>
+          <w:numId w:val="39"/>
+        </w:numPr>
+        <w:tabs>
+          <w:tab w:val="center" w:pos="4536" w:leader="none"/>
+          <w:tab w:val="right" w:pos="9072" w:leader="none"/>
+        </w:tabs>
+        <w:spacing w:before="0" w:after="0" w:line="360"/>
+        <w:ind w:right="0" w:left="720" w:hanging="360"/>
+        <w:jc w:val="left"/>
+        <w:rPr>
+          <w:rFonts w:ascii="Times New Roman" w:hAnsi="Times New Roman" w:cs="Times New Roman" w:eastAsia="Times New Roman"/>
+          <w:color w:val="auto"/>
+          <w:spacing w:val="0"/>
+          <w:position w:val="0"/>
+          <w:sz w:val="24"/>
+          <w:shd w:fill="auto" w:val="clear"/>
+        </w:rPr>
+      </w:pPr>
+      <w:r>
+        <w:rPr>
+          <w:rFonts w:ascii="Times New Roman" w:hAnsi="Times New Roman" w:cs="Times New Roman" w:eastAsia="Times New Roman"/>
+          <w:color w:val="auto"/>
+          <w:spacing w:val="0"/>
+          <w:position w:val="0"/>
+          <w:sz w:val="24"/>
+          <w:shd w:fill="auto" w:val="clear"/>
+        </w:rPr>
+        <w:t xml:space="preserve">Следващото нещо, което претърпя промени в процеса на разработка е завършването на поръчката. Първоначално, когато клиентът заяви своята поръчка, сървърът го връщаше обратно към началната страница. Но потребител, който влиза за първи път не би разбрал дали неговата поръчка е приета и дали резервацията е запазена. Затова създадох нова страница, която да дава тази информация на клиентите и те да бъдат сигурни, че резервацията им е запазена.</w:t>
+      </w:r>
+    </w:p>
+    <w:p>
+      <w:pPr>
         <w:tabs>
           <w:tab w:val="center" w:pos="4536" w:leader="none"/>
           <w:tab w:val="right" w:pos="9072" w:leader="none"/>
@@ -6557,29 +6625,7 @@
           <w:sz w:val="24"/>
           <w:shd w:fill="auto" w:val="clear"/>
         </w:rPr>
-        <w:t xml:space="preserve">Чрез дипломния проект успях да изградя уеб сайт на фирма за недвижими имоти. Изпълних всички поставени задачи, като добавих и неща, които не бяха заложени в заданието. Литературни източници не използвах, помогнаха ми предимно лекциите от платените курсове на </w:t>
-      </w:r>
-      <w:r>
-        <w:rPr>
-          <w:rFonts w:ascii="Times New Roman" w:hAnsi="Times New Roman" w:cs="Times New Roman" w:eastAsia="Times New Roman"/>
-          <w:color w:val="auto"/>
-          <w:spacing w:val="0"/>
-          <w:position w:val="0"/>
-          <w:sz w:val="24"/>
-          <w:shd w:fill="auto" w:val="clear"/>
-        </w:rPr>
-        <w:t xml:space="preserve">softuni.bg</w:t>
-      </w:r>
-      <w:r>
-        <w:rPr>
-          <w:rFonts w:ascii="Times New Roman" w:hAnsi="Times New Roman" w:cs="Times New Roman" w:eastAsia="Times New Roman"/>
-          <w:color w:val="auto"/>
-          <w:spacing w:val="0"/>
-          <w:position w:val="0"/>
-          <w:sz w:val="24"/>
-          <w:shd w:fill="auto" w:val="clear"/>
-        </w:rPr>
-        <w:t xml:space="preserve">.</w:t>
+        <w:t xml:space="preserve">Чрез дипломния проект успях да изградя уеб сайт на фирма за недвижими имоти. Изпълних всички поставени задачи, като добавих и неща, които не бяха заложени в заданието. Литературни източници не използвах, помогнаха ми предимно лекциите от платените курсове на softuni.bg.</w:t>
       </w:r>
     </w:p>
     <w:p>
@@ -6689,37 +6735,59 @@
           <w:sz w:val="24"/>
           <w:shd w:fill="auto" w:val="clear"/>
         </w:rPr>
-        <w:t xml:space="preserve">  Крайният резултат е успешно изграден уеб сайт на фирма за недвижими имоти "Домко". Успешното изпълненине на заданието и решаването на проблемите, поставени в заданието направи възможно реализирането на функционален продукт, който да може да бъде използван в реална среда.</w:t>
-      </w:r>
-    </w:p>
-    <w:p>
-      <w:pPr>
-        <w:tabs>
-          <w:tab w:val="center" w:pos="4536" w:leader="none"/>
-          <w:tab w:val="right" w:pos="9072" w:leader="none"/>
-        </w:tabs>
-        <w:spacing w:before="0" w:after="0" w:line="360"/>
-        <w:ind w:right="0" w:left="0" w:firstLine="0"/>
-        <w:jc w:val="left"/>
-        <w:rPr>
-          <w:rFonts w:ascii="Times New Roman" w:hAnsi="Times New Roman" w:cs="Times New Roman" w:eastAsia="Times New Roman"/>
-          <w:color w:val="auto"/>
-          <w:spacing w:val="0"/>
-          <w:position w:val="0"/>
-          <w:sz w:val="24"/>
-          <w:shd w:fill="auto" w:val="clear"/>
-        </w:rPr>
-      </w:pPr>
-      <w:r>
-        <w:rPr>
-          <w:rFonts w:ascii="Times New Roman" w:hAnsi="Times New Roman" w:cs="Times New Roman" w:eastAsia="Times New Roman"/>
-          <w:color w:val="auto"/>
-          <w:spacing w:val="0"/>
-          <w:position w:val="0"/>
-          <w:sz w:val="24"/>
-          <w:shd w:fill="auto" w:val="clear"/>
-        </w:rPr>
-        <w:t xml:space="preserve"> Моята идея е сайтът да може да се използва за хора в много държави, защото много чужденци проявяват интерес към български имоти, а все още в България няма сайт, който да предлага услуги за чужденци. По тази причина направих и отдел на английски език, който да бъде разпространен в други страни, като идеята ми е да се направят отдели на немски, френски, руски и др. езици. Също така би било полезно за бъдещо развитие да се добавят и услуги, който ще се изпълняват от интериорен дизайнер, за да може клинтите лесно и бързо да намерят подобен тип услуга на едно място с имота и да получат мнение по въпроса от специалист.  </w:t>
+        <w:t xml:space="preserve">  </w:t>
+      </w:r>
+      <w:r>
+        <w:rPr>
+          <w:rFonts w:ascii="Times New Roman" w:hAnsi="Times New Roman" w:cs="Times New Roman" w:eastAsia="Times New Roman"/>
+          <w:color w:val="auto"/>
+          <w:spacing w:val="0"/>
+          <w:position w:val="0"/>
+          <w:sz w:val="24"/>
+          <w:shd w:fill="auto" w:val="clear"/>
+        </w:rPr>
+        <w:t xml:space="preserve">Крайният резултат е успешно изграден уеб сайт на фирма за недвижими имоти "Домко". Успешното изпълненине на заданието и решаването на проблемите, поставени в заданието направи възможно реализирането на функционален продукт, който да може да бъде използван в реална среда.</w:t>
+      </w:r>
+    </w:p>
+    <w:p>
+      <w:pPr>
+        <w:tabs>
+          <w:tab w:val="center" w:pos="4536" w:leader="none"/>
+          <w:tab w:val="right" w:pos="9072" w:leader="none"/>
+        </w:tabs>
+        <w:spacing w:before="0" w:after="0" w:line="360"/>
+        <w:ind w:right="0" w:left="0" w:firstLine="0"/>
+        <w:jc w:val="left"/>
+        <w:rPr>
+          <w:rFonts w:ascii="Times New Roman" w:hAnsi="Times New Roman" w:cs="Times New Roman" w:eastAsia="Times New Roman"/>
+          <w:color w:val="auto"/>
+          <w:spacing w:val="0"/>
+          <w:position w:val="0"/>
+          <w:sz w:val="24"/>
+          <w:shd w:fill="auto" w:val="clear"/>
+        </w:rPr>
+      </w:pPr>
+      <w:r>
+        <w:rPr>
+          <w:rFonts w:ascii="Times New Roman" w:hAnsi="Times New Roman" w:cs="Times New Roman" w:eastAsia="Times New Roman"/>
+          <w:color w:val="auto"/>
+          <w:spacing w:val="0"/>
+          <w:position w:val="0"/>
+          <w:sz w:val="24"/>
+          <w:shd w:fill="auto" w:val="clear"/>
+        </w:rPr>
+        <w:t xml:space="preserve"> </w:t>
+      </w:r>
+      <w:r>
+        <w:rPr>
+          <w:rFonts w:ascii="Times New Roman" w:hAnsi="Times New Roman" w:cs="Times New Roman" w:eastAsia="Times New Roman"/>
+          <w:color w:val="auto"/>
+          <w:spacing w:val="0"/>
+          <w:position w:val="0"/>
+          <w:sz w:val="24"/>
+          <w:shd w:fill="auto" w:val="clear"/>
+        </w:rPr>
+        <w:t xml:space="preserve">Моята идея е сайтът да може да се използва за хора в много държави, защото много чужденци проявяват интерес към български имоти, а все още в България няма сайт, който да предлага услуги за чужденци. По тази причина направих и отдел на английски език, който да бъде разпространен в други страни, като идеята ми е да се направят отдели на немски, френски, руски и др. езици. Също така би било полезно за бъдещо развитие да се добавят и услуги, който ще се изпълняват от интериорен дизайнер, за да може клинтите лесно и бързо да намерят подобен тип услуга на едно място с имота и да получат мнение по въпроса от специалист.  </w:t>
       </w:r>
     </w:p>
     <w:p>

</xml_diff>